<commit_message>
All 3 Merged docs with User Manual
</commit_message>
<xml_diff>
--- a/backup/Milestone 3 - Group 8.docx
+++ b/backup/Milestone 3 - Group 8.docx
@@ -1,6 +1,6 @@
 
 <file path=word/document.xml><?xml version="1.0" encoding="utf-8"?>
-<w:document xmlns:wpc="http://schemas.microsoft.com/office/word/2010/wordprocessingCanvas" xmlns:mc="http://schemas.openxmlformats.org/markup-compatibility/2006" xmlns:o="urn:schemas-microsoft-com:office:office" xmlns:r="http://schemas.openxmlformats.org/officeDocument/2006/relationships" xmlns:m="http://schemas.openxmlformats.org/officeDocument/2006/math" xmlns:v="urn:schemas-microsoft-com:vml" xmlns:wp14="http://schemas.microsoft.com/office/word/2010/wordprocessingDrawing" xmlns:wp="http://schemas.openxmlformats.org/drawingml/2006/wordprocessingDrawing" xmlns:w10="urn:schemas-microsoft-com:office:word" xmlns:w="http://schemas.openxmlformats.org/wordprocessingml/2006/main" xmlns:w14="http://schemas.microsoft.com/office/word/2010/wordml" xmlns:w15="http://schemas.microsoft.com/office/word/2012/wordml" xmlns:wpg="http://schemas.microsoft.com/office/word/2010/wordprocessingGroup" xmlns:wpi="http://schemas.microsoft.com/office/word/2010/wordprocessingInk" xmlns:wne="http://schemas.microsoft.com/office/word/2006/wordml" xmlns:wps="http://schemas.microsoft.com/office/word/2010/wordprocessingShape" mc:Ignorable="w14 w15 wp14">
+<w:document xmlns:wpc="http://schemas.microsoft.com/office/word/2010/wordprocessingCanvas" xmlns:mc="http://schemas.openxmlformats.org/markup-compatibility/2006" xmlns:o="urn:schemas-microsoft-com:office:office" xmlns:r="http://schemas.openxmlformats.org/officeDocument/2006/relationships" xmlns:m="http://schemas.openxmlformats.org/officeDocument/2006/math" xmlns:v="urn:schemas-microsoft-com:vml" xmlns:wp14="http://schemas.microsoft.com/office/word/2010/wordprocessingDrawing" xmlns:wp="http://schemas.openxmlformats.org/drawingml/2006/wordprocessingDrawing" xmlns:w10="urn:schemas-microsoft-com:office:word" xmlns:w="http://schemas.openxmlformats.org/wordprocessingml/2006/main" xmlns:w14="http://schemas.microsoft.com/office/word/2010/wordml" xmlns:wpg="http://schemas.microsoft.com/office/word/2010/wordprocessingGroup" xmlns:wpi="http://schemas.microsoft.com/office/word/2010/wordprocessingInk" xmlns:wne="http://schemas.microsoft.com/office/word/2006/wordml" xmlns:wps="http://schemas.microsoft.com/office/word/2010/wordprocessingShape" mc:Ignorable="w14 wp14">
   <w:body>
     <w:p>
       <w:pPr>
@@ -148,6 +148,255 @@
         <w:pStyle w:val="BodyA"/>
       </w:pPr>
       <w:r>
+        <w:t>User Manual</w:t>
+      </w:r>
+    </w:p>
+    <w:p>
+      <w:pPr>
+        <w:pStyle w:val="BodyA"/>
+      </w:pPr>
+      <w:r>
+        <w:t xml:space="preserve">The project contains 3 files. </w:t>
+      </w:r>
+    </w:p>
+    <w:p>
+      <w:pPr>
+        <w:pStyle w:val="BodyA"/>
+        <w:numPr>
+          <w:ilvl w:val="0"/>
+          <w:numId w:val="63"/>
+        </w:numPr>
+      </w:pPr>
+      <w:proofErr w:type="spellStart"/>
+      <w:r>
+        <w:t>dchat.c</w:t>
+      </w:r>
+      <w:proofErr w:type="spellEnd"/>
+      <w:r>
+        <w:t xml:space="preserve"> – This is the code file for the client chat application. It is responsible for sending, and displaying user messages. It also handles various scenarios such as holding messages in queue to be delivered to the application, handling joining of new clients, and starting the sequencer and election algorithm threads. This file also contains the functionality to handle electing a new leader when the old one crashes or leaves.</w:t>
+      </w:r>
+    </w:p>
+    <w:p>
+      <w:pPr>
+        <w:pStyle w:val="BodyA"/>
+        <w:numPr>
+          <w:ilvl w:val="0"/>
+          <w:numId w:val="63"/>
+        </w:numPr>
+      </w:pPr>
+      <w:proofErr w:type="spellStart"/>
+      <w:r>
+        <w:t>seq.c</w:t>
+      </w:r>
+      <w:proofErr w:type="spellEnd"/>
+      <w:r>
+        <w:t xml:space="preserve"> – This is the code file for the sequencer function. It is responsible for assigning global sequence numbers to messages and multicasting them to all the clients. It is responsible for assigning clients with client ids, detecting when a client crashes or leaves, and ordering of the messages.</w:t>
+      </w:r>
+    </w:p>
+    <w:p>
+      <w:pPr>
+        <w:pStyle w:val="BodyA"/>
+        <w:numPr>
+          <w:ilvl w:val="0"/>
+          <w:numId w:val="63"/>
+        </w:numPr>
+      </w:pPr>
+      <w:proofErr w:type="spellStart"/>
+      <w:r>
+        <w:t>Makefile</w:t>
+      </w:r>
+      <w:proofErr w:type="spellEnd"/>
+      <w:r>
+        <w:t xml:space="preserve"> – This file is responsible for compiling the above two .c files.</w:t>
+      </w:r>
+    </w:p>
+    <w:p>
+      <w:pPr>
+        <w:pStyle w:val="BodyA"/>
+      </w:pPr>
+      <w:r>
+        <w:t>Compiling</w:t>
+      </w:r>
+    </w:p>
+    <w:p>
+      <w:pPr>
+        <w:pStyle w:val="BodyA"/>
+      </w:pPr>
+      <w:r>
+        <w:t>Run the following command in the console to compile the code files into appropriate object files:</w:t>
+      </w:r>
+    </w:p>
+    <w:p>
+      <w:pPr>
+        <w:pStyle w:val="BodyA"/>
+      </w:pPr>
+      <w:r>
+        <w:tab/>
+      </w:r>
+      <w:proofErr w:type="gramStart"/>
+      <w:r>
+        <w:t>make</w:t>
+      </w:r>
+      <w:proofErr w:type="gramEnd"/>
+    </w:p>
+    <w:p>
+      <w:pPr>
+        <w:pStyle w:val="BodyA"/>
+      </w:pPr>
+      <w:r>
+        <w:t>To remove existing object files, run the following command:</w:t>
+      </w:r>
+    </w:p>
+    <w:p>
+      <w:pPr>
+        <w:pStyle w:val="BodyA"/>
+      </w:pPr>
+      <w:r>
+        <w:tab/>
+      </w:r>
+      <w:proofErr w:type="gramStart"/>
+      <w:r>
+        <w:t>make</w:t>
+      </w:r>
+      <w:proofErr w:type="gramEnd"/>
+      <w:r>
+        <w:t xml:space="preserve"> clean</w:t>
+      </w:r>
+    </w:p>
+    <w:p>
+      <w:pPr>
+        <w:pStyle w:val="BodyA"/>
+      </w:pPr>
+      <w:r>
+        <w:t>Running the client</w:t>
+      </w:r>
+    </w:p>
+    <w:p>
+      <w:pPr>
+        <w:pStyle w:val="BodyA"/>
+      </w:pPr>
+      <w:r>
+        <w:t>There are two ways to run the client:</w:t>
+      </w:r>
+    </w:p>
+    <w:p>
+      <w:pPr>
+        <w:pStyle w:val="BodyA"/>
+        <w:numPr>
+          <w:ilvl w:val="0"/>
+          <w:numId w:val="64"/>
+        </w:numPr>
+      </w:pPr>
+      <w:r>
+        <w:t>Start a new chat:</w:t>
+      </w:r>
+    </w:p>
+    <w:p>
+      <w:pPr>
+        <w:pStyle w:val="BodyA"/>
+        <w:ind w:left="720"/>
+      </w:pPr>
+      <w:proofErr w:type="spellStart"/>
+      <w:proofErr w:type="gramStart"/>
+      <w:r>
+        <w:t>dchat</w:t>
+      </w:r>
+      <w:proofErr w:type="spellEnd"/>
+      <w:proofErr w:type="gramEnd"/>
+      <w:r>
+        <w:t xml:space="preserve"> USER </w:t>
+      </w:r>
+    </w:p>
+    <w:p>
+      <w:pPr>
+        <w:pStyle w:val="BodyA"/>
+        <w:numPr>
+          <w:ilvl w:val="0"/>
+          <w:numId w:val="64"/>
+        </w:numPr>
+      </w:pPr>
+      <w:r>
+        <w:t>Join an existing chat:</w:t>
+      </w:r>
+    </w:p>
+    <w:p>
+      <w:pPr>
+        <w:pStyle w:val="BodyA"/>
+        <w:ind w:left="720"/>
+      </w:pPr>
+      <w:proofErr w:type="spellStart"/>
+      <w:proofErr w:type="gramStart"/>
+      <w:r>
+        <w:t>dchat</w:t>
+      </w:r>
+      <w:proofErr w:type="spellEnd"/>
+      <w:proofErr w:type="gramEnd"/>
+      <w:r>
+        <w:t xml:space="preserve"> USER </w:t>
+      </w:r>
+      <w:proofErr w:type="spellStart"/>
+      <w:r>
+        <w:t>ip</w:t>
+      </w:r>
+      <w:proofErr w:type="spellEnd"/>
+      <w:r>
+        <w:t>-address port</w:t>
+      </w:r>
+    </w:p>
+    <w:p>
+      <w:pPr>
+        <w:pStyle w:val="BodyA"/>
+      </w:pPr>
+      <w:r>
+        <w:t xml:space="preserve">Please note the change in format for joining an existing chat. Instead of </w:t>
+      </w:r>
+      <w:proofErr w:type="spellStart"/>
+      <w:r>
+        <w:t>dchat</w:t>
+      </w:r>
+      <w:proofErr w:type="spellEnd"/>
+      <w:r>
+        <w:t xml:space="preserve"> USER </w:t>
+      </w:r>
+      <w:proofErr w:type="spellStart"/>
+      <w:r>
+        <w:t>ip-address</w:t>
+      </w:r>
+      <w:proofErr w:type="gramStart"/>
+      <w:r>
+        <w:t>:port</w:t>
+      </w:r>
+      <w:proofErr w:type="spellEnd"/>
+      <w:proofErr w:type="gramEnd"/>
+      <w:r>
+        <w:t>, we decided to pass the port as another command line argument.</w:t>
+      </w:r>
+    </w:p>
+    <w:p>
+      <w:pPr>
+        <w:pStyle w:val="BodyA"/>
+      </w:pPr>
+      <w:r>
+        <w:lastRenderedPageBreak/>
+        <w:t>Also, please ensure that both the object files are placed in the same location, and kindly do not r</w:t>
+      </w:r>
+      <w:r>
+        <w:t>e</w:t>
+      </w:r>
+      <w:r>
+        <w:t>name any of the object files.</w:t>
+      </w:r>
+    </w:p>
+    <w:p>
+      <w:pPr>
+        <w:pStyle w:val="BodyA"/>
+      </w:pPr>
+    </w:p>
+    <w:p>
+      <w:pPr>
+        <w:pStyle w:val="BodyA"/>
+      </w:pPr>
+      <w:r>
         <w:t>There are three major components in the system. They are:</w:t>
       </w:r>
     </w:p>
@@ -167,7 +416,13 @@
         <w:t>Client</w:t>
       </w:r>
       <w:r>
-        <w:t xml:space="preserve"> – Responsible for sending, and displaying the user messages. Also handles various scenarios such as acknowledgements, holding messages in a queue to be delivered to the application, handling joining of new clients, and starting the sequencer and election algorithm threads.</w:t>
+        <w:t xml:space="preserve"> – Responsible for sending, and displaying the user messages. Also handles various scenarios such as acknowledgements, holding messages in a queue to be delivered to the application, handling joining of new clients, and starting the sequencer and election alg</w:t>
+      </w:r>
+      <w:r>
+        <w:t>o</w:t>
+      </w:r>
+      <w:r>
+        <w:t>rithm threads.</w:t>
       </w:r>
     </w:p>
     <w:p>
@@ -186,13 +441,19 @@
         <w:t>Sequencer/leader</w:t>
       </w:r>
       <w:r>
-        <w:t xml:space="preserve"> – Responsible for assigning global sequence numbers to messages and multicasting the messages to all clients. It is also responsible for ensuring o</w:t>
+        <w:t xml:space="preserve"> – Responsible for assigning global sequence numbers to messages and multicasting the messages to all clients. It is also responsible for ensuring ordering of me</w:t>
       </w:r>
       <w:r>
-        <w:t>r</w:t>
+        <w:t>s</w:t>
       </w:r>
       <w:r>
-        <w:t>dering of messages from individual clients and on the global scale.  It is also responsible for assigning client ids to new participants and maintaining information about all clients and checking whether the clients are alive or not.</w:t>
+        <w:t>sages from individual clients and on the global scale.  It is also responsible for assigning cl</w:t>
+      </w:r>
+      <w:r>
+        <w:t>i</w:t>
+      </w:r>
+      <w:r>
+        <w:t>ent ids to new participants and maintaining information about all clients and checking whether the clients are alive or not.</w:t>
       </w:r>
     </w:p>
     <w:p>
@@ -493,7 +754,13 @@
               <w:spacing w:after="0" w:line="240" w:lineRule="auto"/>
             </w:pPr>
             <w:r>
-              <w:t>Client begins the sequencer/leader thread and its own election algorithm thread</w:t>
+              <w:t xml:space="preserve">Client begins the sequencer/leader </w:t>
+            </w:r>
+            <w:r>
+              <w:t>process</w:t>
+            </w:r>
+            <w:r>
+              <w:t xml:space="preserve"> and its own election algorithm thread</w:t>
             </w:r>
           </w:p>
           <w:p>
@@ -639,7 +906,7 @@
               <w:pStyle w:val="ListParagraph"/>
               <w:numPr>
                 <w:ilvl w:val="0"/>
-                <w:numId w:val="3"/>
+                <w:numId w:val="22"/>
               </w:numPr>
               <w:spacing w:after="0" w:line="240" w:lineRule="auto"/>
             </w:pPr>
@@ -657,7 +924,7 @@
               <w:pStyle w:val="ListParagraph"/>
               <w:numPr>
                 <w:ilvl w:val="0"/>
-                <w:numId w:val="3"/>
+                <w:numId w:val="22"/>
               </w:numPr>
               <w:spacing w:after="0" w:line="240" w:lineRule="auto"/>
             </w:pPr>
@@ -667,6 +934,9 @@
             <w:proofErr w:type="spellStart"/>
             <w:r>
               <w:t>SUCCESS#client_id</w:t>
+            </w:r>
+            <w:r>
+              <w:t>#global_seq_id</w:t>
             </w:r>
             <w:proofErr w:type="spellEnd"/>
             <w:r>
@@ -708,7 +978,6 @@
                 <w:color w:val="FFFFFF"/>
                 <w:u w:color="FFFFFF"/>
               </w:rPr>
-              <w:lastRenderedPageBreak/>
               <w:t>Data Structures</w:t>
             </w:r>
           </w:p>
@@ -851,13 +1120,8 @@
               <w:pStyle w:val="BodyA"/>
               <w:spacing w:after="0" w:line="240" w:lineRule="auto"/>
             </w:pPr>
-            <w:proofErr w:type="spellStart"/>
-            <w:r>
-              <w:t>Dhruvil</w:t>
-            </w:r>
-            <w:proofErr w:type="spellEnd"/>
-            <w:r>
-              <w:t xml:space="preserve"> (</w:t>
+            <w:r>
+              <w:t>Dhruvil (</w:t>
             </w:r>
             <w:proofErr w:type="spellStart"/>
             <w:r>
@@ -1126,7 +1390,7 @@
               <w:pStyle w:val="ListParagraph"/>
               <w:numPr>
                 <w:ilvl w:val="0"/>
-                <w:numId w:val="4"/>
+                <w:numId w:val="32"/>
               </w:numPr>
               <w:spacing w:after="0" w:line="240" w:lineRule="auto"/>
             </w:pPr>
@@ -1139,7 +1403,7 @@
               <w:pStyle w:val="ListParagraph"/>
               <w:numPr>
                 <w:ilvl w:val="0"/>
-                <w:numId w:val="4"/>
+                <w:numId w:val="32"/>
               </w:numPr>
               <w:spacing w:after="0" w:line="240" w:lineRule="auto"/>
             </w:pPr>
@@ -1152,7 +1416,7 @@
               <w:pStyle w:val="ListParagraph"/>
               <w:numPr>
                 <w:ilvl w:val="0"/>
-                <w:numId w:val="4"/>
+                <w:numId w:val="32"/>
               </w:numPr>
               <w:spacing w:after="0" w:line="240" w:lineRule="auto"/>
             </w:pPr>
@@ -1165,7 +1429,7 @@
               <w:pStyle w:val="ListParagraph"/>
               <w:numPr>
                 <w:ilvl w:val="0"/>
-                <w:numId w:val="4"/>
+                <w:numId w:val="32"/>
               </w:numPr>
               <w:spacing w:after="0" w:line="240" w:lineRule="auto"/>
             </w:pPr>
@@ -1234,7 +1498,7 @@
               <w:pStyle w:val="ListParagraph"/>
               <w:numPr>
                 <w:ilvl w:val="0"/>
-                <w:numId w:val="5"/>
+                <w:numId w:val="42"/>
               </w:numPr>
               <w:spacing w:after="0" w:line="240" w:lineRule="auto"/>
             </w:pPr>
@@ -1247,7 +1511,7 @@
               <w:pStyle w:val="ListParagraph"/>
               <w:numPr>
                 <w:ilvl w:val="0"/>
-                <w:numId w:val="5"/>
+                <w:numId w:val="42"/>
               </w:numPr>
               <w:spacing w:after="0" w:line="240" w:lineRule="auto"/>
             </w:pPr>
@@ -1321,13 +1585,8 @@
               <w:pStyle w:val="BodyA"/>
               <w:spacing w:after="0" w:line="240" w:lineRule="auto"/>
             </w:pPr>
-            <w:proofErr w:type="spellStart"/>
-            <w:r>
-              <w:t>Dhruvil</w:t>
-            </w:r>
-            <w:proofErr w:type="spellEnd"/>
-            <w:r>
-              <w:t xml:space="preserve"> (</w:t>
+            <w:r>
+              <w:t>Dhruvil (</w:t>
             </w:r>
             <w:proofErr w:type="spellStart"/>
             <w:r>
@@ -1622,7 +1881,10 @@
               <w:spacing w:after="0" w:line="240" w:lineRule="auto"/>
             </w:pPr>
             <w:r>
-              <w:t>Add message to end of Queue (D2)</w:t>
+              <w:t>Add message to end of message q</w:t>
+            </w:r>
+            <w:r>
+              <w:t>ueue (D2)</w:t>
             </w:r>
           </w:p>
           <w:p>
@@ -1801,8 +2063,7 @@
           </w:tcPr>
           <w:p>
             <w:pPr>
-              <w:pStyle w:val="BodyA"/>
-              <w:spacing w:after="0" w:line="240" w:lineRule="auto"/>
+              <w:pStyle w:val="NoSpacing"/>
             </w:pPr>
             <w:r>
               <w:t>D2:</w:t>
@@ -1810,8 +2071,7 @@
           </w:p>
           <w:p>
             <w:pPr>
-              <w:pStyle w:val="BodyA"/>
-              <w:spacing w:after="0" w:line="240" w:lineRule="auto"/>
+              <w:pStyle w:val="NoSpacing"/>
             </w:pPr>
             <w:proofErr w:type="spellStart"/>
             <w:r>
@@ -1824,8 +2084,7 @@
           </w:p>
           <w:p>
             <w:pPr>
-              <w:pStyle w:val="BodyA"/>
-              <w:spacing w:after="0" w:line="240" w:lineRule="auto"/>
+              <w:pStyle w:val="NoSpacing"/>
             </w:pPr>
             <w:r>
               <w:tab/>
@@ -1849,8 +2108,31 @@
           </w:p>
           <w:p>
             <w:pPr>
-              <w:pStyle w:val="BodyA"/>
-              <w:spacing w:after="0" w:line="240" w:lineRule="auto"/>
+              <w:pStyle w:val="NoSpacing"/>
+            </w:pPr>
+            <w:r>
+              <w:tab/>
+            </w:r>
+            <w:proofErr w:type="spellStart"/>
+            <w:r>
+              <w:t>int</w:t>
+            </w:r>
+            <w:proofErr w:type="spellEnd"/>
+            <w:r>
+              <w:t xml:space="preserve"> </w:t>
+            </w:r>
+            <w:proofErr w:type="spellStart"/>
+            <w:r>
+              <w:t>global_id</w:t>
+            </w:r>
+            <w:proofErr w:type="spellEnd"/>
+            <w:r>
+              <w:t>;</w:t>
+            </w:r>
+          </w:p>
+          <w:p>
+            <w:pPr>
+              <w:pStyle w:val="NoSpacing"/>
             </w:pPr>
             <w:r>
               <w:tab/>
@@ -1859,8 +2141,7 @@
           </w:p>
           <w:p>
             <w:pPr>
-              <w:pStyle w:val="BodyA"/>
-              <w:spacing w:after="0" w:line="240" w:lineRule="auto"/>
+              <w:pStyle w:val="NoSpacing"/>
             </w:pPr>
             <w:r>
               <w:tab/>
@@ -1871,13 +2152,36 @@
             </w:r>
             <w:proofErr w:type="spellEnd"/>
             <w:r>
+              <w:t xml:space="preserve"> </w:t>
+            </w:r>
+            <w:proofErr w:type="spellStart"/>
+            <w:r>
+              <w:t>client_id</w:t>
+            </w:r>
+            <w:proofErr w:type="spellEnd"/>
+            <w:r>
+              <w:t>;</w:t>
+            </w:r>
+          </w:p>
+          <w:p>
+            <w:pPr>
+              <w:pStyle w:val="NoSpacing"/>
+            </w:pPr>
+            <w:r>
+              <w:tab/>
+            </w:r>
+            <w:proofErr w:type="spellStart"/>
+            <w:r>
+              <w:t>int</w:t>
+            </w:r>
+            <w:proofErr w:type="spellEnd"/>
+            <w:r>
               <w:t xml:space="preserve"> acknowledged;</w:t>
             </w:r>
           </w:p>
           <w:p>
             <w:pPr>
-              <w:pStyle w:val="BodyA"/>
-              <w:spacing w:after="0" w:line="240" w:lineRule="auto"/>
+              <w:pStyle w:val="NoSpacing"/>
             </w:pPr>
             <w:r>
               <w:tab/>
@@ -1886,20 +2190,13 @@
           </w:p>
           <w:p>
             <w:pPr>
-              <w:pStyle w:val="BodyA"/>
-              <w:spacing w:after="0" w:line="240" w:lineRule="auto"/>
+              <w:pStyle w:val="NoSpacing"/>
             </w:pPr>
             <w:r>
               <w:t>}</w:t>
             </w:r>
-          </w:p>
-          <w:p>
-            <w:pPr>
-              <w:pStyle w:val="BodyA"/>
-              <w:spacing w:after="0" w:line="240" w:lineRule="auto"/>
-            </w:pPr>
-            <w:r>
-              <w:t>(stored in a TAILQ)</w:t>
+            <w:r>
+              <w:t xml:space="preserve"> (stored in a TAILQ)</w:t>
             </w:r>
           </w:p>
         </w:tc>
@@ -1963,13 +2260,8 @@
               <w:pStyle w:val="BodyA"/>
               <w:spacing w:after="0" w:line="240" w:lineRule="auto"/>
             </w:pPr>
-            <w:proofErr w:type="spellStart"/>
-            <w:r>
-              <w:t>Dhruvil</w:t>
-            </w:r>
-            <w:proofErr w:type="spellEnd"/>
-            <w:r>
-              <w:t xml:space="preserve"> (</w:t>
+            <w:r>
+              <w:t>Dhruvil (</w:t>
             </w:r>
             <w:proofErr w:type="spellStart"/>
             <w:r>
@@ -2286,7 +2578,7 @@
               <w:spacing w:after="0" w:line="240" w:lineRule="auto"/>
             </w:pPr>
             <w:r>
-              <w:t>Check that it is the next message that needs to be displayed (global sequence id is the next one that the client is expecting)</w:t>
+              <w:t>Add the message to the holdback queue (D2)</w:t>
             </w:r>
           </w:p>
           <w:p>
@@ -2299,12 +2591,18 @@
               <w:spacing w:after="0" w:line="240" w:lineRule="auto"/>
             </w:pPr>
             <w:r>
-              <w:t>Send an acknowledgement to the sequencer (M8)</w:t>
-            </w:r>
-          </w:p>
-          <w:p>
-            <w:pPr>
-              <w:pStyle w:val="BodyA"/>
+              <w:t>Check that it is the next message that needs to be displayed (global s</w:t>
+            </w:r>
+            <w:r>
+              <w:t>e</w:t>
+            </w:r>
+            <w:r>
+              <w:t>quence id is the next one that the client is expecting)</w:t>
+            </w:r>
+          </w:p>
+          <w:p>
+            <w:pPr>
+              <w:pStyle w:val="ListParagraph"/>
               <w:numPr>
                 <w:ilvl w:val="0"/>
                 <w:numId w:val="8"/>
@@ -2313,6 +2611,19 @@
             </w:pPr>
             <w:r>
               <w:t>Display message</w:t>
+            </w:r>
+          </w:p>
+          <w:p>
+            <w:pPr>
+              <w:pStyle w:val="ListParagraph"/>
+              <w:numPr>
+                <w:ilvl w:val="0"/>
+                <w:numId w:val="8"/>
+              </w:numPr>
+              <w:spacing w:after="0" w:line="240" w:lineRule="auto"/>
+            </w:pPr>
+            <w:r>
+              <w:t>Send an acknowledgement to the sequencer (M8)</w:t>
             </w:r>
           </w:p>
         </w:tc>
@@ -2468,13 +2779,8 @@
               <w:pStyle w:val="BodyA"/>
               <w:spacing w:after="0" w:line="240" w:lineRule="auto"/>
             </w:pPr>
-            <w:proofErr w:type="spellStart"/>
-            <w:r>
-              <w:t>Dhruvil</w:t>
-            </w:r>
-            <w:proofErr w:type="spellEnd"/>
-            <w:r>
-              <w:t xml:space="preserve"> (</w:t>
+            <w:r>
+              <w:t>Dhruvil (</w:t>
             </w:r>
             <w:proofErr w:type="spellStart"/>
             <w:r>
@@ -2644,7 +2950,13 @@
               <w:spacing w:after="0" w:line="240" w:lineRule="auto"/>
             </w:pPr>
             <w:r>
-              <w:t>Receiving an updated clients list from the sequencer. When a new client joins or an existing one leaves, the sequencer broadcasts an updated clients list to all existing clients.</w:t>
+              <w:t>Receiving an updated clients list from the sequencer. When a new client joins or an existing one leaves, the sequencer broadcasts an updated clients list to all e</w:t>
+            </w:r>
+            <w:r>
+              <w:t>x</w:t>
+            </w:r>
+            <w:r>
+              <w:t>isting clients.</w:t>
             </w:r>
           </w:p>
         </w:tc>
@@ -2846,7 +3158,19 @@
               <w:spacing w:after="0" w:line="240" w:lineRule="auto"/>
             </w:pPr>
             <w:r>
-              <w:t>M9 - SEQ#CLIENT#INFO#num_clients#Ip#Port#ClientID#ClientName#Ip#Port#ClientID#ClientName#...</w:t>
+              <w:t>M9 - SEQ#CLIENT#INFO#num_clients#Ip#Port#ClientID#ClientName</w:t>
+            </w:r>
+            <w:r>
+              <w:t>#lastmsgid</w:t>
+            </w:r>
+            <w:r>
+              <w:t>#Ip#Port#ClientID#ClientName#</w:t>
+            </w:r>
+            <w:r>
+              <w:t>lastmsgid</w:t>
+            </w:r>
+            <w:r>
+              <w:t>...</w:t>
             </w:r>
           </w:p>
         </w:tc>
@@ -2916,8 +3240,7 @@
           </w:p>
           <w:p>
             <w:pPr>
-              <w:pStyle w:val="BodyA"/>
-              <w:spacing w:after="0" w:line="240" w:lineRule="auto"/>
+              <w:pStyle w:val="NoSpacing"/>
             </w:pPr>
             <w:proofErr w:type="spellStart"/>
             <w:r>
@@ -2930,8 +3253,7 @@
           </w:p>
           <w:p>
             <w:pPr>
-              <w:pStyle w:val="BodyA"/>
-              <w:spacing w:after="0" w:line="240" w:lineRule="auto"/>
+              <w:pStyle w:val="NoSpacing"/>
             </w:pPr>
             <w:r>
               <w:t xml:space="preserve">   char </w:t>
@@ -2947,8 +3269,7 @@
           </w:p>
           <w:p>
             <w:pPr>
-              <w:pStyle w:val="BodyA"/>
-              <w:spacing w:after="0" w:line="240" w:lineRule="auto"/>
+              <w:pStyle w:val="NoSpacing"/>
             </w:pPr>
             <w:r>
               <w:t xml:space="preserve">   </w:t>
@@ -2964,8 +3285,7 @@
           </w:p>
           <w:p>
             <w:pPr>
-              <w:pStyle w:val="BodyA"/>
-              <w:spacing w:after="0" w:line="240" w:lineRule="auto"/>
+              <w:pStyle w:val="NoSpacing"/>
             </w:pPr>
             <w:r>
               <w:t xml:space="preserve">   </w:t>
@@ -2989,8 +3309,31 @@
           </w:p>
           <w:p>
             <w:pPr>
-              <w:pStyle w:val="BodyA"/>
-              <w:spacing w:after="0" w:line="240" w:lineRule="auto"/>
+              <w:pStyle w:val="NoSpacing"/>
+            </w:pPr>
+            <w:r>
+              <w:t xml:space="preserve">   </w:t>
+            </w:r>
+            <w:proofErr w:type="spellStart"/>
+            <w:r>
+              <w:t>int</w:t>
+            </w:r>
+            <w:proofErr w:type="spellEnd"/>
+            <w:r>
+              <w:t xml:space="preserve"> </w:t>
+            </w:r>
+            <w:proofErr w:type="spellStart"/>
+            <w:r>
+              <w:t>last_msg_id</w:t>
+            </w:r>
+            <w:proofErr w:type="spellEnd"/>
+            <w:r>
+              <w:t>;</w:t>
+            </w:r>
+          </w:p>
+          <w:p>
+            <w:pPr>
+              <w:pStyle w:val="NoSpacing"/>
             </w:pPr>
             <w:r>
               <w:t xml:space="preserve">   char name[MAXSIZE];</w:t>
@@ -2998,11 +3341,13 @@
           </w:p>
           <w:p>
             <w:pPr>
-              <w:pStyle w:val="BodyA"/>
-              <w:spacing w:after="0" w:line="240" w:lineRule="auto"/>
+              <w:pStyle w:val="NoSpacing"/>
             </w:pPr>
             <w:r>
               <w:t>}</w:t>
+            </w:r>
+            <w:r>
+              <w:t xml:space="preserve"> </w:t>
             </w:r>
           </w:p>
           <w:p>
@@ -3065,7 +3410,6 @@
                 <w:color w:val="FFFFFF"/>
                 <w:u w:color="FFFFFF"/>
               </w:rPr>
-              <w:lastRenderedPageBreak/>
               <w:t>Developer</w:t>
             </w:r>
           </w:p>
@@ -3092,13 +3436,8 @@
               <w:pStyle w:val="BodyA"/>
               <w:spacing w:after="0" w:line="240" w:lineRule="auto"/>
             </w:pPr>
-            <w:proofErr w:type="spellStart"/>
-            <w:r>
-              <w:t>Dhruvil</w:t>
-            </w:r>
-            <w:proofErr w:type="spellEnd"/>
-            <w:r>
-              <w:t xml:space="preserve"> (</w:t>
+            <w:r>
+              <w:t>Dhruvil (</w:t>
             </w:r>
             <w:proofErr w:type="spellStart"/>
             <w:r>
@@ -3517,13 +3856,8 @@
               <w:pStyle w:val="BodyA"/>
               <w:spacing w:after="0" w:line="240" w:lineRule="auto"/>
             </w:pPr>
-            <w:proofErr w:type="spellStart"/>
-            <w:r>
-              <w:t>Dhruvil</w:t>
-            </w:r>
-            <w:proofErr w:type="spellEnd"/>
-            <w:r>
-              <w:t xml:space="preserve"> (</w:t>
+            <w:r>
+              <w:t>Dhruvil (</w:t>
             </w:r>
             <w:proofErr w:type="spellStart"/>
             <w:r>
@@ -3692,7 +4026,19 @@
               <w:spacing w:after="0" w:line="240" w:lineRule="auto"/>
             </w:pPr>
             <w:r>
-              <w:t>The sequencer notifies the client it is safe to remove a message from its sending queue as all clients have acknowledged the receipt of the message</w:t>
+              <w:t xml:space="preserve">The sequencer notifies the client it is safe to remove a message from its </w:t>
+            </w:r>
+            <w:r>
+              <w:t>message</w:t>
+            </w:r>
+            <w:r>
+              <w:t xml:space="preserve"> queue </w:t>
+            </w:r>
+            <w:r>
+              <w:t xml:space="preserve">and the holdback queue </w:t>
+            </w:r>
+            <w:r>
+              <w:t>as all clients have acknowledged the receipt of the message</w:t>
             </w:r>
           </w:p>
         </w:tc>
@@ -3784,6 +4130,9 @@
             <w:r>
               <w:t>Receive the removal message from the sequencer (M10)</w:t>
             </w:r>
+            <w:r>
+              <w:t xml:space="preserve"> (M11)</w:t>
+            </w:r>
           </w:p>
           <w:p>
             <w:pPr>
@@ -3795,7 +4144,13 @@
               <w:spacing w:after="0" w:line="240" w:lineRule="auto"/>
             </w:pPr>
             <w:r>
-              <w:t>Look for message in the sending queue (D3)</w:t>
+              <w:t xml:space="preserve">Look for message in the </w:t>
+            </w:r>
+            <w:r>
+              <w:t>message/holdback</w:t>
+            </w:r>
+            <w:r>
+              <w:t xml:space="preserve"> queue (D3)</w:t>
             </w:r>
           </w:p>
           <w:p>
@@ -3808,7 +4163,13 @@
               <w:spacing w:after="0" w:line="240" w:lineRule="auto"/>
             </w:pPr>
             <w:r>
-              <w:t>Remove message from queue (D3)</w:t>
+              <w:t xml:space="preserve">Remove message from </w:t>
+            </w:r>
+            <w:r>
+              <w:t xml:space="preserve">the message/holdback </w:t>
+            </w:r>
+            <w:r>
+              <w:t>queue (D3)</w:t>
             </w:r>
           </w:p>
         </w:tc>
@@ -3885,6 +4246,24 @@
             </w:r>
             <w:proofErr w:type="spellEnd"/>
           </w:p>
+          <w:p>
+            <w:pPr>
+              <w:pStyle w:val="ListParagraph"/>
+              <w:numPr>
+                <w:ilvl w:val="0"/>
+                <w:numId w:val="14"/>
+              </w:numPr>
+              <w:spacing w:after="0" w:line="240" w:lineRule="auto"/>
+            </w:pPr>
+            <w:r>
+              <w:t xml:space="preserve">M11 – </w:t>
+            </w:r>
+            <w:proofErr w:type="spellStart"/>
+            <w:r>
+              <w:t>SEQ#REMHB#Global_id</w:t>
+            </w:r>
+            <w:proofErr w:type="spellEnd"/>
+          </w:p>
         </w:tc>
       </w:tr>
       <w:tr>
@@ -4011,13 +4390,8 @@
               <w:pStyle w:val="BodyA"/>
               <w:spacing w:after="0" w:line="240" w:lineRule="auto"/>
             </w:pPr>
-            <w:proofErr w:type="spellStart"/>
-            <w:r>
-              <w:t>Dhruvil</w:t>
-            </w:r>
-            <w:proofErr w:type="spellEnd"/>
-            <w:r>
-              <w:t xml:space="preserve"> (</w:t>
+            <w:r>
+              <w:t>Dhruvil (</w:t>
             </w:r>
             <w:proofErr w:type="spellStart"/>
             <w:r>
@@ -4190,10 +4564,13 @@
               <w:t xml:space="preserve">All clients send </w:t>
             </w:r>
             <w:r>
-              <w:t xml:space="preserve">the </w:t>
-            </w:r>
-            <w:r>
-              <w:t>last message they accepted from the sequencer (due to a new sequencer coming online, it needs to know where the clients are with respect to the next message that needs to be broadcast)</w:t>
+              <w:t>their holdback queues to the sequencer</w:t>
+            </w:r>
+            <w:r>
+              <w:t xml:space="preserve"> (due to a new sequencer coming online, it needs to know where the clients are with respect to the next message that needs to be broadcast)</w:t>
+            </w:r>
+            <w:r>
+              <w:t>. The holdback queue contains messages that the clients have displayed, thus accepted, but haven’t been acknowledged yet by all the clients.</w:t>
             </w:r>
           </w:p>
         </w:tc>
@@ -4283,13 +4660,13 @@
               <w:spacing w:after="0" w:line="240" w:lineRule="auto"/>
             </w:pPr>
             <w:r>
-              <w:t xml:space="preserve">Receive a request from sequencer to send the </w:t>
-            </w:r>
-            <w:r>
-              <w:t>last message the client processed from the sequencer</w:t>
-            </w:r>
-            <w:r>
-              <w:t xml:space="preserve"> (M11)</w:t>
+              <w:t xml:space="preserve">Receive a request from sequencer to send </w:t>
+            </w:r>
+            <w:r>
+              <w:t>the holdback queue (M12</w:t>
+            </w:r>
+            <w:r>
+              <w:t>)</w:t>
             </w:r>
           </w:p>
           <w:p>
@@ -4305,10 +4682,16 @@
               <w:t xml:space="preserve">Send the </w:t>
             </w:r>
             <w:r>
-              <w:t>message</w:t>
-            </w:r>
-            <w:r>
-              <w:t xml:space="preserve"> to the sequencer (M12)</w:t>
+              <w:t>holdback queue</w:t>
+            </w:r>
+            <w:r>
+              <w:t xml:space="preserve"> to the sequencer (M1</w:t>
+            </w:r>
+            <w:r>
+              <w:t>3</w:t>
+            </w:r>
+            <w:r>
+              <w:t>)</w:t>
             </w:r>
           </w:p>
         </w:tc>
@@ -4346,7 +4729,6 @@
                 <w:color w:val="FFFFFF"/>
                 <w:u w:color="FFFFFF"/>
               </w:rPr>
-              <w:lastRenderedPageBreak/>
               <w:t>Messages</w:t>
             </w:r>
           </w:p>
@@ -4378,7 +4760,13 @@
               <w:spacing w:after="0" w:line="240" w:lineRule="auto"/>
             </w:pPr>
             <w:r>
-              <w:t>M11 – SEQ#SEQNO</w:t>
+              <w:t>M12</w:t>
+            </w:r>
+            <w:r>
+              <w:t xml:space="preserve"> – SEQ#</w:t>
+            </w:r>
+            <w:r>
+              <w:t>HB</w:t>
             </w:r>
           </w:p>
           <w:p>
@@ -4391,16 +4779,14 @@
               <w:spacing w:after="0" w:line="240" w:lineRule="auto"/>
             </w:pPr>
             <w:r>
-              <w:t xml:space="preserve">M12 – </w:t>
-            </w:r>
-            <w:proofErr w:type="spellStart"/>
-            <w:r>
-              <w:t>SEQNO</w:t>
-            </w:r>
-            <w:r>
-              <w:t>#GlobalSeqID#ClientID#MsgID#Message</w:t>
-            </w:r>
-            <w:proofErr w:type="spellEnd"/>
+              <w:t>M13</w:t>
+            </w:r>
+            <w:r>
+              <w:t xml:space="preserve"> – </w:t>
+            </w:r>
+            <w:r>
+              <w:t>HB#ClientID#NextGlobalSeqID#TotalMsgs#GlobalSeqID#ClientID#MsgID#Msg#...</w:t>
+            </w:r>
           </w:p>
         </w:tc>
       </w:tr>
@@ -4437,6 +4823,7 @@
                 <w:color w:val="FFFFFF"/>
                 <w:u w:color="FFFFFF"/>
               </w:rPr>
+              <w:lastRenderedPageBreak/>
               <w:t>Developer</w:t>
             </w:r>
           </w:p>
@@ -4463,13 +4850,8 @@
               <w:pStyle w:val="BodyA"/>
               <w:spacing w:after="0" w:line="240" w:lineRule="auto"/>
             </w:pPr>
-            <w:proofErr w:type="spellStart"/>
-            <w:r>
-              <w:t>Dhruvil</w:t>
-            </w:r>
-            <w:proofErr w:type="spellEnd"/>
-            <w:r>
-              <w:t xml:space="preserve"> (</w:t>
+            <w:r>
+              <w:t>Dhruvil (</w:t>
             </w:r>
             <w:proofErr w:type="spellStart"/>
             <w:r>
@@ -4740,7 +5122,13 @@
               <w:spacing w:after="0" w:line="240" w:lineRule="auto"/>
             </w:pPr>
             <w:r>
-              <w:t>Receive a request from the sequencer to send the whole message queue to the sequencer (M13)</w:t>
+              <w:t>Receive a request from the sequencer to send the whole message queue to the s</w:t>
+            </w:r>
+            <w:r>
+              <w:t>equencer (M14</w:t>
+            </w:r>
+            <w:r>
+              <w:t>)</w:t>
             </w:r>
           </w:p>
           <w:p>
@@ -4835,7 +5223,10 @@
               <w:spacing w:after="0" w:line="240" w:lineRule="auto"/>
             </w:pPr>
             <w:r>
-              <w:t>M13 – SEQ#SENDALL</w:t>
+              <w:t>M14</w:t>
+            </w:r>
+            <w:r>
+              <w:t xml:space="preserve"> – SEQ#SENDALL</w:t>
             </w:r>
           </w:p>
           <w:p>
@@ -4845,11 +5236,18 @@
                 <w:ilvl w:val="0"/>
                 <w:numId w:val="18"/>
               </w:numPr>
-              <w:spacing w:after="0" w:line="240" w:lineRule="auto"/>
             </w:pPr>
             <w:r>
               <w:t>M5</w:t>
             </w:r>
+            <w:r>
+              <w:t xml:space="preserve"> - </w:t>
+            </w:r>
+            <w:proofErr w:type="spellStart"/>
+            <w:r>
+              <w:t>MESSAGE#ClientID#MsgID#user_message</w:t>
+            </w:r>
+            <w:proofErr w:type="spellEnd"/>
           </w:p>
         </w:tc>
       </w:tr>
@@ -4912,13 +5310,8 @@
               <w:pStyle w:val="BodyA"/>
               <w:spacing w:after="0" w:line="240" w:lineRule="auto"/>
             </w:pPr>
-            <w:proofErr w:type="spellStart"/>
-            <w:r>
-              <w:t>Dhruvil</w:t>
-            </w:r>
-            <w:proofErr w:type="spellEnd"/>
-            <w:r>
-              <w:t xml:space="preserve"> (</w:t>
+            <w:r>
+              <w:t>Dhruvil (</w:t>
             </w:r>
             <w:proofErr w:type="spellStart"/>
             <w:r>
@@ -5177,7 +5570,13 @@
               <w:spacing w:after="0" w:line="240" w:lineRule="auto"/>
             </w:pPr>
             <w:r>
-              <w:t>Receive a broadcast from some election algorithm notifying the client that an election is taking place (M14)</w:t>
+              <w:t xml:space="preserve">Receive a broadcast from some election algorithm notifying the client that </w:t>
+            </w:r>
+            <w:r>
+              <w:t>an election is taking place (M15</w:t>
+            </w:r>
+            <w:r>
+              <w:t>)</w:t>
             </w:r>
           </w:p>
           <w:p>
@@ -5203,7 +5602,13 @@
               <w:spacing w:after="0" w:line="240" w:lineRule="auto"/>
             </w:pPr>
             <w:r>
-              <w:t>If you are the leader, some client’s election algorithm made a mistake, reply to that EA with a message indicating you are still alive (M15)</w:t>
+              <w:t>If you are the leader, some client’s election algorithm made a mistake, reply to that EA with a message indicating you are still alive (M1</w:t>
+            </w:r>
+            <w:r>
+              <w:t>6</w:t>
+            </w:r>
+            <w:r>
+              <w:t>)</w:t>
             </w:r>
           </w:p>
           <w:p>
@@ -5285,7 +5690,10 @@
               <w:spacing w:after="0" w:line="240" w:lineRule="auto"/>
             </w:pPr>
             <w:r>
-              <w:t>M14 – ELECTION</w:t>
+              <w:t>M15</w:t>
+            </w:r>
+            <w:r>
+              <w:t xml:space="preserve"> – ELECTION</w:t>
             </w:r>
           </w:p>
           <w:p>
@@ -5298,7 +5706,10 @@
               <w:spacing w:after="0" w:line="240" w:lineRule="auto"/>
             </w:pPr>
             <w:r>
-              <w:t>M15 – CANCEL</w:t>
+              <w:t>M16</w:t>
+            </w:r>
+            <w:r>
+              <w:t xml:space="preserve"> – CANCEL</w:t>
             </w:r>
           </w:p>
         </w:tc>
@@ -5362,13 +5773,8 @@
               <w:pStyle w:val="BodyA"/>
               <w:spacing w:after="0" w:line="240" w:lineRule="auto"/>
             </w:pPr>
-            <w:proofErr w:type="spellStart"/>
-            <w:r>
-              <w:t>Dhruvil</w:t>
-            </w:r>
-            <w:proofErr w:type="spellEnd"/>
-            <w:r>
-              <w:t xml:space="preserve"> (</w:t>
+            <w:r>
+              <w:t>Dhruvil (</w:t>
             </w:r>
             <w:proofErr w:type="spellStart"/>
             <w:r>
@@ -5510,7 +5916,6 @@
                 <w:color w:val="FFFFFF"/>
                 <w:u w:color="FFFFFF"/>
               </w:rPr>
-              <w:lastRenderedPageBreak/>
               <w:t>Scenario</w:t>
             </w:r>
           </w:p>
@@ -5582,6 +5987,7 @@
                 <w:color w:val="FFFFFF"/>
                 <w:u w:color="FFFFFF"/>
               </w:rPr>
+              <w:lastRenderedPageBreak/>
               <w:t xml:space="preserve">Actions </w:t>
             </w:r>
           </w:p>
@@ -5628,7 +6034,13 @@
               <w:spacing w:after="0" w:line="240" w:lineRule="auto"/>
             </w:pPr>
             <w:r>
-              <w:t>Receive a broadcast from the EA that initiated the election notifying that the election has been cancelled (M16)</w:t>
+              <w:t xml:space="preserve">Receive a broadcast from the EA that initiated the election notifying that the </w:t>
+            </w:r>
+            <w:r>
+              <w:t>election has been cancelled (M17</w:t>
+            </w:r>
+            <w:r>
+              <w:t>)</w:t>
             </w:r>
           </w:p>
           <w:p>
@@ -5710,7 +6122,10 @@
               <w:spacing w:after="0" w:line="240" w:lineRule="auto"/>
             </w:pPr>
             <w:r>
-              <w:t>M16 – ELECTIONCANCEL</w:t>
+              <w:t>M17</w:t>
+            </w:r>
+            <w:r>
+              <w:t xml:space="preserve"> – ELECTIONCANCEL</w:t>
             </w:r>
           </w:p>
         </w:tc>
@@ -5774,13 +6189,8 @@
               <w:pStyle w:val="BodyA"/>
               <w:spacing w:after="0" w:line="240" w:lineRule="auto"/>
             </w:pPr>
-            <w:proofErr w:type="spellStart"/>
-            <w:r>
-              <w:t>Dhruvil</w:t>
-            </w:r>
-            <w:proofErr w:type="spellEnd"/>
-            <w:r>
-              <w:t xml:space="preserve"> (</w:t>
+            <w:r>
+              <w:t>Dhruvil (</w:t>
             </w:r>
             <w:proofErr w:type="spellStart"/>
             <w:r>
@@ -6039,7 +6449,13 @@
               <w:spacing w:after="0" w:line="240" w:lineRule="auto"/>
             </w:pPr>
             <w:r>
-              <w:t>Receive a message from the election algorithm notifying the client that it is the new leader (M17)</w:t>
+              <w:t>Receive a message from the election algorithm notifying the clien</w:t>
+            </w:r>
+            <w:r>
+              <w:t>t that it is the new leader (M18</w:t>
+            </w:r>
+            <w:r>
+              <w:t>)</w:t>
             </w:r>
           </w:p>
           <w:p>
@@ -6074,6 +6490,32 @@
             <w:proofErr w:type="spellEnd"/>
             <w:r>
               <w:t xml:space="preserve"> flag to true</w:t>
+            </w:r>
+          </w:p>
+          <w:p>
+            <w:pPr>
+              <w:pStyle w:val="ListParagraph"/>
+              <w:numPr>
+                <w:ilvl w:val="0"/>
+                <w:numId w:val="23"/>
+              </w:numPr>
+              <w:spacing w:after="0" w:line="240" w:lineRule="auto"/>
+            </w:pPr>
+            <w:r>
+              <w:t>Wait to send sequencer the contents of the holdback queue (M12)(M13)</w:t>
+            </w:r>
+          </w:p>
+          <w:p>
+            <w:pPr>
+              <w:pStyle w:val="ListParagraph"/>
+              <w:numPr>
+                <w:ilvl w:val="0"/>
+                <w:numId w:val="23"/>
+              </w:numPr>
+              <w:spacing w:after="0" w:line="240" w:lineRule="auto"/>
+            </w:pPr>
+            <w:r>
+              <w:t>Wait to send the sequencer the contents of the message queue (M14)(M5)</w:t>
             </w:r>
           </w:p>
           <w:p>
@@ -6155,7 +6597,23 @@
               <w:spacing w:after="0" w:line="240" w:lineRule="auto"/>
             </w:pPr>
             <w:r>
-              <w:t>M17 – LEADER</w:t>
+              <w:t>M18</w:t>
+            </w:r>
+            <w:r>
+              <w:t xml:space="preserve"> – LEADER</w:t>
+            </w:r>
+          </w:p>
+          <w:p>
+            <w:pPr>
+              <w:pStyle w:val="ListParagraph"/>
+              <w:numPr>
+                <w:ilvl w:val="0"/>
+                <w:numId w:val="24"/>
+              </w:numPr>
+              <w:spacing w:after="0" w:line="240" w:lineRule="auto"/>
+            </w:pPr>
+            <w:r>
+              <w:t>M12, M13, M14, M5</w:t>
             </w:r>
           </w:p>
         </w:tc>
@@ -6219,13 +6677,8 @@
               <w:pStyle w:val="BodyA"/>
               <w:spacing w:after="0" w:line="240" w:lineRule="auto"/>
             </w:pPr>
-            <w:proofErr w:type="spellStart"/>
-            <w:r>
-              <w:t>Dhruvil</w:t>
-            </w:r>
-            <w:proofErr w:type="spellEnd"/>
-            <w:r>
-              <w:t xml:space="preserve"> (</w:t>
+            <w:r>
+              <w:t>Dhruvil (</w:t>
             </w:r>
             <w:proofErr w:type="spellStart"/>
             <w:r>
@@ -6394,7 +6847,13 @@
               <w:spacing w:after="0" w:line="240" w:lineRule="auto"/>
             </w:pPr>
             <w:r>
-              <w:t>When some other client has been chosen leader and the election process is complete, the new leader notifies all clients that the election is complete</w:t>
+              <w:t>When some other client has been chosen leader and the election process is co</w:t>
+            </w:r>
+            <w:r>
+              <w:t>m</w:t>
+            </w:r>
+            <w:r>
+              <w:t>plete, the new leader notifies all clients that the election is complete</w:t>
             </w:r>
           </w:p>
         </w:tc>
@@ -6484,7 +6943,13 @@
               <w:spacing w:after="0" w:line="240" w:lineRule="auto"/>
             </w:pPr>
             <w:r>
-              <w:t>Receive a broadcast from the leader about its details (M18)</w:t>
+              <w:t>Receive a broadcast from t</w:t>
+            </w:r>
+            <w:r>
+              <w:t>he leader about its details (M20</w:t>
+            </w:r>
+            <w:r>
+              <w:t>)</w:t>
             </w:r>
           </w:p>
           <w:p>
@@ -6566,7 +7031,10 @@
               <w:spacing w:after="0" w:line="240" w:lineRule="auto"/>
             </w:pPr>
             <w:r>
-              <w:t xml:space="preserve">M18 – </w:t>
+              <w:t>M19</w:t>
+            </w:r>
+            <w:r>
+              <w:t xml:space="preserve"> – </w:t>
             </w:r>
             <w:proofErr w:type="spellStart"/>
             <w:r>
@@ -6635,13 +7103,8 @@
               <w:pStyle w:val="BodyA"/>
               <w:spacing w:after="0" w:line="240" w:lineRule="auto"/>
             </w:pPr>
-            <w:proofErr w:type="spellStart"/>
-            <w:r>
-              <w:t>Dhruvil</w:t>
-            </w:r>
-            <w:proofErr w:type="spellEnd"/>
-            <w:r>
-              <w:t xml:space="preserve"> (</w:t>
+            <w:r>
+              <w:t>Dhruvil (</w:t>
             </w:r>
             <w:proofErr w:type="spellStart"/>
             <w:r>
@@ -6664,6 +7127,8 @@
           <w:b/>
         </w:rPr>
       </w:pPr>
+      <w:bookmarkStart w:id="0" w:name="_GoBack"/>
+      <w:bookmarkEnd w:id="0"/>
     </w:p>
     <w:p>
       <w:pPr>
@@ -6874,6 +7339,7 @@
                 <w:color w:val="FFFFFF"/>
                 <w:u w:color="FFFFFF"/>
               </w:rPr>
+              <w:lastRenderedPageBreak/>
               <w:t xml:space="preserve">Actions </w:t>
             </w:r>
           </w:p>
@@ -6980,7 +7446,6 @@
                 <w:color w:val="FFFFFF"/>
                 <w:u w:color="FFFFFF"/>
               </w:rPr>
-              <w:lastRenderedPageBreak/>
               <w:t>Messages</w:t>
             </w:r>
           </w:p>
@@ -7559,7 +8024,13 @@
               <w:spacing w:after="0" w:line="240" w:lineRule="auto"/>
             </w:pPr>
             <w:r>
-              <w:t>It sends another message to the sequencer to confirm that it is in fact, inactive (EM2).</w:t>
+              <w:t>It sends another message to the sequencer to confirm that it is in fact, i</w:t>
+            </w:r>
+            <w:r>
+              <w:t>n</w:t>
+            </w:r>
+            <w:r>
+              <w:t>active (EM2).</w:t>
             </w:r>
           </w:p>
           <w:p>
@@ -8034,12 +8505,7 @@
               <w:spacing w:after="0" w:line="240" w:lineRule="auto"/>
             </w:pPr>
             <w:r>
-              <w:t>Waits for th</w:t>
-            </w:r>
-            <w:bookmarkStart w:id="0" w:name="_GoBack"/>
-            <w:bookmarkEnd w:id="0"/>
-            <w:r>
-              <w:t>eir response until timeout. (EM6).</w:t>
+              <w:t>Waits for their response until timeout. (EM6).</w:t>
             </w:r>
           </w:p>
         </w:tc>
@@ -8077,6 +8543,7 @@
                 <w:color w:val="FFFFFF"/>
                 <w:u w:color="FFFFFF"/>
               </w:rPr>
+              <w:lastRenderedPageBreak/>
               <w:t>Messages</w:t>
             </w:r>
           </w:p>
@@ -8180,7 +8647,6 @@
                 <w:color w:val="FFFFFF"/>
                 <w:u w:color="FFFFFF"/>
               </w:rPr>
-              <w:lastRenderedPageBreak/>
               <w:t>Data Structures</w:t>
             </w:r>
           </w:p>
@@ -8592,7 +9058,13 @@
             </w:r>
             <w:proofErr w:type="gramEnd"/>
             <w:r>
-              <w:t xml:space="preserve"> so it can hold its own election if it hasn’t already detected the crash of the sequencer. Otherwise, it simply waits for its own responses (EM6).</w:t>
+              <w:t xml:space="preserve"> so it can hold its own election if it hasn’t a</w:t>
+            </w:r>
+            <w:r>
+              <w:t>l</w:t>
+            </w:r>
+            <w:r>
+              <w:t>ready detected the crash of the sequencer. Otherwise, it simply waits for its own responses (EM6).</w:t>
             </w:r>
           </w:p>
         </w:tc>
@@ -9106,7 +9578,13 @@
               <w:spacing w:after="0" w:line="240" w:lineRule="auto"/>
             </w:pPr>
             <w:r>
-              <w:t>Send a message to the winning client informing it that it has won the election (EM9).</w:t>
+              <w:t>Send a message to the winning client informing it that it has won the ele</w:t>
+            </w:r>
+            <w:r>
+              <w:t>c</w:t>
+            </w:r>
+            <w:r>
+              <w:t>tion (EM9).</w:t>
             </w:r>
           </w:p>
         </w:tc>
@@ -9234,6 +9712,7 @@
                 <w:color w:val="FFFFFF"/>
                 <w:u w:color="FFFFFF"/>
               </w:rPr>
+              <w:lastRenderedPageBreak/>
               <w:t>Data Structures</w:t>
             </w:r>
           </w:p>
@@ -9299,7 +9778,6 @@
                 <w:color w:val="FFFFFF"/>
                 <w:u w:color="FFFFFF"/>
               </w:rPr>
-              <w:lastRenderedPageBreak/>
               <w:t>Developer</w:t>
             </w:r>
           </w:p>
@@ -10045,7 +10523,23 @@
                 <w:sz w:val="22"/>
                 <w:szCs w:val="22"/>
               </w:rPr>
-              <w:t>Canceling an election in case it was initiated due to lost messages and not the actual crash of the sequencer.</w:t>
+              <w:t>Canceling an election in case it was initiated due to lost messages and not the a</w:t>
+            </w:r>
+            <w:r>
+              <w:rPr>
+                <w:rFonts w:ascii="Calibri" w:eastAsia="Calibri" w:hAnsi="Calibri" w:cs="Calibri"/>
+                <w:sz w:val="22"/>
+                <w:szCs w:val="22"/>
+              </w:rPr>
+              <w:t>c</w:t>
+            </w:r>
+            <w:r>
+              <w:rPr>
+                <w:rFonts w:ascii="Calibri" w:eastAsia="Calibri" w:hAnsi="Calibri" w:cs="Calibri"/>
+                <w:sz w:val="22"/>
+                <w:szCs w:val="22"/>
+              </w:rPr>
+              <w:t>tual crash of the sequencer.</w:t>
             </w:r>
           </w:p>
         </w:tc>
@@ -10166,7 +10660,13 @@
               <w:spacing w:after="0" w:line="240" w:lineRule="auto"/>
             </w:pPr>
             <w:r>
-              <w:t>Sends message to all the other election algorithms also to stop the election and go back to pinging the sequencer (EM12).</w:t>
+              <w:t>Sends message to all the other election algorithms also to stop the ele</w:t>
+            </w:r>
+            <w:r>
+              <w:t>c</w:t>
+            </w:r>
+            <w:r>
+              <w:t>tion and go back to pinging the sequencer (EM12).</w:t>
             </w:r>
           </w:p>
           <w:p>
@@ -10418,7 +10918,6 @@
                 <w:color w:val="FFFFFF"/>
                 <w:u w:color="FFFFFF"/>
               </w:rPr>
-              <w:lastRenderedPageBreak/>
               <w:t>Specification</w:t>
             </w:r>
           </w:p>
@@ -10521,7 +11020,23 @@
                 <w:sz w:val="22"/>
                 <w:szCs w:val="22"/>
               </w:rPr>
-              <w:t>Canceling an election when an election algorithm that started the election cancels.</w:t>
+              <w:t>Canceling an election when an election algorithm that started the election ca</w:t>
+            </w:r>
+            <w:r>
+              <w:rPr>
+                <w:rFonts w:ascii="Calibri" w:eastAsia="Calibri" w:hAnsi="Calibri" w:cs="Calibri"/>
+                <w:sz w:val="22"/>
+                <w:szCs w:val="22"/>
+              </w:rPr>
+              <w:t>n</w:t>
+            </w:r>
+            <w:r>
+              <w:rPr>
+                <w:rFonts w:ascii="Calibri" w:eastAsia="Calibri" w:hAnsi="Calibri" w:cs="Calibri"/>
+                <w:sz w:val="22"/>
+                <w:szCs w:val="22"/>
+              </w:rPr>
+              <w:t>cels.</w:t>
             </w:r>
           </w:p>
         </w:tc>
@@ -11682,6 +12197,7 @@
                 <w:sz w:val="22"/>
                 <w:szCs w:val="22"/>
               </w:rPr>
+              <w:lastRenderedPageBreak/>
               <w:t>Developer</w:t>
             </w:r>
           </w:p>
@@ -11699,13 +12215,23 @@
                 <w:szCs w:val="22"/>
               </w:rPr>
             </w:pPr>
-            <w:r>
-              <w:rPr>
-                <w:rFonts w:ascii="Calibri" w:hAnsi="Calibri"/>
-                <w:sz w:val="22"/>
-                <w:szCs w:val="22"/>
-              </w:rPr>
-              <w:t>Anwesha (</w:t>
+            <w:proofErr w:type="spellStart"/>
+            <w:r>
+              <w:rPr>
+                <w:rFonts w:ascii="Calibri" w:hAnsi="Calibri"/>
+                <w:sz w:val="22"/>
+                <w:szCs w:val="22"/>
+              </w:rPr>
+              <w:t>Anwesha</w:t>
+            </w:r>
+            <w:proofErr w:type="spellEnd"/>
+            <w:r>
+              <w:rPr>
+                <w:rFonts w:ascii="Calibri" w:hAnsi="Calibri"/>
+                <w:sz w:val="22"/>
+                <w:szCs w:val="22"/>
+              </w:rPr>
+              <w:t xml:space="preserve"> (</w:t>
             </w:r>
             <w:proofErr w:type="spellStart"/>
             <w:r>
@@ -11773,7 +12299,6 @@
                 <w:sz w:val="22"/>
                 <w:szCs w:val="22"/>
               </w:rPr>
-              <w:lastRenderedPageBreak/>
               <w:t>Specification</w:t>
             </w:r>
           </w:p>
@@ -12164,13 +12689,23 @@
                 <w:szCs w:val="22"/>
               </w:rPr>
             </w:pPr>
-            <w:r>
-              <w:rPr>
-                <w:rFonts w:ascii="Calibri" w:hAnsi="Calibri"/>
-                <w:sz w:val="22"/>
-                <w:szCs w:val="22"/>
-              </w:rPr>
-              <w:t>Anwesha (</w:t>
+            <w:proofErr w:type="spellStart"/>
+            <w:r>
+              <w:rPr>
+                <w:rFonts w:ascii="Calibri" w:hAnsi="Calibri"/>
+                <w:sz w:val="22"/>
+                <w:szCs w:val="22"/>
+              </w:rPr>
+              <w:t>Anwesha</w:t>
+            </w:r>
+            <w:proofErr w:type="spellEnd"/>
+            <w:r>
+              <w:rPr>
+                <w:rFonts w:ascii="Calibri" w:hAnsi="Calibri"/>
+                <w:sz w:val="22"/>
+                <w:szCs w:val="22"/>
+              </w:rPr>
+              <w:t xml:space="preserve"> (</w:t>
             </w:r>
             <w:proofErr w:type="spellStart"/>
             <w:r>
@@ -12540,13 +13075,23 @@
                 <w:szCs w:val="22"/>
               </w:rPr>
             </w:pPr>
-            <w:r>
-              <w:rPr>
-                <w:rFonts w:ascii="Calibri" w:hAnsi="Calibri"/>
-                <w:sz w:val="22"/>
-                <w:szCs w:val="22"/>
-              </w:rPr>
-              <w:t>Anwesha (</w:t>
+            <w:proofErr w:type="spellStart"/>
+            <w:r>
+              <w:rPr>
+                <w:rFonts w:ascii="Calibri" w:hAnsi="Calibri"/>
+                <w:sz w:val="22"/>
+                <w:szCs w:val="22"/>
+              </w:rPr>
+              <w:t>Anwesha</w:t>
+            </w:r>
+            <w:proofErr w:type="spellEnd"/>
+            <w:r>
+              <w:rPr>
+                <w:rFonts w:ascii="Calibri" w:hAnsi="Calibri"/>
+                <w:sz w:val="22"/>
+                <w:szCs w:val="22"/>
+              </w:rPr>
+              <w:t xml:space="preserve"> (</w:t>
             </w:r>
             <w:proofErr w:type="spellStart"/>
             <w:r>
@@ -12687,7 +13232,23 @@
                 <w:sz w:val="22"/>
                 <w:szCs w:val="22"/>
               </w:rPr>
-              <w:t xml:space="preserve">A new sequencer comes online (First client to start the chat/Winning election after the old sequencer crashes). </w:t>
+              <w:t>A new sequencer comes online (First client to start the chat/Winning election a</w:t>
+            </w:r>
+            <w:r>
+              <w:rPr>
+                <w:rFonts w:ascii="Calibri" w:hAnsi="Calibri"/>
+                <w:sz w:val="22"/>
+                <w:szCs w:val="22"/>
+              </w:rPr>
+              <w:t>f</w:t>
+            </w:r>
+            <w:r>
+              <w:rPr>
+                <w:rFonts w:ascii="Calibri" w:hAnsi="Calibri"/>
+                <w:sz w:val="22"/>
+                <w:szCs w:val="22"/>
+              </w:rPr>
+              <w:t xml:space="preserve">ter the old sequencer crashes). </w:t>
             </w:r>
           </w:p>
         </w:tc>
@@ -12860,13 +13421,23 @@
                 <w:szCs w:val="22"/>
               </w:rPr>
             </w:pPr>
-            <w:r>
-              <w:rPr>
-                <w:rFonts w:ascii="Calibri" w:hAnsi="Calibri"/>
-                <w:sz w:val="22"/>
-                <w:szCs w:val="22"/>
-              </w:rPr>
-              <w:t>Anwesha (</w:t>
+            <w:proofErr w:type="spellStart"/>
+            <w:r>
+              <w:rPr>
+                <w:rFonts w:ascii="Calibri" w:hAnsi="Calibri"/>
+                <w:sz w:val="22"/>
+                <w:szCs w:val="22"/>
+              </w:rPr>
+              <w:t>Anwesha</w:t>
+            </w:r>
+            <w:proofErr w:type="spellEnd"/>
+            <w:r>
+              <w:rPr>
+                <w:rFonts w:ascii="Calibri" w:hAnsi="Calibri"/>
+                <w:sz w:val="22"/>
+                <w:szCs w:val="22"/>
+              </w:rPr>
+              <w:t xml:space="preserve"> (</w:t>
             </w:r>
             <w:proofErr w:type="spellStart"/>
             <w:r>
@@ -13494,6 +14065,7 @@
                 <w:sz w:val="22"/>
                 <w:szCs w:val="22"/>
               </w:rPr>
+              <w:lastRenderedPageBreak/>
               <w:t xml:space="preserve">              </w:t>
             </w:r>
             <w:proofErr w:type="spellStart"/>
@@ -13586,7 +14158,6 @@
                 <w:sz w:val="22"/>
                 <w:szCs w:val="22"/>
               </w:rPr>
-              <w:lastRenderedPageBreak/>
               <w:t xml:space="preserve">            </w:t>
             </w:r>
             <w:r>
@@ -13717,13 +14288,23 @@
                 <w:szCs w:val="22"/>
               </w:rPr>
             </w:pPr>
-            <w:r>
-              <w:rPr>
-                <w:rFonts w:ascii="Calibri" w:hAnsi="Calibri"/>
-                <w:sz w:val="22"/>
-                <w:szCs w:val="22"/>
-              </w:rPr>
-              <w:t>Anwesha (</w:t>
+            <w:proofErr w:type="spellStart"/>
+            <w:r>
+              <w:rPr>
+                <w:rFonts w:ascii="Calibri" w:hAnsi="Calibri"/>
+                <w:sz w:val="22"/>
+                <w:szCs w:val="22"/>
+              </w:rPr>
+              <w:t>Anwesha</w:t>
+            </w:r>
+            <w:proofErr w:type="spellEnd"/>
+            <w:r>
+              <w:rPr>
+                <w:rFonts w:ascii="Calibri" w:hAnsi="Calibri"/>
+                <w:sz w:val="22"/>
+                <w:szCs w:val="22"/>
+              </w:rPr>
+              <w:t xml:space="preserve"> (</w:t>
             </w:r>
             <w:proofErr w:type="spellStart"/>
             <w:r>
@@ -14074,7 +14655,13 @@
             </w:r>
             <w:proofErr w:type="spellEnd"/>
             <w:r>
-              <w:t xml:space="preserve"> to the message id of the message just </w:t>
+              <w:t xml:space="preserve"> to the message id of the me</w:t>
+            </w:r>
+            <w:r>
+              <w:t>s</w:t>
+            </w:r>
+            <w:r>
+              <w:t xml:space="preserve">sage just </w:t>
             </w:r>
             <w:proofErr w:type="spellStart"/>
             <w:r>
@@ -14400,13 +14987,23 @@
                 <w:szCs w:val="22"/>
               </w:rPr>
             </w:pPr>
-            <w:r>
-              <w:rPr>
-                <w:rFonts w:ascii="Calibri" w:hAnsi="Calibri"/>
-                <w:sz w:val="22"/>
-                <w:szCs w:val="22"/>
-              </w:rPr>
-              <w:t>Anwesha (</w:t>
+            <w:proofErr w:type="spellStart"/>
+            <w:r>
+              <w:rPr>
+                <w:rFonts w:ascii="Calibri" w:hAnsi="Calibri"/>
+                <w:sz w:val="22"/>
+                <w:szCs w:val="22"/>
+              </w:rPr>
+              <w:t>Anwesha</w:t>
+            </w:r>
+            <w:proofErr w:type="spellEnd"/>
+            <w:r>
+              <w:rPr>
+                <w:rFonts w:ascii="Calibri" w:hAnsi="Calibri"/>
+                <w:sz w:val="22"/>
+                <w:szCs w:val="22"/>
+              </w:rPr>
+              <w:t xml:space="preserve"> (</w:t>
             </w:r>
             <w:proofErr w:type="spellStart"/>
             <w:r>
@@ -14647,7 +15244,13 @@
               <w:t xml:space="preserve">Update the </w:t>
             </w:r>
             <w:r>
-              <w:t>acknowledgement counter for each message by decrementing it.</w:t>
+              <w:t>acknowledgement counter for each message by decremen</w:t>
+            </w:r>
+            <w:r>
+              <w:t>t</w:t>
+            </w:r>
+            <w:r>
+              <w:t>ing it.</w:t>
             </w:r>
             <w:r>
               <w:t xml:space="preserve">   </w:t>
@@ -14824,13 +15427,23 @@
                 <w:szCs w:val="22"/>
               </w:rPr>
             </w:pPr>
-            <w:r>
-              <w:rPr>
-                <w:rFonts w:ascii="Calibri" w:hAnsi="Calibri"/>
-                <w:sz w:val="22"/>
-                <w:szCs w:val="22"/>
-              </w:rPr>
-              <w:t>Anwesha (</w:t>
+            <w:proofErr w:type="spellStart"/>
+            <w:r>
+              <w:rPr>
+                <w:rFonts w:ascii="Calibri" w:hAnsi="Calibri"/>
+                <w:sz w:val="22"/>
+                <w:szCs w:val="22"/>
+              </w:rPr>
+              <w:t>Anwesha</w:t>
+            </w:r>
+            <w:proofErr w:type="spellEnd"/>
+            <w:r>
+              <w:rPr>
+                <w:rFonts w:ascii="Calibri" w:hAnsi="Calibri"/>
+                <w:sz w:val="22"/>
+                <w:szCs w:val="22"/>
+              </w:rPr>
+              <w:t xml:space="preserve"> (</w:t>
             </w:r>
             <w:proofErr w:type="spellStart"/>
             <w:r>
@@ -14996,6 +15609,7 @@
                 <w:sz w:val="22"/>
                 <w:szCs w:val="22"/>
               </w:rPr>
+              <w:lastRenderedPageBreak/>
               <w:t xml:space="preserve">Actions </w:t>
             </w:r>
           </w:p>
@@ -15059,11 +15673,7 @@
               <w:cnfStyle w:val="000000000000" w:firstRow="0" w:lastRow="0" w:firstColumn="0" w:lastColumn="0" w:oddVBand="0" w:evenVBand="0" w:oddHBand="0" w:evenHBand="0" w:firstRowFirstColumn="0" w:firstRowLastColumn="0" w:lastRowFirstColumn="0" w:lastRowLastColumn="0"/>
             </w:pPr>
             <w:r>
-              <w:t xml:space="preserve">Send a message to the client that sent this particular message asking it to </w:t>
-            </w:r>
-            <w:r>
-              <w:lastRenderedPageBreak/>
-              <w:t>remove it from its local queue. (SM13)</w:t>
+              <w:t>Send a message to the client that sent this particular message asking it to remove it from its local queue. (SM13)</w:t>
             </w:r>
           </w:p>
           <w:p>
@@ -15137,7 +15747,6 @@
                 <w:sz w:val="22"/>
                 <w:szCs w:val="22"/>
               </w:rPr>
-              <w:lastRenderedPageBreak/>
               <w:t>Messages</w:t>
             </w:r>
           </w:p>
@@ -15313,13 +15922,23 @@
                 <w:szCs w:val="22"/>
               </w:rPr>
             </w:pPr>
-            <w:r>
-              <w:rPr>
-                <w:rFonts w:ascii="Calibri" w:hAnsi="Calibri"/>
-                <w:sz w:val="22"/>
-                <w:szCs w:val="22"/>
-              </w:rPr>
-              <w:t>Anwesha (</w:t>
+            <w:proofErr w:type="spellStart"/>
+            <w:r>
+              <w:rPr>
+                <w:rFonts w:ascii="Calibri" w:hAnsi="Calibri"/>
+                <w:sz w:val="22"/>
+                <w:szCs w:val="22"/>
+              </w:rPr>
+              <w:t>Anwesha</w:t>
+            </w:r>
+            <w:proofErr w:type="spellEnd"/>
+            <w:r>
+              <w:rPr>
+                <w:rFonts w:ascii="Calibri" w:hAnsi="Calibri"/>
+                <w:sz w:val="22"/>
+                <w:szCs w:val="22"/>
+              </w:rPr>
+              <w:t xml:space="preserve"> (</w:t>
             </w:r>
             <w:proofErr w:type="spellStart"/>
             <w:r>
@@ -15468,7 +16087,23 @@
                 <w:sz w:val="22"/>
                 <w:szCs w:val="22"/>
               </w:rPr>
-              <w:t>ir last message holdback queue</w:t>
+              <w:t>ir last message hol</w:t>
+            </w:r>
+            <w:r>
+              <w:rPr>
+                <w:rFonts w:ascii="Calibri" w:hAnsi="Calibri"/>
+                <w:sz w:val="22"/>
+                <w:szCs w:val="22"/>
+              </w:rPr>
+              <w:t>d</w:t>
+            </w:r>
+            <w:r>
+              <w:rPr>
+                <w:rFonts w:ascii="Calibri" w:hAnsi="Calibri"/>
+                <w:sz w:val="22"/>
+                <w:szCs w:val="22"/>
+              </w:rPr>
+              <w:t>back queue</w:t>
             </w:r>
             <w:r>
               <w:rPr>
@@ -15633,7 +16268,19 @@
               <w:cnfStyle w:val="000000000000" w:firstRow="0" w:lastRow="0" w:firstColumn="0" w:lastColumn="0" w:oddVBand="0" w:evenVBand="0" w:oddHBand="0" w:evenHBand="0" w:firstRowFirstColumn="0" w:firstRowLastColumn="0" w:lastRowFirstColumn="0" w:lastRowLastColumn="0"/>
             </w:pPr>
             <w:r>
-              <w:t>Builds up its own message queue by the messages in the holdback queue. Each message sent in the queue contains the global sequence ID which it was assigned before, the Client ID of the client that originally sent it, the message ID of the message, and the message.</w:t>
+              <w:t>Builds up its own message queue by the messages in the hol</w:t>
+            </w:r>
+            <w:r>
+              <w:t>d</w:t>
+            </w:r>
+            <w:r>
+              <w:t>back queue. Each message sent in the queue contains the global sequence ID which it was assigned before, the Client ID of the cl</w:t>
+            </w:r>
+            <w:r>
+              <w:t>i</w:t>
+            </w:r>
+            <w:r>
+              <w:t>ent that originally sent it, the message ID of the message, and the message.</w:t>
             </w:r>
           </w:p>
         </w:tc>
@@ -15868,13 +16515,23 @@
                 <w:szCs w:val="22"/>
               </w:rPr>
             </w:pPr>
-            <w:r>
-              <w:rPr>
-                <w:rFonts w:ascii="Calibri" w:hAnsi="Calibri"/>
-                <w:sz w:val="22"/>
-                <w:szCs w:val="22"/>
-              </w:rPr>
-              <w:t>Anwesha (</w:t>
+            <w:proofErr w:type="spellStart"/>
+            <w:r>
+              <w:rPr>
+                <w:rFonts w:ascii="Calibri" w:hAnsi="Calibri"/>
+                <w:sz w:val="22"/>
+                <w:szCs w:val="22"/>
+              </w:rPr>
+              <w:t>Anwesha</w:t>
+            </w:r>
+            <w:proofErr w:type="spellEnd"/>
+            <w:r>
+              <w:rPr>
+                <w:rFonts w:ascii="Calibri" w:hAnsi="Calibri"/>
+                <w:sz w:val="22"/>
+                <w:szCs w:val="22"/>
+              </w:rPr>
+              <w:t xml:space="preserve"> (</w:t>
             </w:r>
             <w:proofErr w:type="spellStart"/>
             <w:r>
@@ -16103,7 +16760,13 @@
               <w:cnfStyle w:val="000000000000" w:firstRow="0" w:lastRow="0" w:firstColumn="0" w:lastColumn="0" w:oddVBand="0" w:evenVBand="0" w:oddHBand="0" w:evenHBand="0" w:firstRowFirstColumn="0" w:firstRowLastColumn="0" w:lastRowFirstColumn="0" w:lastRowLastColumn="0"/>
             </w:pPr>
             <w:r>
-              <w:t>Send request to each client to send all the messages from their local message queue. (SM16)</w:t>
+              <w:t>Send request to each client to send all the messages from their local me</w:t>
+            </w:r>
+            <w:r>
+              <w:t>s</w:t>
+            </w:r>
+            <w:r>
+              <w:t>sage queue. (SM16)</w:t>
             </w:r>
           </w:p>
           <w:p>
@@ -16356,6 +17019,7 @@
                 <w:sz w:val="22"/>
                 <w:szCs w:val="22"/>
               </w:rPr>
+              <w:lastRenderedPageBreak/>
               <w:t>Developer</w:t>
             </w:r>
           </w:p>
@@ -16373,13 +17037,23 @@
                 <w:szCs w:val="22"/>
               </w:rPr>
             </w:pPr>
-            <w:r>
-              <w:rPr>
-                <w:rFonts w:ascii="Calibri" w:hAnsi="Calibri"/>
-                <w:sz w:val="22"/>
-                <w:szCs w:val="22"/>
-              </w:rPr>
-              <w:t>Anwesha (</w:t>
+            <w:proofErr w:type="spellStart"/>
+            <w:r>
+              <w:rPr>
+                <w:rFonts w:ascii="Calibri" w:hAnsi="Calibri"/>
+                <w:sz w:val="22"/>
+                <w:szCs w:val="22"/>
+              </w:rPr>
+              <w:t>Anwesha</w:t>
+            </w:r>
+            <w:proofErr w:type="spellEnd"/>
+            <w:r>
+              <w:rPr>
+                <w:rFonts w:ascii="Calibri" w:hAnsi="Calibri"/>
+                <w:sz w:val="22"/>
+                <w:szCs w:val="22"/>
+              </w:rPr>
+              <w:t xml:space="preserve"> (</w:t>
             </w:r>
             <w:proofErr w:type="spellStart"/>
             <w:r>
@@ -16592,7 +17266,13 @@
               <w:t xml:space="preserve"> (SD2)</w:t>
             </w:r>
             <w:r>
-              <w:t xml:space="preserve"> and find the message being requested. (SM17)</w:t>
+              <w:t xml:space="preserve"> and find the message being r</w:t>
+            </w:r>
+            <w:r>
+              <w:t>e</w:t>
+            </w:r>
+            <w:r>
+              <w:t>quested. (SM17)</w:t>
             </w:r>
           </w:p>
           <w:p>
@@ -16823,13 +17503,23 @@
                 <w:szCs w:val="22"/>
               </w:rPr>
             </w:pPr>
-            <w:r>
-              <w:rPr>
-                <w:rFonts w:ascii="Calibri" w:hAnsi="Calibri"/>
-                <w:sz w:val="22"/>
-                <w:szCs w:val="22"/>
-              </w:rPr>
-              <w:t>Anwesha (</w:t>
+            <w:proofErr w:type="spellStart"/>
+            <w:r>
+              <w:rPr>
+                <w:rFonts w:ascii="Calibri" w:hAnsi="Calibri"/>
+                <w:sz w:val="22"/>
+                <w:szCs w:val="22"/>
+              </w:rPr>
+              <w:t>Anwesha</w:t>
+            </w:r>
+            <w:proofErr w:type="spellEnd"/>
+            <w:r>
+              <w:rPr>
+                <w:rFonts w:ascii="Calibri" w:hAnsi="Calibri"/>
+                <w:sz w:val="22"/>
+                <w:szCs w:val="22"/>
+              </w:rPr>
+              <w:t xml:space="preserve"> (</w:t>
             </w:r>
             <w:proofErr w:type="spellStart"/>
             <w:r>
@@ -16864,8 +17554,8 @@
       </w:pPr>
     </w:p>
     <w:sectPr>
-      <w:headerReference w:type="default" r:id="rId8"/>
-      <w:footerReference w:type="default" r:id="rId9"/>
+      <w:headerReference w:type="default" r:id="rId9"/>
+      <w:footerReference w:type="default" r:id="rId10"/>
       <w:pgSz w:w="11900" w:h="16840"/>
       <w:pgMar w:top="1440" w:right="1440" w:bottom="1440" w:left="1440" w:header="708" w:footer="708" w:gutter="0"/>
       <w:cols w:space="720"/>
@@ -16875,7 +17565,7 @@
 </file>
 
 <file path=word/endnotes.xml><?xml version="1.0" encoding="utf-8"?>
-<w:endnotes xmlns:wpc="http://schemas.microsoft.com/office/word/2010/wordprocessingCanvas" xmlns:mc="http://schemas.openxmlformats.org/markup-compatibility/2006" xmlns:o="urn:schemas-microsoft-com:office:office" xmlns:r="http://schemas.openxmlformats.org/officeDocument/2006/relationships" xmlns:m="http://schemas.openxmlformats.org/officeDocument/2006/math" xmlns:v="urn:schemas-microsoft-com:vml" xmlns:wp14="http://schemas.microsoft.com/office/word/2010/wordprocessingDrawing" xmlns:wp="http://schemas.openxmlformats.org/drawingml/2006/wordprocessingDrawing" xmlns:w10="urn:schemas-microsoft-com:office:word" xmlns:w="http://schemas.openxmlformats.org/wordprocessingml/2006/main" xmlns:w14="http://schemas.microsoft.com/office/word/2010/wordml" xmlns:w15="http://schemas.microsoft.com/office/word/2012/wordml" xmlns:wpg="http://schemas.microsoft.com/office/word/2010/wordprocessingGroup" xmlns:wpi="http://schemas.microsoft.com/office/word/2010/wordprocessingInk" xmlns:wne="http://schemas.microsoft.com/office/word/2006/wordml" xmlns:wps="http://schemas.microsoft.com/office/word/2010/wordprocessingShape" mc:Ignorable="w14 w15 wp14">
+<w:endnotes xmlns:wpc="http://schemas.microsoft.com/office/word/2010/wordprocessingCanvas" xmlns:mc="http://schemas.openxmlformats.org/markup-compatibility/2006" xmlns:o="urn:schemas-microsoft-com:office:office" xmlns:r="http://schemas.openxmlformats.org/officeDocument/2006/relationships" xmlns:m="http://schemas.openxmlformats.org/officeDocument/2006/math" xmlns:v="urn:schemas-microsoft-com:vml" xmlns:wp14="http://schemas.microsoft.com/office/word/2010/wordprocessingDrawing" xmlns:wp="http://schemas.openxmlformats.org/drawingml/2006/wordprocessingDrawing" xmlns:w10="urn:schemas-microsoft-com:office:word" xmlns:w="http://schemas.openxmlformats.org/wordprocessingml/2006/main" xmlns:w14="http://schemas.microsoft.com/office/word/2010/wordml" xmlns:wpg="http://schemas.microsoft.com/office/word/2010/wordprocessingGroup" xmlns:wpi="http://schemas.microsoft.com/office/word/2010/wordprocessingInk" xmlns:wne="http://schemas.microsoft.com/office/word/2006/wordml" xmlns:wps="http://schemas.microsoft.com/office/word/2010/wordprocessingShape" mc:Ignorable="w14 wp14">
   <w:endnote w:type="separator" w:id="-1">
     <w:p>
       <w:r>
@@ -16894,7 +17584,7 @@
 </file>
 
 <file path=word/footer1.xml><?xml version="1.0" encoding="utf-8"?>
-<w:ftr xmlns:wpc="http://schemas.microsoft.com/office/word/2010/wordprocessingCanvas" xmlns:mc="http://schemas.openxmlformats.org/markup-compatibility/2006" xmlns:o="urn:schemas-microsoft-com:office:office" xmlns:r="http://schemas.openxmlformats.org/officeDocument/2006/relationships" xmlns:m="http://schemas.openxmlformats.org/officeDocument/2006/math" xmlns:v="urn:schemas-microsoft-com:vml" xmlns:wp14="http://schemas.microsoft.com/office/word/2010/wordprocessingDrawing" xmlns:wp="http://schemas.openxmlformats.org/drawingml/2006/wordprocessingDrawing" xmlns:w10="urn:schemas-microsoft-com:office:word" xmlns:w="http://schemas.openxmlformats.org/wordprocessingml/2006/main" xmlns:w14="http://schemas.microsoft.com/office/word/2010/wordml" xmlns:w15="http://schemas.microsoft.com/office/word/2012/wordml" xmlns:wpg="http://schemas.microsoft.com/office/word/2010/wordprocessingGroup" xmlns:wpi="http://schemas.microsoft.com/office/word/2010/wordprocessingInk" xmlns:wne="http://schemas.microsoft.com/office/word/2006/wordml" xmlns:wps="http://schemas.microsoft.com/office/word/2010/wordprocessingShape" mc:Ignorable="w14 w15 wp14">
+<w:ftr xmlns:wpc="http://schemas.microsoft.com/office/word/2010/wordprocessingCanvas" xmlns:mc="http://schemas.openxmlformats.org/markup-compatibility/2006" xmlns:o="urn:schemas-microsoft-com:office:office" xmlns:r="http://schemas.openxmlformats.org/officeDocument/2006/relationships" xmlns:m="http://schemas.openxmlformats.org/officeDocument/2006/math" xmlns:v="urn:schemas-microsoft-com:vml" xmlns:wp14="http://schemas.microsoft.com/office/word/2010/wordprocessingDrawing" xmlns:wp="http://schemas.openxmlformats.org/drawingml/2006/wordprocessingDrawing" xmlns:w10="urn:schemas-microsoft-com:office:word" xmlns:w="http://schemas.openxmlformats.org/wordprocessingml/2006/main" xmlns:w14="http://schemas.microsoft.com/office/word/2010/wordml" xmlns:wpg="http://schemas.microsoft.com/office/word/2010/wordprocessingGroup" xmlns:wpi="http://schemas.microsoft.com/office/word/2010/wordprocessingInk" xmlns:wne="http://schemas.microsoft.com/office/word/2006/wordml" xmlns:wps="http://schemas.microsoft.com/office/word/2010/wordprocessingShape" mc:Ignorable="w14 wp14">
   <w:p>
     <w:pPr>
       <w:pStyle w:val="HeaderFooter"/>
@@ -16904,7 +17594,7 @@
 </file>
 
 <file path=word/footnotes.xml><?xml version="1.0" encoding="utf-8"?>
-<w:footnotes xmlns:wpc="http://schemas.microsoft.com/office/word/2010/wordprocessingCanvas" xmlns:mc="http://schemas.openxmlformats.org/markup-compatibility/2006" xmlns:o="urn:schemas-microsoft-com:office:office" xmlns:r="http://schemas.openxmlformats.org/officeDocument/2006/relationships" xmlns:m="http://schemas.openxmlformats.org/officeDocument/2006/math" xmlns:v="urn:schemas-microsoft-com:vml" xmlns:wp14="http://schemas.microsoft.com/office/word/2010/wordprocessingDrawing" xmlns:wp="http://schemas.openxmlformats.org/drawingml/2006/wordprocessingDrawing" xmlns:w10="urn:schemas-microsoft-com:office:word" xmlns:w="http://schemas.openxmlformats.org/wordprocessingml/2006/main" xmlns:w14="http://schemas.microsoft.com/office/word/2010/wordml" xmlns:w15="http://schemas.microsoft.com/office/word/2012/wordml" xmlns:wpg="http://schemas.microsoft.com/office/word/2010/wordprocessingGroup" xmlns:wpi="http://schemas.microsoft.com/office/word/2010/wordprocessingInk" xmlns:wne="http://schemas.microsoft.com/office/word/2006/wordml" xmlns:wps="http://schemas.microsoft.com/office/word/2010/wordprocessingShape" mc:Ignorable="w14 w15 wp14">
+<w:footnotes xmlns:wpc="http://schemas.microsoft.com/office/word/2010/wordprocessingCanvas" xmlns:mc="http://schemas.openxmlformats.org/markup-compatibility/2006" xmlns:o="urn:schemas-microsoft-com:office:office" xmlns:r="http://schemas.openxmlformats.org/officeDocument/2006/relationships" xmlns:m="http://schemas.openxmlformats.org/officeDocument/2006/math" xmlns:v="urn:schemas-microsoft-com:vml" xmlns:wp14="http://schemas.microsoft.com/office/word/2010/wordprocessingDrawing" xmlns:wp="http://schemas.openxmlformats.org/drawingml/2006/wordprocessingDrawing" xmlns:w10="urn:schemas-microsoft-com:office:word" xmlns:w="http://schemas.openxmlformats.org/wordprocessingml/2006/main" xmlns:w14="http://schemas.microsoft.com/office/word/2010/wordml" xmlns:wpg="http://schemas.microsoft.com/office/word/2010/wordprocessingGroup" xmlns:wpi="http://schemas.microsoft.com/office/word/2010/wordprocessingInk" xmlns:wne="http://schemas.microsoft.com/office/word/2006/wordml" xmlns:wps="http://schemas.microsoft.com/office/word/2010/wordprocessingShape" mc:Ignorable="w14 wp14">
   <w:footnote w:type="separator" w:id="-1">
     <w:p>
       <w:r>
@@ -16923,7 +17613,7 @@
 </file>
 
 <file path=word/header1.xml><?xml version="1.0" encoding="utf-8"?>
-<w:hdr xmlns:wpc="http://schemas.microsoft.com/office/word/2010/wordprocessingCanvas" xmlns:mc="http://schemas.openxmlformats.org/markup-compatibility/2006" xmlns:o="urn:schemas-microsoft-com:office:office" xmlns:r="http://schemas.openxmlformats.org/officeDocument/2006/relationships" xmlns:m="http://schemas.openxmlformats.org/officeDocument/2006/math" xmlns:v="urn:schemas-microsoft-com:vml" xmlns:wp14="http://schemas.microsoft.com/office/word/2010/wordprocessingDrawing" xmlns:wp="http://schemas.openxmlformats.org/drawingml/2006/wordprocessingDrawing" xmlns:w10="urn:schemas-microsoft-com:office:word" xmlns:w="http://schemas.openxmlformats.org/wordprocessingml/2006/main" xmlns:w14="http://schemas.microsoft.com/office/word/2010/wordml" xmlns:w15="http://schemas.microsoft.com/office/word/2012/wordml" xmlns:wpg="http://schemas.microsoft.com/office/word/2010/wordprocessingGroup" xmlns:wpi="http://schemas.microsoft.com/office/word/2010/wordprocessingInk" xmlns:wne="http://schemas.microsoft.com/office/word/2006/wordml" xmlns:wps="http://schemas.microsoft.com/office/word/2010/wordprocessingShape" mc:Ignorable="w14 w15 wp14">
+<w:hdr xmlns:wpc="http://schemas.microsoft.com/office/word/2010/wordprocessingCanvas" xmlns:mc="http://schemas.openxmlformats.org/markup-compatibility/2006" xmlns:o="urn:schemas-microsoft-com:office:office" xmlns:r="http://schemas.openxmlformats.org/officeDocument/2006/relationships" xmlns:m="http://schemas.openxmlformats.org/officeDocument/2006/math" xmlns:v="urn:schemas-microsoft-com:vml" xmlns:wp14="http://schemas.microsoft.com/office/word/2010/wordprocessingDrawing" xmlns:wp="http://schemas.openxmlformats.org/drawingml/2006/wordprocessingDrawing" xmlns:w10="urn:schemas-microsoft-com:office:word" xmlns:w="http://schemas.openxmlformats.org/wordprocessingml/2006/main" xmlns:w14="http://schemas.microsoft.com/office/word/2010/wordml" xmlns:wpg="http://schemas.microsoft.com/office/word/2010/wordprocessingGroup" xmlns:wpi="http://schemas.microsoft.com/office/word/2010/wordprocessingInk" xmlns:wne="http://schemas.microsoft.com/office/word/2006/wordml" xmlns:wps="http://schemas.microsoft.com/office/word/2010/wordprocessingShape" mc:Ignorable="w14 wp14">
   <w:p>
     <w:pPr>
       <w:pStyle w:val="HeaderFooter"/>
@@ -16933,7 +17623,7 @@
 </file>
 
 <file path=word/numbering.xml><?xml version="1.0" encoding="utf-8"?>
-<w:numbering xmlns:wpc="http://schemas.microsoft.com/office/word/2010/wordprocessingCanvas" xmlns:mc="http://schemas.openxmlformats.org/markup-compatibility/2006" xmlns:o="urn:schemas-microsoft-com:office:office" xmlns:r="http://schemas.openxmlformats.org/officeDocument/2006/relationships" xmlns:m="http://schemas.openxmlformats.org/officeDocument/2006/math" xmlns:v="urn:schemas-microsoft-com:vml" xmlns:wp14="http://schemas.microsoft.com/office/word/2010/wordprocessingDrawing" xmlns:wp="http://schemas.openxmlformats.org/drawingml/2006/wordprocessingDrawing" xmlns:w10="urn:schemas-microsoft-com:office:word" xmlns:w="http://schemas.openxmlformats.org/wordprocessingml/2006/main" xmlns:w14="http://schemas.microsoft.com/office/word/2010/wordml" xmlns:w15="http://schemas.microsoft.com/office/word/2012/wordml" xmlns:wpg="http://schemas.microsoft.com/office/word/2010/wordprocessingGroup" xmlns:wpi="http://schemas.microsoft.com/office/word/2010/wordprocessingInk" xmlns:wne="http://schemas.microsoft.com/office/word/2006/wordml" xmlns:wps="http://schemas.microsoft.com/office/word/2010/wordprocessingShape" mc:Ignorable="w14 w15 wp14">
+<w:numbering xmlns:wpc="http://schemas.microsoft.com/office/word/2010/wordprocessingCanvas" xmlns:mc="http://schemas.openxmlformats.org/markup-compatibility/2006" xmlns:o="urn:schemas-microsoft-com:office:office" xmlns:r="http://schemas.openxmlformats.org/officeDocument/2006/relationships" xmlns:m="http://schemas.openxmlformats.org/officeDocument/2006/math" xmlns:v="urn:schemas-microsoft-com:vml" xmlns:wp14="http://schemas.microsoft.com/office/word/2010/wordprocessingDrawing" xmlns:wp="http://schemas.openxmlformats.org/drawingml/2006/wordprocessingDrawing" xmlns:w10="urn:schemas-microsoft-com:office:word" xmlns:w="http://schemas.openxmlformats.org/wordprocessingml/2006/main" xmlns:w14="http://schemas.microsoft.com/office/word/2010/wordml" xmlns:wpg="http://schemas.microsoft.com/office/word/2010/wordprocessingGroup" xmlns:wpi="http://schemas.microsoft.com/office/word/2010/wordprocessingInk" xmlns:wne="http://schemas.microsoft.com/office/word/2006/wordml" xmlns:wps="http://schemas.microsoft.com/office/word/2010/wordprocessingShape" mc:Ignorable="w14 wp14">
   <w:abstractNum w:abstractNumId="0">
     <w:nsid w:val="014571ED"/>
     <w:multiLevelType w:val="hybridMultilevel"/>
@@ -22648,6 +23338,92 @@
     </w:lvl>
   </w:abstractNum>
   <w:abstractNum w:abstractNumId="24">
+    <w:nsid w:val="28963EF5"/>
+    <w:multiLevelType w:val="hybridMultilevel"/>
+    <w:tmpl w:val="1728A09A"/>
+    <w:lvl w:ilvl="0" w:tplc="4009000F">
+      <w:start w:val="1"/>
+      <w:numFmt w:val="decimal"/>
+      <w:lvlText w:val="%1."/>
+      <w:lvlJc w:val="left"/>
+      <w:pPr>
+        <w:ind w:left="720" w:hanging="360"/>
+      </w:pPr>
+    </w:lvl>
+    <w:lvl w:ilvl="1" w:tplc="40090019" w:tentative="1">
+      <w:start w:val="1"/>
+      <w:numFmt w:val="lowerLetter"/>
+      <w:lvlText w:val="%2."/>
+      <w:lvlJc w:val="left"/>
+      <w:pPr>
+        <w:ind w:left="1440" w:hanging="360"/>
+      </w:pPr>
+    </w:lvl>
+    <w:lvl w:ilvl="2" w:tplc="4009001B" w:tentative="1">
+      <w:start w:val="1"/>
+      <w:numFmt w:val="lowerRoman"/>
+      <w:lvlText w:val="%3."/>
+      <w:lvlJc w:val="right"/>
+      <w:pPr>
+        <w:ind w:left="2160" w:hanging="180"/>
+      </w:pPr>
+    </w:lvl>
+    <w:lvl w:ilvl="3" w:tplc="4009000F" w:tentative="1">
+      <w:start w:val="1"/>
+      <w:numFmt w:val="decimal"/>
+      <w:lvlText w:val="%4."/>
+      <w:lvlJc w:val="left"/>
+      <w:pPr>
+        <w:ind w:left="2880" w:hanging="360"/>
+      </w:pPr>
+    </w:lvl>
+    <w:lvl w:ilvl="4" w:tplc="40090019" w:tentative="1">
+      <w:start w:val="1"/>
+      <w:numFmt w:val="lowerLetter"/>
+      <w:lvlText w:val="%5."/>
+      <w:lvlJc w:val="left"/>
+      <w:pPr>
+        <w:ind w:left="3600" w:hanging="360"/>
+      </w:pPr>
+    </w:lvl>
+    <w:lvl w:ilvl="5" w:tplc="4009001B" w:tentative="1">
+      <w:start w:val="1"/>
+      <w:numFmt w:val="lowerRoman"/>
+      <w:lvlText w:val="%6."/>
+      <w:lvlJc w:val="right"/>
+      <w:pPr>
+        <w:ind w:left="4320" w:hanging="180"/>
+      </w:pPr>
+    </w:lvl>
+    <w:lvl w:ilvl="6" w:tplc="4009000F" w:tentative="1">
+      <w:start w:val="1"/>
+      <w:numFmt w:val="decimal"/>
+      <w:lvlText w:val="%7."/>
+      <w:lvlJc w:val="left"/>
+      <w:pPr>
+        <w:ind w:left="5040" w:hanging="360"/>
+      </w:pPr>
+    </w:lvl>
+    <w:lvl w:ilvl="7" w:tplc="40090019" w:tentative="1">
+      <w:start w:val="1"/>
+      <w:numFmt w:val="lowerLetter"/>
+      <w:lvlText w:val="%8."/>
+      <w:lvlJc w:val="left"/>
+      <w:pPr>
+        <w:ind w:left="5760" w:hanging="360"/>
+      </w:pPr>
+    </w:lvl>
+    <w:lvl w:ilvl="8" w:tplc="4009001B" w:tentative="1">
+      <w:start w:val="1"/>
+      <w:numFmt w:val="lowerRoman"/>
+      <w:lvlText w:val="%9."/>
+      <w:lvlJc w:val="right"/>
+      <w:pPr>
+        <w:ind w:left="6480" w:hanging="180"/>
+      </w:pPr>
+    </w:lvl>
+  </w:abstractNum>
+  <w:abstractNum w:abstractNumId="25">
     <w:nsid w:val="2AD01FA7"/>
     <w:multiLevelType w:val="multilevel"/>
     <w:tmpl w:val="EE247070"/>
@@ -22923,7 +23699,7 @@
       </w:rPr>
     </w:lvl>
   </w:abstractNum>
-  <w:abstractNum w:abstractNumId="25">
+  <w:abstractNum w:abstractNumId="26">
     <w:nsid w:val="2DF66941"/>
     <w:multiLevelType w:val="hybridMultilevel"/>
     <w:tmpl w:val="74AC6FDC"/>
@@ -23012,7 +23788,7 @@
       </w:pPr>
     </w:lvl>
   </w:abstractNum>
-  <w:abstractNum w:abstractNumId="26">
+  <w:abstractNum w:abstractNumId="27">
     <w:nsid w:val="2FE353BB"/>
     <w:multiLevelType w:val="multilevel"/>
     <w:tmpl w:val="067E5D88"/>
@@ -23288,7 +24064,7 @@
       </w:rPr>
     </w:lvl>
   </w:abstractNum>
-  <w:abstractNum w:abstractNumId="27">
+  <w:abstractNum w:abstractNumId="28">
     <w:nsid w:val="31571362"/>
     <w:multiLevelType w:val="hybridMultilevel"/>
     <w:tmpl w:val="A5566FC4"/>
@@ -23377,7 +24153,7 @@
       </w:pPr>
     </w:lvl>
   </w:abstractNum>
-  <w:abstractNum w:abstractNumId="28">
+  <w:abstractNum w:abstractNumId="29">
     <w:nsid w:val="3165244D"/>
     <w:multiLevelType w:val="multilevel"/>
     <w:tmpl w:val="AA946880"/>
@@ -23653,7 +24429,7 @@
       </w:rPr>
     </w:lvl>
   </w:abstractNum>
-  <w:abstractNum w:abstractNumId="29">
+  <w:abstractNum w:abstractNumId="30">
     <w:nsid w:val="3347668D"/>
     <w:multiLevelType w:val="hybridMultilevel"/>
     <w:tmpl w:val="D46E3020"/>
@@ -23766,7 +24542,7 @@
       </w:rPr>
     </w:lvl>
   </w:abstractNum>
-  <w:abstractNum w:abstractNumId="30">
+  <w:abstractNum w:abstractNumId="31">
     <w:nsid w:val="3E35282E"/>
     <w:multiLevelType w:val="multilevel"/>
     <w:tmpl w:val="586222C0"/>
@@ -24042,7 +24818,7 @@
       </w:rPr>
     </w:lvl>
   </w:abstractNum>
-  <w:abstractNum w:abstractNumId="31">
+  <w:abstractNum w:abstractNumId="32">
     <w:nsid w:val="3FFE338D"/>
     <w:multiLevelType w:val="multilevel"/>
     <w:tmpl w:val="DA9ADAE8"/>
@@ -24318,7 +25094,7 @@
       </w:rPr>
     </w:lvl>
   </w:abstractNum>
-  <w:abstractNum w:abstractNumId="32">
+  <w:abstractNum w:abstractNumId="33">
     <w:nsid w:val="48940D68"/>
     <w:multiLevelType w:val="hybridMultilevel"/>
     <w:tmpl w:val="35905884"/>
@@ -24407,7 +25183,7 @@
       </w:pPr>
     </w:lvl>
   </w:abstractNum>
-  <w:abstractNum w:abstractNumId="33">
+  <w:abstractNum w:abstractNumId="34">
     <w:nsid w:val="4B3F69E8"/>
     <w:multiLevelType w:val="hybridMultilevel"/>
     <w:tmpl w:val="35905884"/>
@@ -24496,7 +25272,7 @@
       </w:pPr>
     </w:lvl>
   </w:abstractNum>
-  <w:abstractNum w:abstractNumId="34">
+  <w:abstractNum w:abstractNumId="35">
     <w:nsid w:val="4C867246"/>
     <w:multiLevelType w:val="multilevel"/>
     <w:tmpl w:val="7EE6A19A"/>
@@ -24772,7 +25548,7 @@
       </w:rPr>
     </w:lvl>
   </w:abstractNum>
-  <w:abstractNum w:abstractNumId="35">
+  <w:abstractNum w:abstractNumId="36">
     <w:nsid w:val="4D253E38"/>
     <w:multiLevelType w:val="hybridMultilevel"/>
     <w:tmpl w:val="22D22418"/>
@@ -24861,7 +25637,7 @@
       </w:pPr>
     </w:lvl>
   </w:abstractNum>
-  <w:abstractNum w:abstractNumId="36">
+  <w:abstractNum w:abstractNumId="37">
     <w:nsid w:val="4D4928E1"/>
     <w:multiLevelType w:val="multilevel"/>
     <w:tmpl w:val="DAB87996"/>
@@ -25137,7 +25913,7 @@
       </w:rPr>
     </w:lvl>
   </w:abstractNum>
-  <w:abstractNum w:abstractNumId="37">
+  <w:abstractNum w:abstractNumId="38">
     <w:nsid w:val="4E6E106D"/>
     <w:multiLevelType w:val="hybridMultilevel"/>
     <w:tmpl w:val="E7F8C444"/>
@@ -25226,7 +26002,7 @@
       </w:pPr>
     </w:lvl>
   </w:abstractNum>
-  <w:abstractNum w:abstractNumId="38">
+  <w:abstractNum w:abstractNumId="39">
     <w:nsid w:val="514F0EAB"/>
     <w:multiLevelType w:val="multilevel"/>
     <w:tmpl w:val="C46861D6"/>
@@ -25502,7 +26278,7 @@
       </w:rPr>
     </w:lvl>
   </w:abstractNum>
-  <w:abstractNum w:abstractNumId="39">
+  <w:abstractNum w:abstractNumId="40">
     <w:nsid w:val="51574F7C"/>
     <w:multiLevelType w:val="multilevel"/>
     <w:tmpl w:val="351827EE"/>
@@ -25778,7 +26554,7 @@
       </w:rPr>
     </w:lvl>
   </w:abstractNum>
-  <w:abstractNum w:abstractNumId="40">
+  <w:abstractNum w:abstractNumId="41">
     <w:nsid w:val="5285714E"/>
     <w:multiLevelType w:val="hybridMultilevel"/>
     <w:tmpl w:val="7F043B50"/>
@@ -25867,7 +26643,7 @@
       </w:pPr>
     </w:lvl>
   </w:abstractNum>
-  <w:abstractNum w:abstractNumId="41">
+  <w:abstractNum w:abstractNumId="42">
     <w:nsid w:val="53553528"/>
     <w:multiLevelType w:val="multilevel"/>
     <w:tmpl w:val="DFDC91B6"/>
@@ -26143,7 +26919,7 @@
       </w:rPr>
     </w:lvl>
   </w:abstractNum>
-  <w:abstractNum w:abstractNumId="42">
+  <w:abstractNum w:abstractNumId="43">
     <w:nsid w:val="54A86EC2"/>
     <w:multiLevelType w:val="multilevel"/>
     <w:tmpl w:val="99282808"/>
@@ -26419,7 +27195,7 @@
       </w:rPr>
     </w:lvl>
   </w:abstractNum>
-  <w:abstractNum w:abstractNumId="43">
+  <w:abstractNum w:abstractNumId="44">
     <w:nsid w:val="59654FE1"/>
     <w:multiLevelType w:val="multilevel"/>
     <w:tmpl w:val="4C7CBB88"/>
@@ -26695,7 +27471,7 @@
       </w:rPr>
     </w:lvl>
   </w:abstractNum>
-  <w:abstractNum w:abstractNumId="44">
+  <w:abstractNum w:abstractNumId="45">
     <w:nsid w:val="5F545FC7"/>
     <w:multiLevelType w:val="hybridMultilevel"/>
     <w:tmpl w:val="55B8E502"/>
@@ -26808,7 +27584,7 @@
       </w:rPr>
     </w:lvl>
   </w:abstractNum>
-  <w:abstractNum w:abstractNumId="45">
+  <w:abstractNum w:abstractNumId="46">
     <w:nsid w:val="5FD83DE0"/>
     <w:multiLevelType w:val="multilevel"/>
     <w:tmpl w:val="DDFC8C4A"/>
@@ -27084,7 +27860,7 @@
       </w:rPr>
     </w:lvl>
   </w:abstractNum>
-  <w:abstractNum w:abstractNumId="46">
+  <w:abstractNum w:abstractNumId="47">
     <w:nsid w:val="5FDF4B27"/>
     <w:multiLevelType w:val="multilevel"/>
     <w:tmpl w:val="94B8EFAA"/>
@@ -27360,7 +28136,7 @@
       </w:rPr>
     </w:lvl>
   </w:abstractNum>
-  <w:abstractNum w:abstractNumId="47">
+  <w:abstractNum w:abstractNumId="48">
     <w:nsid w:val="61A41071"/>
     <w:multiLevelType w:val="multilevel"/>
     <w:tmpl w:val="EAD4782C"/>
@@ -27510,7 +28286,7 @@
       </w:rPr>
     </w:lvl>
   </w:abstractNum>
-  <w:abstractNum w:abstractNumId="48">
+  <w:abstractNum w:abstractNumId="49">
     <w:nsid w:val="62B923D6"/>
     <w:multiLevelType w:val="hybridMultilevel"/>
     <w:tmpl w:val="A59CDAC0"/>
@@ -27599,7 +28375,7 @@
       </w:pPr>
     </w:lvl>
   </w:abstractNum>
-  <w:abstractNum w:abstractNumId="49">
+  <w:abstractNum w:abstractNumId="50">
     <w:nsid w:val="648B64DB"/>
     <w:multiLevelType w:val="hybridMultilevel"/>
     <w:tmpl w:val="D11002AC"/>
@@ -27688,7 +28464,7 @@
       </w:pPr>
     </w:lvl>
   </w:abstractNum>
-  <w:abstractNum w:abstractNumId="50">
+  <w:abstractNum w:abstractNumId="51">
     <w:nsid w:val="649C0A94"/>
     <w:multiLevelType w:val="multilevel"/>
     <w:tmpl w:val="1946F9FE"/>
@@ -27964,7 +28740,7 @@
       </w:rPr>
     </w:lvl>
   </w:abstractNum>
-  <w:abstractNum w:abstractNumId="51">
+  <w:abstractNum w:abstractNumId="52">
     <w:nsid w:val="67E17293"/>
     <w:multiLevelType w:val="multilevel"/>
     <w:tmpl w:val="75D4D42A"/>
@@ -28240,7 +29016,7 @@
       </w:rPr>
     </w:lvl>
   </w:abstractNum>
-  <w:abstractNum w:abstractNumId="52">
+  <w:abstractNum w:abstractNumId="53">
     <w:nsid w:val="68C46B5F"/>
     <w:multiLevelType w:val="multilevel"/>
     <w:tmpl w:val="F6ACC932"/>
@@ -28516,13 +29292,99 @@
       </w:rPr>
     </w:lvl>
   </w:abstractNum>
-  <w:abstractNum w:abstractNumId="53">
+  <w:abstractNum w:abstractNumId="54">
     <w:nsid w:val="6A842806"/>
     <w:multiLevelType w:val="multilevel"/>
     <w:tmpl w:val="EAD4782C"/>
     <w:numStyleLink w:val="List410"/>
   </w:abstractNum>
-  <w:abstractNum w:abstractNumId="54">
+  <w:abstractNum w:abstractNumId="55">
+    <w:nsid w:val="6A9D61F4"/>
+    <w:multiLevelType w:val="hybridMultilevel"/>
+    <w:tmpl w:val="4F3C1DFA"/>
+    <w:lvl w:ilvl="0" w:tplc="4009000F">
+      <w:start w:val="1"/>
+      <w:numFmt w:val="decimal"/>
+      <w:lvlText w:val="%1."/>
+      <w:lvlJc w:val="left"/>
+      <w:pPr>
+        <w:ind w:left="720" w:hanging="360"/>
+      </w:pPr>
+    </w:lvl>
+    <w:lvl w:ilvl="1" w:tplc="40090019" w:tentative="1">
+      <w:start w:val="1"/>
+      <w:numFmt w:val="lowerLetter"/>
+      <w:lvlText w:val="%2."/>
+      <w:lvlJc w:val="left"/>
+      <w:pPr>
+        <w:ind w:left="1440" w:hanging="360"/>
+      </w:pPr>
+    </w:lvl>
+    <w:lvl w:ilvl="2" w:tplc="4009001B" w:tentative="1">
+      <w:start w:val="1"/>
+      <w:numFmt w:val="lowerRoman"/>
+      <w:lvlText w:val="%3."/>
+      <w:lvlJc w:val="right"/>
+      <w:pPr>
+        <w:ind w:left="2160" w:hanging="180"/>
+      </w:pPr>
+    </w:lvl>
+    <w:lvl w:ilvl="3" w:tplc="4009000F" w:tentative="1">
+      <w:start w:val="1"/>
+      <w:numFmt w:val="decimal"/>
+      <w:lvlText w:val="%4."/>
+      <w:lvlJc w:val="left"/>
+      <w:pPr>
+        <w:ind w:left="2880" w:hanging="360"/>
+      </w:pPr>
+    </w:lvl>
+    <w:lvl w:ilvl="4" w:tplc="40090019" w:tentative="1">
+      <w:start w:val="1"/>
+      <w:numFmt w:val="lowerLetter"/>
+      <w:lvlText w:val="%5."/>
+      <w:lvlJc w:val="left"/>
+      <w:pPr>
+        <w:ind w:left="3600" w:hanging="360"/>
+      </w:pPr>
+    </w:lvl>
+    <w:lvl w:ilvl="5" w:tplc="4009001B" w:tentative="1">
+      <w:start w:val="1"/>
+      <w:numFmt w:val="lowerRoman"/>
+      <w:lvlText w:val="%6."/>
+      <w:lvlJc w:val="right"/>
+      <w:pPr>
+        <w:ind w:left="4320" w:hanging="180"/>
+      </w:pPr>
+    </w:lvl>
+    <w:lvl w:ilvl="6" w:tplc="4009000F" w:tentative="1">
+      <w:start w:val="1"/>
+      <w:numFmt w:val="decimal"/>
+      <w:lvlText w:val="%7."/>
+      <w:lvlJc w:val="left"/>
+      <w:pPr>
+        <w:ind w:left="5040" w:hanging="360"/>
+      </w:pPr>
+    </w:lvl>
+    <w:lvl w:ilvl="7" w:tplc="40090019" w:tentative="1">
+      <w:start w:val="1"/>
+      <w:numFmt w:val="lowerLetter"/>
+      <w:lvlText w:val="%8."/>
+      <w:lvlJc w:val="left"/>
+      <w:pPr>
+        <w:ind w:left="5760" w:hanging="360"/>
+      </w:pPr>
+    </w:lvl>
+    <w:lvl w:ilvl="8" w:tplc="4009001B" w:tentative="1">
+      <w:start w:val="1"/>
+      <w:numFmt w:val="lowerRoman"/>
+      <w:lvlText w:val="%9."/>
+      <w:lvlJc w:val="right"/>
+      <w:pPr>
+        <w:ind w:left="6480" w:hanging="180"/>
+      </w:pPr>
+    </w:lvl>
+  </w:abstractNum>
+  <w:abstractNum w:abstractNumId="56">
     <w:nsid w:val="6D1334F9"/>
     <w:multiLevelType w:val="hybridMultilevel"/>
     <w:tmpl w:val="98BC11C0"/>
@@ -28611,7 +29473,7 @@
       </w:pPr>
     </w:lvl>
   </w:abstractNum>
-  <w:abstractNum w:abstractNumId="55">
+  <w:abstractNum w:abstractNumId="57">
     <w:nsid w:val="6E087FD3"/>
     <w:multiLevelType w:val="hybridMultilevel"/>
     <w:tmpl w:val="E522CD0C"/>
@@ -28700,7 +29562,7 @@
       </w:pPr>
     </w:lvl>
   </w:abstractNum>
-  <w:abstractNum w:abstractNumId="56">
+  <w:abstractNum w:abstractNumId="58">
     <w:nsid w:val="702A4BC6"/>
     <w:multiLevelType w:val="multilevel"/>
     <w:tmpl w:val="59162806"/>
@@ -28878,7 +29740,7 @@
       </w:rPr>
     </w:lvl>
   </w:abstractNum>
-  <w:abstractNum w:abstractNumId="57">
+  <w:abstractNum w:abstractNumId="59">
     <w:nsid w:val="70FF47A6"/>
     <w:multiLevelType w:val="multilevel"/>
     <w:tmpl w:val="EC32EDFE"/>
@@ -29154,7 +30016,7 @@
       </w:rPr>
     </w:lvl>
   </w:abstractNum>
-  <w:abstractNum w:abstractNumId="58">
+  <w:abstractNum w:abstractNumId="60">
     <w:nsid w:val="734B573D"/>
     <w:multiLevelType w:val="hybridMultilevel"/>
     <w:tmpl w:val="63D4315E"/>
@@ -29243,7 +30105,7 @@
       </w:pPr>
     </w:lvl>
   </w:abstractNum>
-  <w:abstractNum w:abstractNumId="59">
+  <w:abstractNum w:abstractNumId="61">
     <w:nsid w:val="754A6975"/>
     <w:multiLevelType w:val="multilevel"/>
     <w:tmpl w:val="F7367218"/>
@@ -29519,7 +30381,7 @@
       </w:rPr>
     </w:lvl>
   </w:abstractNum>
-  <w:abstractNum w:abstractNumId="60">
+  <w:abstractNum w:abstractNumId="62">
     <w:nsid w:val="77083E6B"/>
     <w:multiLevelType w:val="multilevel"/>
     <w:tmpl w:val="C02CFDA6"/>
@@ -29795,7 +30657,7 @@
       </w:rPr>
     </w:lvl>
   </w:abstractNum>
-  <w:abstractNum w:abstractNumId="61">
+  <w:abstractNum w:abstractNumId="63">
     <w:nsid w:val="7EDC063A"/>
     <w:multiLevelType w:val="multilevel"/>
     <w:tmpl w:val="072A1868"/>
@@ -30072,16 +30934,16 @@
     </w:lvl>
   </w:abstractNum>
   <w:num w:numId="1">
-    <w:abstractNumId w:val="56"/>
+    <w:abstractNumId w:val="58"/>
   </w:num>
   <w:num w:numId="2">
-    <w:abstractNumId w:val="31"/>
+    <w:abstractNumId w:val="32"/>
   </w:num>
   <w:num w:numId="3">
-    <w:abstractNumId w:val="45"/>
+    <w:abstractNumId w:val="46"/>
   </w:num>
   <w:num w:numId="4">
-    <w:abstractNumId w:val="43"/>
+    <w:abstractNumId w:val="44"/>
   </w:num>
   <w:num w:numId="5">
     <w:abstractNumId w:val="14"/>
@@ -30090,19 +30952,19 @@
     <w:abstractNumId w:val="11"/>
   </w:num>
   <w:num w:numId="7">
-    <w:abstractNumId w:val="42"/>
+    <w:abstractNumId w:val="43"/>
   </w:num>
   <w:num w:numId="8">
     <w:abstractNumId w:val="19"/>
   </w:num>
   <w:num w:numId="9">
-    <w:abstractNumId w:val="59"/>
+    <w:abstractNumId w:val="61"/>
   </w:num>
   <w:num w:numId="10">
     <w:abstractNumId w:val="9"/>
   </w:num>
   <w:num w:numId="11">
-    <w:abstractNumId w:val="34"/>
+    <w:abstractNumId w:val="35"/>
   </w:num>
   <w:num w:numId="12">
     <w:abstractNumId w:val="16"/>
@@ -30120,34 +30982,34 @@
     <w:abstractNumId w:val="6"/>
   </w:num>
   <w:num w:numId="17">
-    <w:abstractNumId w:val="39"/>
+    <w:abstractNumId w:val="40"/>
   </w:num>
   <w:num w:numId="18">
-    <w:abstractNumId w:val="46"/>
+    <w:abstractNumId w:val="47"/>
   </w:num>
   <w:num w:numId="19">
-    <w:abstractNumId w:val="30"/>
+    <w:abstractNumId w:val="31"/>
   </w:num>
   <w:num w:numId="20">
-    <w:abstractNumId w:val="57"/>
+    <w:abstractNumId w:val="59"/>
   </w:num>
   <w:num w:numId="21">
-    <w:abstractNumId w:val="61"/>
+    <w:abstractNumId w:val="63"/>
   </w:num>
   <w:num w:numId="22">
     <w:abstractNumId w:val="7"/>
   </w:num>
   <w:num w:numId="23">
-    <w:abstractNumId w:val="41"/>
+    <w:abstractNumId w:val="42"/>
   </w:num>
   <w:num w:numId="24">
     <w:abstractNumId w:val="8"/>
   </w:num>
   <w:num w:numId="25">
-    <w:abstractNumId w:val="24"/>
+    <w:abstractNumId w:val="25"/>
   </w:num>
   <w:num w:numId="26">
-    <w:abstractNumId w:val="26"/>
+    <w:abstractNumId w:val="27"/>
   </w:num>
   <w:num w:numId="27">
     <w:abstractNumId w:val="18"/>
@@ -30156,16 +31018,16 @@
     <w:abstractNumId w:val="2"/>
   </w:num>
   <w:num w:numId="29">
-    <w:abstractNumId w:val="50"/>
+    <w:abstractNumId w:val="51"/>
   </w:num>
   <w:num w:numId="30">
-    <w:abstractNumId w:val="52"/>
+    <w:abstractNumId w:val="53"/>
   </w:num>
   <w:num w:numId="31">
-    <w:abstractNumId w:val="28"/>
+    <w:abstractNumId w:val="29"/>
   </w:num>
   <w:num w:numId="32">
-    <w:abstractNumId w:val="38"/>
+    <w:abstractNumId w:val="39"/>
   </w:num>
   <w:num w:numId="33">
     <w:abstractNumId w:val="22"/>
@@ -30174,10 +31036,10 @@
     <w:abstractNumId w:val="12"/>
   </w:num>
   <w:num w:numId="35">
-    <w:abstractNumId w:val="60"/>
+    <w:abstractNumId w:val="62"/>
   </w:num>
   <w:num w:numId="36">
-    <w:abstractNumId w:val="51"/>
+    <w:abstractNumId w:val="52"/>
   </w:num>
   <w:num w:numId="37">
     <w:abstractNumId w:val="3"/>
@@ -30189,31 +31051,31 @@
     <w:abstractNumId w:val="1"/>
   </w:num>
   <w:num w:numId="40">
-    <w:abstractNumId w:val="36"/>
+    <w:abstractNumId w:val="37"/>
   </w:num>
   <w:num w:numId="41">
     <w:abstractNumId w:val="15"/>
   </w:num>
   <w:num w:numId="42">
-    <w:abstractNumId w:val="47"/>
+    <w:abstractNumId w:val="48"/>
   </w:num>
   <w:num w:numId="43">
-    <w:abstractNumId w:val="54"/>
+    <w:abstractNumId w:val="56"/>
   </w:num>
   <w:num w:numId="44">
-    <w:abstractNumId w:val="35"/>
+    <w:abstractNumId w:val="36"/>
   </w:num>
   <w:num w:numId="45">
-    <w:abstractNumId w:val="27"/>
+    <w:abstractNumId w:val="28"/>
   </w:num>
   <w:num w:numId="46">
-    <w:abstractNumId w:val="48"/>
+    <w:abstractNumId w:val="49"/>
   </w:num>
   <w:num w:numId="47">
-    <w:abstractNumId w:val="37"/>
+    <w:abstractNumId w:val="38"/>
   </w:num>
   <w:num w:numId="48">
-    <w:abstractNumId w:val="40"/>
+    <w:abstractNumId w:val="41"/>
   </w:num>
   <w:num w:numId="49">
     <w:abstractNumId w:val="4"/>
@@ -30225,25 +31087,25 @@
     <w:abstractNumId w:val="23"/>
   </w:num>
   <w:num w:numId="52">
-    <w:abstractNumId w:val="49"/>
+    <w:abstractNumId w:val="50"/>
   </w:num>
   <w:num w:numId="53">
-    <w:abstractNumId w:val="29"/>
+    <w:abstractNumId w:val="30"/>
   </w:num>
   <w:num w:numId="54">
+    <w:abstractNumId w:val="34"/>
+  </w:num>
+  <w:num w:numId="55">
     <w:abstractNumId w:val="33"/>
   </w:num>
-  <w:num w:numId="55">
-    <w:abstractNumId w:val="32"/>
-  </w:num>
   <w:num w:numId="56">
-    <w:abstractNumId w:val="25"/>
+    <w:abstractNumId w:val="26"/>
   </w:num>
   <w:num w:numId="57">
-    <w:abstractNumId w:val="58"/>
+    <w:abstractNumId w:val="60"/>
   </w:num>
   <w:num w:numId="58">
-    <w:abstractNumId w:val="44"/>
+    <w:abstractNumId w:val="45"/>
   </w:num>
   <w:num w:numId="59">
     <w:abstractNumId w:val="5"/>
@@ -30252,17 +31114,23 @@
     <w:abstractNumId w:val="0"/>
   </w:num>
   <w:num w:numId="61">
+    <w:abstractNumId w:val="57"/>
+  </w:num>
+  <w:num w:numId="62">
+    <w:abstractNumId w:val="54"/>
+  </w:num>
+  <w:num w:numId="63">
     <w:abstractNumId w:val="55"/>
   </w:num>
-  <w:num w:numId="62">
-    <w:abstractNumId w:val="53"/>
+  <w:num w:numId="64">
+    <w:abstractNumId w:val="24"/>
   </w:num>
   <w:numIdMacAtCleanup w:val="61"/>
 </w:numbering>
 </file>
 
 <file path=word/styles.xml><?xml version="1.0" encoding="utf-8"?>
-<w:styles xmlns:mc="http://schemas.openxmlformats.org/markup-compatibility/2006" xmlns:r="http://schemas.openxmlformats.org/officeDocument/2006/relationships" xmlns:w="http://schemas.openxmlformats.org/wordprocessingml/2006/main" xmlns:w14="http://schemas.microsoft.com/office/word/2010/wordml" xmlns:w15="http://schemas.microsoft.com/office/word/2012/wordml" mc:Ignorable="w14 w15">
+<w:styles xmlns:mc="http://schemas.openxmlformats.org/markup-compatibility/2006" xmlns:r="http://schemas.openxmlformats.org/officeDocument/2006/relationships" xmlns:w="http://schemas.openxmlformats.org/wordprocessingml/2006/main" xmlns:w14="http://schemas.microsoft.com/office/word/2010/wordml" mc:Ignorable="w14">
   <w:docDefaults>
     <w:rPrDefault>
       <w:rPr>
@@ -30284,378 +31152,144 @@
       </w:pPr>
     </w:pPrDefault>
   </w:docDefaults>
-  <w:latentStyles w:defLockedState="0" w:defUIPriority="99" w:defSemiHidden="0" w:defUnhideWhenUsed="0" w:defQFormat="0" w:count="371">
-    <w:lsdException w:name="Normal" w:uiPriority="0" w:qFormat="1"/>
-    <w:lsdException w:name="heading 1" w:uiPriority="9" w:qFormat="1"/>
-    <w:lsdException w:name="heading 2" w:semiHidden="1" w:uiPriority="9" w:unhideWhenUsed="1" w:qFormat="1"/>
-    <w:lsdException w:name="heading 3" w:semiHidden="1" w:uiPriority="9" w:unhideWhenUsed="1" w:qFormat="1"/>
-    <w:lsdException w:name="heading 4" w:semiHidden="1" w:uiPriority="9" w:unhideWhenUsed="1" w:qFormat="1"/>
-    <w:lsdException w:name="heading 5" w:semiHidden="1" w:uiPriority="9" w:unhideWhenUsed="1" w:qFormat="1"/>
-    <w:lsdException w:name="heading 6" w:semiHidden="1" w:uiPriority="9" w:unhideWhenUsed="1" w:qFormat="1"/>
-    <w:lsdException w:name="heading 7" w:semiHidden="1" w:uiPriority="9" w:unhideWhenUsed="1" w:qFormat="1"/>
-    <w:lsdException w:name="heading 8" w:semiHidden="1" w:uiPriority="9" w:unhideWhenUsed="1" w:qFormat="1"/>
-    <w:lsdException w:name="heading 9" w:semiHidden="1" w:uiPriority="9" w:unhideWhenUsed="1" w:qFormat="1"/>
-    <w:lsdException w:name="index 1" w:semiHidden="1" w:unhideWhenUsed="1"/>
-    <w:lsdException w:name="index 2" w:semiHidden="1" w:unhideWhenUsed="1"/>
-    <w:lsdException w:name="index 3" w:semiHidden="1" w:unhideWhenUsed="1"/>
-    <w:lsdException w:name="index 4" w:semiHidden="1" w:unhideWhenUsed="1"/>
-    <w:lsdException w:name="index 5" w:semiHidden="1" w:unhideWhenUsed="1"/>
-    <w:lsdException w:name="index 6" w:semiHidden="1" w:unhideWhenUsed="1"/>
-    <w:lsdException w:name="index 7" w:semiHidden="1" w:unhideWhenUsed="1"/>
-    <w:lsdException w:name="index 8" w:semiHidden="1" w:unhideWhenUsed="1"/>
-    <w:lsdException w:name="index 9" w:semiHidden="1" w:unhideWhenUsed="1"/>
-    <w:lsdException w:name="toc 1" w:semiHidden="1" w:uiPriority="39" w:unhideWhenUsed="1"/>
-    <w:lsdException w:name="toc 2" w:semiHidden="1" w:uiPriority="39" w:unhideWhenUsed="1"/>
-    <w:lsdException w:name="toc 3" w:semiHidden="1" w:uiPriority="39" w:unhideWhenUsed="1"/>
-    <w:lsdException w:name="toc 4" w:semiHidden="1" w:uiPriority="39" w:unhideWhenUsed="1"/>
-    <w:lsdException w:name="toc 5" w:semiHidden="1" w:uiPriority="39" w:unhideWhenUsed="1"/>
-    <w:lsdException w:name="toc 6" w:semiHidden="1" w:uiPriority="39" w:unhideWhenUsed="1"/>
-    <w:lsdException w:name="toc 7" w:semiHidden="1" w:uiPriority="39" w:unhideWhenUsed="1"/>
-    <w:lsdException w:name="toc 8" w:semiHidden="1" w:uiPriority="39" w:unhideWhenUsed="1"/>
-    <w:lsdException w:name="toc 9" w:semiHidden="1" w:uiPriority="39" w:unhideWhenUsed="1"/>
-    <w:lsdException w:name="Normal Indent" w:semiHidden="1" w:unhideWhenUsed="1"/>
-    <w:lsdException w:name="footnote text" w:semiHidden="1" w:unhideWhenUsed="1"/>
-    <w:lsdException w:name="annotation text" w:semiHidden="1" w:unhideWhenUsed="1"/>
-    <w:lsdException w:name="header" w:semiHidden="1" w:unhideWhenUsed="1"/>
-    <w:lsdException w:name="footer" w:semiHidden="1" w:unhideWhenUsed="1"/>
-    <w:lsdException w:name="index heading" w:semiHidden="1" w:unhideWhenUsed="1"/>
-    <w:lsdException w:name="caption" w:semiHidden="1" w:uiPriority="35" w:unhideWhenUsed="1" w:qFormat="1"/>
-    <w:lsdException w:name="table of figures" w:semiHidden="1" w:unhideWhenUsed="1"/>
-    <w:lsdException w:name="envelope address" w:semiHidden="1" w:unhideWhenUsed="1"/>
-    <w:lsdException w:name="envelope return" w:semiHidden="1" w:unhideWhenUsed="1"/>
-    <w:lsdException w:name="footnote reference" w:semiHidden="1" w:unhideWhenUsed="1"/>
-    <w:lsdException w:name="annotation reference" w:semiHidden="1" w:unhideWhenUsed="1"/>
-    <w:lsdException w:name="line number" w:semiHidden="1" w:unhideWhenUsed="1"/>
-    <w:lsdException w:name="page number" w:semiHidden="1" w:unhideWhenUsed="1"/>
-    <w:lsdException w:name="endnote reference" w:semiHidden="1" w:unhideWhenUsed="1"/>
-    <w:lsdException w:name="endnote text" w:semiHidden="1" w:unhideWhenUsed="1"/>
-    <w:lsdException w:name="table of authorities" w:semiHidden="1" w:unhideWhenUsed="1"/>
-    <w:lsdException w:name="macro" w:semiHidden="1" w:unhideWhenUsed="1"/>
-    <w:lsdException w:name="toa heading" w:semiHidden="1" w:unhideWhenUsed="1"/>
-    <w:lsdException w:name="List" w:semiHidden="1" w:unhideWhenUsed="1"/>
-    <w:lsdException w:name="List Bullet" w:semiHidden="1" w:unhideWhenUsed="1"/>
-    <w:lsdException w:name="List Number" w:semiHidden="1" w:unhideWhenUsed="1"/>
-    <w:lsdException w:name="List 2" w:semiHidden="1" w:unhideWhenUsed="1"/>
-    <w:lsdException w:name="List 3" w:semiHidden="1" w:unhideWhenUsed="1"/>
-    <w:lsdException w:name="List 4" w:semiHidden="1" w:unhideWhenUsed="1"/>
-    <w:lsdException w:name="List 5" w:semiHidden="1" w:unhideWhenUsed="1"/>
-    <w:lsdException w:name="List Bullet 2" w:semiHidden="1" w:unhideWhenUsed="1"/>
-    <w:lsdException w:name="List Bullet 3" w:semiHidden="1" w:unhideWhenUsed="1"/>
-    <w:lsdException w:name="List Bullet 4" w:semiHidden="1" w:unhideWhenUsed="1"/>
-    <w:lsdException w:name="List Bullet 5" w:semiHidden="1" w:unhideWhenUsed="1"/>
-    <w:lsdException w:name="List Number 2" w:semiHidden="1" w:unhideWhenUsed="1"/>
-    <w:lsdException w:name="List Number 3" w:semiHidden="1" w:unhideWhenUsed="1"/>
-    <w:lsdException w:name="List Number 4" w:semiHidden="1" w:unhideWhenUsed="1"/>
-    <w:lsdException w:name="List Number 5" w:semiHidden="1" w:unhideWhenUsed="1"/>
-    <w:lsdException w:name="Title" w:uiPriority="10" w:qFormat="1"/>
-    <w:lsdException w:name="Closing" w:semiHidden="1" w:unhideWhenUsed="1"/>
-    <w:lsdException w:name="Signature" w:semiHidden="1" w:unhideWhenUsed="1"/>
-    <w:lsdException w:name="Default Paragraph Font" w:semiHidden="1" w:uiPriority="1" w:unhideWhenUsed="1"/>
-    <w:lsdException w:name="Body Text" w:semiHidden="1" w:unhideWhenUsed="1"/>
-    <w:lsdException w:name="Body Text Indent" w:semiHidden="1" w:unhideWhenUsed="1"/>
-    <w:lsdException w:name="List Continue" w:semiHidden="1" w:unhideWhenUsed="1"/>
-    <w:lsdException w:name="List Continue 2" w:semiHidden="1" w:unhideWhenUsed="1"/>
-    <w:lsdException w:name="List Continue 3" w:semiHidden="1" w:unhideWhenUsed="1"/>
-    <w:lsdException w:name="List Continue 4" w:semiHidden="1" w:unhideWhenUsed="1"/>
-    <w:lsdException w:name="List Continue 5" w:semiHidden="1" w:unhideWhenUsed="1"/>
-    <w:lsdException w:name="Message Header" w:semiHidden="1" w:unhideWhenUsed="1"/>
-    <w:lsdException w:name="Subtitle" w:uiPriority="11" w:qFormat="1"/>
-    <w:lsdException w:name="Salutation" w:semiHidden="1" w:unhideWhenUsed="1"/>
-    <w:lsdException w:name="Date" w:semiHidden="1" w:unhideWhenUsed="1"/>
-    <w:lsdException w:name="Body Text First Indent" w:semiHidden="1" w:unhideWhenUsed="1"/>
-    <w:lsdException w:name="Body Text First Indent 2" w:semiHidden="1" w:unhideWhenUsed="1"/>
-    <w:lsdException w:name="Note Heading" w:semiHidden="1" w:unhideWhenUsed="1"/>
-    <w:lsdException w:name="Body Text 2" w:semiHidden="1" w:unhideWhenUsed="1"/>
-    <w:lsdException w:name="Body Text 3" w:semiHidden="1" w:unhideWhenUsed="1"/>
-    <w:lsdException w:name="Body Text Indent 2" w:semiHidden="1" w:unhideWhenUsed="1"/>
-    <w:lsdException w:name="Body Text Indent 3" w:semiHidden="1" w:unhideWhenUsed="1"/>
-    <w:lsdException w:name="Block Text" w:semiHidden="1" w:unhideWhenUsed="1"/>
-    <w:lsdException w:name="Hyperlink" w:semiHidden="1" w:unhideWhenUsed="1"/>
-    <w:lsdException w:name="FollowedHyperlink" w:semiHidden="1" w:unhideWhenUsed="1"/>
-    <w:lsdException w:name="Strong" w:uiPriority="22" w:qFormat="1"/>
-    <w:lsdException w:name="Emphasis" w:uiPriority="20" w:qFormat="1"/>
-    <w:lsdException w:name="Document Map" w:semiHidden="1" w:unhideWhenUsed="1"/>
-    <w:lsdException w:name="Plain Text" w:semiHidden="1" w:unhideWhenUsed="1"/>
-    <w:lsdException w:name="E-mail Signature" w:semiHidden="1" w:unhideWhenUsed="1"/>
-    <w:lsdException w:name="HTML Top of Form" w:semiHidden="1" w:unhideWhenUsed="1"/>
-    <w:lsdException w:name="HTML Bottom of Form" w:semiHidden="1" w:unhideWhenUsed="1"/>
-    <w:lsdException w:name="Normal (Web)" w:semiHidden="1" w:unhideWhenUsed="1"/>
-    <w:lsdException w:name="HTML Acronym" w:semiHidden="1" w:unhideWhenUsed="1"/>
-    <w:lsdException w:name="HTML Address" w:semiHidden="1" w:unhideWhenUsed="1"/>
-    <w:lsdException w:name="HTML Cite" w:semiHidden="1" w:unhideWhenUsed="1"/>
-    <w:lsdException w:name="HTML Code" w:semiHidden="1" w:unhideWhenUsed="1"/>
-    <w:lsdException w:name="HTML Definition" w:semiHidden="1" w:unhideWhenUsed="1"/>
-    <w:lsdException w:name="HTML Keyboard" w:semiHidden="1" w:unhideWhenUsed="1"/>
-    <w:lsdException w:name="HTML Preformatted" w:semiHidden="1" w:unhideWhenUsed="1"/>
-    <w:lsdException w:name="HTML Sample" w:semiHidden="1" w:unhideWhenUsed="1"/>
-    <w:lsdException w:name="HTML Typewriter" w:semiHidden="1" w:unhideWhenUsed="1"/>
-    <w:lsdException w:name="HTML Variable" w:semiHidden="1" w:unhideWhenUsed="1"/>
-    <w:lsdException w:name="Normal Table" w:semiHidden="1" w:unhideWhenUsed="1"/>
-    <w:lsdException w:name="annotation subject" w:semiHidden="1" w:unhideWhenUsed="1"/>
-    <w:lsdException w:name="No List" w:semiHidden="1" w:unhideWhenUsed="1"/>
-    <w:lsdException w:name="Outline List 1" w:semiHidden="1" w:unhideWhenUsed="1"/>
-    <w:lsdException w:name="Outline List 2" w:semiHidden="1" w:unhideWhenUsed="1"/>
-    <w:lsdException w:name="Outline List 3" w:semiHidden="1" w:unhideWhenUsed="1"/>
-    <w:lsdException w:name="Table Simple 1" w:semiHidden="1" w:unhideWhenUsed="1"/>
-    <w:lsdException w:name="Table Simple 2" w:semiHidden="1" w:unhideWhenUsed="1"/>
-    <w:lsdException w:name="Table Simple 3" w:semiHidden="1" w:unhideWhenUsed="1"/>
-    <w:lsdException w:name="Table Classic 1" w:semiHidden="1" w:unhideWhenUsed="1"/>
-    <w:lsdException w:name="Table Classic 2" w:semiHidden="1" w:unhideWhenUsed="1"/>
-    <w:lsdException w:name="Table Classic 3" w:semiHidden="1" w:unhideWhenUsed="1"/>
-    <w:lsdException w:name="Table Classic 4" w:semiHidden="1" w:unhideWhenUsed="1"/>
-    <w:lsdException w:name="Table Colorful 1" w:semiHidden="1" w:unhideWhenUsed="1"/>
-    <w:lsdException w:name="Table Colorful 2" w:semiHidden="1" w:unhideWhenUsed="1"/>
-    <w:lsdException w:name="Table Colorful 3" w:semiHidden="1" w:unhideWhenUsed="1"/>
-    <w:lsdException w:name="Table Columns 1" w:semiHidden="1" w:unhideWhenUsed="1"/>
-    <w:lsdException w:name="Table Columns 2" w:semiHidden="1" w:unhideWhenUsed="1"/>
-    <w:lsdException w:name="Table Columns 3" w:semiHidden="1" w:unhideWhenUsed="1"/>
-    <w:lsdException w:name="Table Columns 4" w:semiHidden="1" w:unhideWhenUsed="1"/>
-    <w:lsdException w:name="Table Columns 5" w:semiHidden="1" w:unhideWhenUsed="1"/>
-    <w:lsdException w:name="Table Grid 1" w:semiHidden="1" w:unhideWhenUsed="1"/>
-    <w:lsdException w:name="Table Grid 2" w:semiHidden="1" w:unhideWhenUsed="1"/>
-    <w:lsdException w:name="Table Grid 3" w:semiHidden="1" w:unhideWhenUsed="1"/>
-    <w:lsdException w:name="Table Grid 4" w:semiHidden="1" w:unhideWhenUsed="1"/>
-    <w:lsdException w:name="Table Grid 5" w:semiHidden="1" w:unhideWhenUsed="1"/>
-    <w:lsdException w:name="Table Grid 6" w:semiHidden="1" w:unhideWhenUsed="1"/>
-    <w:lsdException w:name="Table Grid 7" w:semiHidden="1" w:unhideWhenUsed="1"/>
-    <w:lsdException w:name="Table Grid 8" w:semiHidden="1" w:unhideWhenUsed="1"/>
-    <w:lsdException w:name="Table List 1" w:semiHidden="1" w:unhideWhenUsed="1"/>
-    <w:lsdException w:name="Table List 2" w:semiHidden="1" w:unhideWhenUsed="1"/>
-    <w:lsdException w:name="Table List 3" w:semiHidden="1" w:unhideWhenUsed="1"/>
-    <w:lsdException w:name="Table List 4" w:semiHidden="1" w:unhideWhenUsed="1"/>
-    <w:lsdException w:name="Table List 5" w:semiHidden="1" w:unhideWhenUsed="1"/>
-    <w:lsdException w:name="Table List 6" w:semiHidden="1" w:unhideWhenUsed="1"/>
-    <w:lsdException w:name="Table List 7" w:semiHidden="1" w:unhideWhenUsed="1"/>
-    <w:lsdException w:name="Table List 8" w:semiHidden="1" w:unhideWhenUsed="1"/>
-    <w:lsdException w:name="Table 3D effects 1" w:semiHidden="1" w:unhideWhenUsed="1"/>
-    <w:lsdException w:name="Table 3D effects 2" w:semiHidden="1" w:unhideWhenUsed="1"/>
-    <w:lsdException w:name="Table 3D effects 3" w:semiHidden="1" w:unhideWhenUsed="1"/>
-    <w:lsdException w:name="Table Contemporary" w:semiHidden="1" w:unhideWhenUsed="1"/>
-    <w:lsdException w:name="Table Elegant" w:semiHidden="1" w:unhideWhenUsed="1"/>
-    <w:lsdException w:name="Table Professional" w:semiHidden="1" w:unhideWhenUsed="1"/>
-    <w:lsdException w:name="Table Subtle 1" w:semiHidden="1" w:unhideWhenUsed="1"/>
-    <w:lsdException w:name="Table Subtle 2" w:semiHidden="1" w:unhideWhenUsed="1"/>
-    <w:lsdException w:name="Table Web 1" w:semiHidden="1" w:unhideWhenUsed="1"/>
-    <w:lsdException w:name="Table Web 2" w:semiHidden="1" w:unhideWhenUsed="1"/>
-    <w:lsdException w:name="Table Web 3" w:semiHidden="1" w:unhideWhenUsed="1"/>
-    <w:lsdException w:name="Balloon Text" w:semiHidden="1" w:unhideWhenUsed="1"/>
-    <w:lsdException w:name="Table Grid" w:uiPriority="59"/>
-    <w:lsdException w:name="Table Theme" w:semiHidden="1" w:unhideWhenUsed="1"/>
-    <w:lsdException w:name="Placeholder Text" w:semiHidden="1"/>
-    <w:lsdException w:name="No Spacing" w:uiPriority="1" w:qFormat="1"/>
-    <w:lsdException w:name="Light Shading" w:uiPriority="60"/>
-    <w:lsdException w:name="Light List" w:uiPriority="61"/>
-    <w:lsdException w:name="Light Grid" w:uiPriority="62"/>
-    <w:lsdException w:name="Medium Shading 1" w:uiPriority="63"/>
-    <w:lsdException w:name="Medium Shading 2" w:uiPriority="64"/>
-    <w:lsdException w:name="Medium List 1" w:uiPriority="65"/>
-    <w:lsdException w:name="Medium List 2" w:uiPriority="66"/>
-    <w:lsdException w:name="Medium Grid 1" w:uiPriority="67"/>
-    <w:lsdException w:name="Medium Grid 2" w:uiPriority="68"/>
-    <w:lsdException w:name="Medium Grid 3" w:uiPriority="69"/>
-    <w:lsdException w:name="Dark List" w:uiPriority="70"/>
-    <w:lsdException w:name="Colorful Shading" w:uiPriority="71"/>
-    <w:lsdException w:name="Colorful List" w:uiPriority="72"/>
-    <w:lsdException w:name="Colorful Grid" w:uiPriority="73"/>
-    <w:lsdException w:name="Light Shading Accent 1" w:uiPriority="60"/>
-    <w:lsdException w:name="Light List Accent 1" w:uiPriority="61"/>
-    <w:lsdException w:name="Light Grid Accent 1" w:uiPriority="62"/>
-    <w:lsdException w:name="Medium Shading 1 Accent 1" w:uiPriority="63"/>
-    <w:lsdException w:name="Medium Shading 2 Accent 1" w:uiPriority="64"/>
-    <w:lsdException w:name="Medium List 1 Accent 1" w:uiPriority="65"/>
-    <w:lsdException w:name="Revision" w:semiHidden="1"/>
-    <w:lsdException w:name="List Paragraph" w:uiPriority="0" w:qFormat="1"/>
-    <w:lsdException w:name="Quote" w:uiPriority="29" w:qFormat="1"/>
-    <w:lsdException w:name="Intense Quote" w:uiPriority="30" w:qFormat="1"/>
-    <w:lsdException w:name="Medium List 2 Accent 1" w:uiPriority="66"/>
-    <w:lsdException w:name="Medium Grid 1 Accent 1" w:uiPriority="67"/>
-    <w:lsdException w:name="Medium Grid 2 Accent 1" w:uiPriority="68"/>
-    <w:lsdException w:name="Medium Grid 3 Accent 1" w:uiPriority="69"/>
-    <w:lsdException w:name="Dark List Accent 1" w:uiPriority="70"/>
-    <w:lsdException w:name="Colorful Shading Accent 1" w:uiPriority="71"/>
-    <w:lsdException w:name="Colorful List Accent 1" w:uiPriority="72"/>
-    <w:lsdException w:name="Colorful Grid Accent 1" w:uiPriority="73"/>
-    <w:lsdException w:name="Light Shading Accent 2" w:uiPriority="60"/>
-    <w:lsdException w:name="Light List Accent 2" w:uiPriority="61"/>
-    <w:lsdException w:name="Light Grid Accent 2" w:uiPriority="62"/>
-    <w:lsdException w:name="Medium Shading 1 Accent 2" w:uiPriority="63"/>
-    <w:lsdException w:name="Medium Shading 2 Accent 2" w:uiPriority="64"/>
-    <w:lsdException w:name="Medium List 1 Accent 2" w:uiPriority="65"/>
-    <w:lsdException w:name="Medium List 2 Accent 2" w:uiPriority="66"/>
-    <w:lsdException w:name="Medium Grid 1 Accent 2" w:uiPriority="67"/>
-    <w:lsdException w:name="Medium Grid 2 Accent 2" w:uiPriority="68"/>
-    <w:lsdException w:name="Medium Grid 3 Accent 2" w:uiPriority="69"/>
-    <w:lsdException w:name="Dark List Accent 2" w:uiPriority="70"/>
-    <w:lsdException w:name="Colorful Shading Accent 2" w:uiPriority="71"/>
-    <w:lsdException w:name="Colorful List Accent 2" w:uiPriority="72"/>
-    <w:lsdException w:name="Colorful Grid Accent 2" w:uiPriority="73"/>
-    <w:lsdException w:name="Light Shading Accent 3" w:uiPriority="60"/>
-    <w:lsdException w:name="Light List Accent 3" w:uiPriority="61"/>
-    <w:lsdException w:name="Light Grid Accent 3" w:uiPriority="62"/>
-    <w:lsdException w:name="Medium Shading 1 Accent 3" w:uiPriority="63"/>
-    <w:lsdException w:name="Medium Shading 2 Accent 3" w:uiPriority="64"/>
-    <w:lsdException w:name="Medium List 1 Accent 3" w:uiPriority="65"/>
-    <w:lsdException w:name="Medium List 2 Accent 3" w:uiPriority="66"/>
-    <w:lsdException w:name="Medium Grid 1 Accent 3" w:uiPriority="67"/>
-    <w:lsdException w:name="Medium Grid 2 Accent 3" w:uiPriority="68"/>
-    <w:lsdException w:name="Medium Grid 3 Accent 3" w:uiPriority="69"/>
-    <w:lsdException w:name="Dark List Accent 3" w:uiPriority="70"/>
-    <w:lsdException w:name="Colorful Shading Accent 3" w:uiPriority="71"/>
-    <w:lsdException w:name="Colorful List Accent 3" w:uiPriority="72"/>
-    <w:lsdException w:name="Colorful Grid Accent 3" w:uiPriority="73"/>
-    <w:lsdException w:name="Light Shading Accent 4" w:uiPriority="60"/>
-    <w:lsdException w:name="Light List Accent 4" w:uiPriority="61"/>
-    <w:lsdException w:name="Light Grid Accent 4" w:uiPriority="62"/>
-    <w:lsdException w:name="Medium Shading 1 Accent 4" w:uiPriority="63"/>
-    <w:lsdException w:name="Medium Shading 2 Accent 4" w:uiPriority="64"/>
-    <w:lsdException w:name="Medium List 1 Accent 4" w:uiPriority="65"/>
-    <w:lsdException w:name="Medium List 2 Accent 4" w:uiPriority="66"/>
-    <w:lsdException w:name="Medium Grid 1 Accent 4" w:uiPriority="67"/>
-    <w:lsdException w:name="Medium Grid 2 Accent 4" w:uiPriority="68"/>
-    <w:lsdException w:name="Medium Grid 3 Accent 4" w:uiPriority="69"/>
-    <w:lsdException w:name="Dark List Accent 4" w:uiPriority="70"/>
-    <w:lsdException w:name="Colorful Shading Accent 4" w:uiPriority="71"/>
-    <w:lsdException w:name="Colorful List Accent 4" w:uiPriority="72"/>
-    <w:lsdException w:name="Colorful Grid Accent 4" w:uiPriority="73"/>
-    <w:lsdException w:name="Light Shading Accent 5" w:uiPriority="60"/>
-    <w:lsdException w:name="Light List Accent 5" w:uiPriority="61"/>
-    <w:lsdException w:name="Light Grid Accent 5" w:uiPriority="62"/>
-    <w:lsdException w:name="Medium Shading 1 Accent 5" w:uiPriority="63"/>
-    <w:lsdException w:name="Medium Shading 2 Accent 5" w:uiPriority="64"/>
-    <w:lsdException w:name="Medium List 1 Accent 5" w:uiPriority="65"/>
-    <w:lsdException w:name="Medium List 2 Accent 5" w:uiPriority="66"/>
-    <w:lsdException w:name="Medium Grid 1 Accent 5" w:uiPriority="67"/>
-    <w:lsdException w:name="Medium Grid 2 Accent 5" w:uiPriority="68"/>
-    <w:lsdException w:name="Medium Grid 3 Accent 5" w:uiPriority="69"/>
-    <w:lsdException w:name="Dark List Accent 5" w:uiPriority="70"/>
-    <w:lsdException w:name="Colorful Shading Accent 5" w:uiPriority="71"/>
-    <w:lsdException w:name="Colorful List Accent 5" w:uiPriority="72"/>
-    <w:lsdException w:name="Colorful Grid Accent 5" w:uiPriority="73"/>
-    <w:lsdException w:name="Light Shading Accent 6" w:uiPriority="60"/>
-    <w:lsdException w:name="Light List Accent 6" w:uiPriority="61"/>
-    <w:lsdException w:name="Light Grid Accent 6" w:uiPriority="62"/>
-    <w:lsdException w:name="Medium Shading 1 Accent 6" w:uiPriority="63"/>
-    <w:lsdException w:name="Medium Shading 2 Accent 6" w:uiPriority="64"/>
-    <w:lsdException w:name="Medium List 1 Accent 6" w:uiPriority="65"/>
-    <w:lsdException w:name="Medium List 2 Accent 6" w:uiPriority="66"/>
-    <w:lsdException w:name="Medium Grid 1 Accent 6" w:uiPriority="67"/>
-    <w:lsdException w:name="Medium Grid 2 Accent 6" w:uiPriority="68"/>
-    <w:lsdException w:name="Medium Grid 3 Accent 6" w:uiPriority="69"/>
-    <w:lsdException w:name="Dark List Accent 6" w:uiPriority="70"/>
-    <w:lsdException w:name="Colorful Shading Accent 6" w:uiPriority="71"/>
-    <w:lsdException w:name="Colorful List Accent 6" w:uiPriority="72"/>
-    <w:lsdException w:name="Colorful Grid Accent 6" w:uiPriority="73"/>
-    <w:lsdException w:name="Subtle Emphasis" w:uiPriority="19" w:qFormat="1"/>
-    <w:lsdException w:name="Intense Emphasis" w:uiPriority="21" w:qFormat="1"/>
-    <w:lsdException w:name="Subtle Reference" w:uiPriority="31" w:qFormat="1"/>
-    <w:lsdException w:name="Intense Reference" w:uiPriority="32" w:qFormat="1"/>
-    <w:lsdException w:name="Book Title" w:uiPriority="33" w:qFormat="1"/>
-    <w:lsdException w:name="Bibliography" w:semiHidden="1" w:uiPriority="37" w:unhideWhenUsed="1"/>
-    <w:lsdException w:name="TOC Heading" w:semiHidden="1" w:uiPriority="39" w:unhideWhenUsed="1" w:qFormat="1"/>
-    <w:lsdException w:name="Plain Table 1" w:uiPriority="41"/>
-    <w:lsdException w:name="Plain Table 2" w:uiPriority="42"/>
-    <w:lsdException w:name="Plain Table 3" w:uiPriority="43"/>
-    <w:lsdException w:name="Plain Table 4" w:uiPriority="44"/>
-    <w:lsdException w:name="Plain Table 5" w:uiPriority="45"/>
-    <w:lsdException w:name="Grid Table Light" w:uiPriority="40"/>
-    <w:lsdException w:name="Grid Table 1 Light" w:uiPriority="46"/>
-    <w:lsdException w:name="Grid Table 2" w:uiPriority="47"/>
-    <w:lsdException w:name="Grid Table 3" w:uiPriority="48"/>
-    <w:lsdException w:name="Grid Table 4" w:uiPriority="49"/>
-    <w:lsdException w:name="Grid Table 5 Dark" w:uiPriority="50"/>
-    <w:lsdException w:name="Grid Table 6 Colorful" w:uiPriority="51"/>
-    <w:lsdException w:name="Grid Table 7 Colorful" w:uiPriority="52"/>
-    <w:lsdException w:name="Grid Table 1 Light Accent 1" w:uiPriority="46"/>
-    <w:lsdException w:name="Grid Table 2 Accent 1" w:uiPriority="47"/>
-    <w:lsdException w:name="Grid Table 3 Accent 1" w:uiPriority="48"/>
-    <w:lsdException w:name="Grid Table 4 Accent 1" w:uiPriority="49"/>
-    <w:lsdException w:name="Grid Table 5 Dark Accent 1" w:uiPriority="50"/>
-    <w:lsdException w:name="Grid Table 6 Colorful Accent 1" w:uiPriority="51"/>
-    <w:lsdException w:name="Grid Table 7 Colorful Accent 1" w:uiPriority="52"/>
-    <w:lsdException w:name="Grid Table 1 Light Accent 2" w:uiPriority="46"/>
-    <w:lsdException w:name="Grid Table 2 Accent 2" w:uiPriority="47"/>
-    <w:lsdException w:name="Grid Table 3 Accent 2" w:uiPriority="48"/>
-    <w:lsdException w:name="Grid Table 4 Accent 2" w:uiPriority="49"/>
-    <w:lsdException w:name="Grid Table 5 Dark Accent 2" w:uiPriority="50"/>
-    <w:lsdException w:name="Grid Table 6 Colorful Accent 2" w:uiPriority="51"/>
-    <w:lsdException w:name="Grid Table 7 Colorful Accent 2" w:uiPriority="52"/>
-    <w:lsdException w:name="Grid Table 1 Light Accent 3" w:uiPriority="46"/>
-    <w:lsdException w:name="Grid Table 2 Accent 3" w:uiPriority="47"/>
-    <w:lsdException w:name="Grid Table 3 Accent 3" w:uiPriority="48"/>
-    <w:lsdException w:name="Grid Table 4 Accent 3" w:uiPriority="49"/>
-    <w:lsdException w:name="Grid Table 5 Dark Accent 3" w:uiPriority="50"/>
-    <w:lsdException w:name="Grid Table 6 Colorful Accent 3" w:uiPriority="51"/>
-    <w:lsdException w:name="Grid Table 7 Colorful Accent 3" w:uiPriority="52"/>
-    <w:lsdException w:name="Grid Table 1 Light Accent 4" w:uiPriority="46"/>
-    <w:lsdException w:name="Grid Table 2 Accent 4" w:uiPriority="47"/>
-    <w:lsdException w:name="Grid Table 3 Accent 4" w:uiPriority="48"/>
-    <w:lsdException w:name="Grid Table 4 Accent 4" w:uiPriority="49"/>
-    <w:lsdException w:name="Grid Table 5 Dark Accent 4" w:uiPriority="50"/>
-    <w:lsdException w:name="Grid Table 6 Colorful Accent 4" w:uiPriority="51"/>
-    <w:lsdException w:name="Grid Table 7 Colorful Accent 4" w:uiPriority="52"/>
-    <w:lsdException w:name="Grid Table 1 Light Accent 5" w:uiPriority="46"/>
-    <w:lsdException w:name="Grid Table 2 Accent 5" w:uiPriority="47"/>
-    <w:lsdException w:name="Grid Table 3 Accent 5" w:uiPriority="48"/>
-    <w:lsdException w:name="Grid Table 4 Accent 5" w:uiPriority="49"/>
-    <w:lsdException w:name="Grid Table 5 Dark Accent 5" w:uiPriority="50"/>
-    <w:lsdException w:name="Grid Table 6 Colorful Accent 5" w:uiPriority="51"/>
-    <w:lsdException w:name="Grid Table 7 Colorful Accent 5" w:uiPriority="52"/>
-    <w:lsdException w:name="Grid Table 1 Light Accent 6" w:uiPriority="46"/>
-    <w:lsdException w:name="Grid Table 2 Accent 6" w:uiPriority="47"/>
-    <w:lsdException w:name="Grid Table 3 Accent 6" w:uiPriority="48"/>
-    <w:lsdException w:name="Grid Table 4 Accent 6" w:uiPriority="49"/>
-    <w:lsdException w:name="Grid Table 5 Dark Accent 6" w:uiPriority="50"/>
-    <w:lsdException w:name="Grid Table 6 Colorful Accent 6" w:uiPriority="51"/>
-    <w:lsdException w:name="Grid Table 7 Colorful Accent 6" w:uiPriority="52"/>
-    <w:lsdException w:name="List Table 1 Light" w:uiPriority="46"/>
-    <w:lsdException w:name="List Table 2" w:uiPriority="47"/>
-    <w:lsdException w:name="List Table 3" w:uiPriority="48"/>
-    <w:lsdException w:name="List Table 4" w:uiPriority="49"/>
-    <w:lsdException w:name="List Table 5 Dark" w:uiPriority="50"/>
-    <w:lsdException w:name="List Table 6 Colorful" w:uiPriority="51"/>
-    <w:lsdException w:name="List Table 7 Colorful" w:uiPriority="52"/>
-    <w:lsdException w:name="List Table 1 Light Accent 1" w:uiPriority="46"/>
-    <w:lsdException w:name="List Table 2 Accent 1" w:uiPriority="47"/>
-    <w:lsdException w:name="List Table 3 Accent 1" w:uiPriority="48"/>
-    <w:lsdException w:name="List Table 4 Accent 1" w:uiPriority="49"/>
-    <w:lsdException w:name="List Table 5 Dark Accent 1" w:uiPriority="50"/>
-    <w:lsdException w:name="List Table 6 Colorful Accent 1" w:uiPriority="51"/>
-    <w:lsdException w:name="List Table 7 Colorful Accent 1" w:uiPriority="52"/>
-    <w:lsdException w:name="List Table 1 Light Accent 2" w:uiPriority="46"/>
-    <w:lsdException w:name="List Table 2 Accent 2" w:uiPriority="47"/>
-    <w:lsdException w:name="List Table 3 Accent 2" w:uiPriority="48"/>
-    <w:lsdException w:name="List Table 4 Accent 2" w:uiPriority="49"/>
-    <w:lsdException w:name="List Table 5 Dark Accent 2" w:uiPriority="50"/>
-    <w:lsdException w:name="List Table 6 Colorful Accent 2" w:uiPriority="51"/>
-    <w:lsdException w:name="List Table 7 Colorful Accent 2" w:uiPriority="52"/>
-    <w:lsdException w:name="List Table 1 Light Accent 3" w:uiPriority="46"/>
-    <w:lsdException w:name="List Table 2 Accent 3" w:uiPriority="47"/>
-    <w:lsdException w:name="List Table 3 Accent 3" w:uiPriority="48"/>
-    <w:lsdException w:name="List Table 4 Accent 3" w:uiPriority="49"/>
-    <w:lsdException w:name="List Table 5 Dark Accent 3" w:uiPriority="50"/>
-    <w:lsdException w:name="List Table 6 Colorful Accent 3" w:uiPriority="51"/>
-    <w:lsdException w:name="List Table 7 Colorful Accent 3" w:uiPriority="52"/>
-    <w:lsdException w:name="List Table 1 Light Accent 4" w:uiPriority="46"/>
-    <w:lsdException w:name="List Table 2 Accent 4" w:uiPriority="47"/>
-    <w:lsdException w:name="List Table 3 Accent 4" w:uiPriority="48"/>
-    <w:lsdException w:name="List Table 4 Accent 4" w:uiPriority="49"/>
-    <w:lsdException w:name="List Table 5 Dark Accent 4" w:uiPriority="50"/>
-    <w:lsdException w:name="List Table 6 Colorful Accent 4" w:uiPriority="51"/>
-    <w:lsdException w:name="List Table 7 Colorful Accent 4" w:uiPriority="52"/>
-    <w:lsdException w:name="List Table 1 Light Accent 5" w:uiPriority="46"/>
-    <w:lsdException w:name="List Table 2 Accent 5" w:uiPriority="47"/>
-    <w:lsdException w:name="List Table 3 Accent 5" w:uiPriority="48"/>
-    <w:lsdException w:name="List Table 4 Accent 5" w:uiPriority="49"/>
-    <w:lsdException w:name="List Table 5 Dark Accent 5" w:uiPriority="50"/>
-    <w:lsdException w:name="List Table 6 Colorful Accent 5" w:uiPriority="51"/>
-    <w:lsdException w:name="List Table 7 Colorful Accent 5" w:uiPriority="52"/>
-    <w:lsdException w:name="List Table 1 Light Accent 6" w:uiPriority="46"/>
-    <w:lsdException w:name="List Table 2 Accent 6" w:uiPriority="47"/>
-    <w:lsdException w:name="List Table 3 Accent 6" w:uiPriority="48"/>
-    <w:lsdException w:name="List Table 4 Accent 6" w:uiPriority="49"/>
-    <w:lsdException w:name="List Table 5 Dark Accent 6" w:uiPriority="50"/>
-    <w:lsdException w:name="List Table 6 Colorful Accent 6" w:uiPriority="51"/>
-    <w:lsdException w:name="List Table 7 Colorful Accent 6" w:uiPriority="52"/>
+  <w:latentStyles w:defLockedState="0" w:defUIPriority="99" w:defSemiHidden="1" w:defUnhideWhenUsed="1" w:defQFormat="0" w:count="267">
+    <w:lsdException w:name="Normal" w:semiHidden="0" w:uiPriority="0" w:unhideWhenUsed="0" w:qFormat="1"/>
+    <w:lsdException w:name="heading 1" w:semiHidden="0" w:uiPriority="9" w:unhideWhenUsed="0" w:qFormat="1"/>
+    <w:lsdException w:name="heading 2" w:uiPriority="9" w:qFormat="1"/>
+    <w:lsdException w:name="heading 3" w:uiPriority="9" w:qFormat="1"/>
+    <w:lsdException w:name="heading 4" w:uiPriority="9" w:qFormat="1"/>
+    <w:lsdException w:name="heading 5" w:uiPriority="9" w:qFormat="1"/>
+    <w:lsdException w:name="heading 6" w:uiPriority="9" w:qFormat="1"/>
+    <w:lsdException w:name="heading 7" w:uiPriority="9" w:qFormat="1"/>
+    <w:lsdException w:name="heading 8" w:uiPriority="9" w:qFormat="1"/>
+    <w:lsdException w:name="heading 9" w:uiPriority="9" w:qFormat="1"/>
+    <w:lsdException w:name="toc 1" w:uiPriority="39"/>
+    <w:lsdException w:name="toc 2" w:uiPriority="39"/>
+    <w:lsdException w:name="toc 3" w:uiPriority="39"/>
+    <w:lsdException w:name="toc 4" w:uiPriority="39"/>
+    <w:lsdException w:name="toc 5" w:uiPriority="39"/>
+    <w:lsdException w:name="toc 6" w:uiPriority="39"/>
+    <w:lsdException w:name="toc 7" w:uiPriority="39"/>
+    <w:lsdException w:name="toc 8" w:uiPriority="39"/>
+    <w:lsdException w:name="toc 9" w:uiPriority="39"/>
+    <w:lsdException w:name="caption" w:uiPriority="35" w:qFormat="1"/>
+    <w:lsdException w:name="Title" w:semiHidden="0" w:uiPriority="10" w:unhideWhenUsed="0" w:qFormat="1"/>
+    <w:lsdException w:name="Default Paragraph Font" w:uiPriority="1"/>
+    <w:lsdException w:name="Subtitle" w:semiHidden="0" w:uiPriority="11" w:unhideWhenUsed="0" w:qFormat="1"/>
+    <w:lsdException w:name="Strong" w:semiHidden="0" w:uiPriority="22" w:unhideWhenUsed="0" w:qFormat="1"/>
+    <w:lsdException w:name="Emphasis" w:semiHidden="0" w:uiPriority="20" w:unhideWhenUsed="0" w:qFormat="1"/>
+    <w:lsdException w:name="Table Grid" w:semiHidden="0" w:uiPriority="59" w:unhideWhenUsed="0"/>
+    <w:lsdException w:name="Placeholder Text" w:unhideWhenUsed="0"/>
+    <w:lsdException w:name="No Spacing" w:semiHidden="0" w:uiPriority="1" w:unhideWhenUsed="0" w:qFormat="1"/>
+    <w:lsdException w:name="Light Shading" w:semiHidden="0" w:uiPriority="60" w:unhideWhenUsed="0"/>
+    <w:lsdException w:name="Light List" w:semiHidden="0" w:uiPriority="61" w:unhideWhenUsed="0"/>
+    <w:lsdException w:name="Light Grid" w:semiHidden="0" w:uiPriority="62" w:unhideWhenUsed="0"/>
+    <w:lsdException w:name="Medium Shading 1" w:semiHidden="0" w:uiPriority="63" w:unhideWhenUsed="0"/>
+    <w:lsdException w:name="Medium Shading 2" w:semiHidden="0" w:uiPriority="64" w:unhideWhenUsed="0"/>
+    <w:lsdException w:name="Medium List 1" w:semiHidden="0" w:uiPriority="65" w:unhideWhenUsed="0"/>
+    <w:lsdException w:name="Medium List 2" w:semiHidden="0" w:uiPriority="66" w:unhideWhenUsed="0"/>
+    <w:lsdException w:name="Medium Grid 1" w:semiHidden="0" w:uiPriority="67" w:unhideWhenUsed="0"/>
+    <w:lsdException w:name="Medium Grid 2" w:semiHidden="0" w:uiPriority="68" w:unhideWhenUsed="0"/>
+    <w:lsdException w:name="Medium Grid 3" w:semiHidden="0" w:uiPriority="69" w:unhideWhenUsed="0"/>
+    <w:lsdException w:name="Dark List" w:semiHidden="0" w:uiPriority="70" w:unhideWhenUsed="0"/>
+    <w:lsdException w:name="Colorful Shading" w:semiHidden="0" w:uiPriority="71" w:unhideWhenUsed="0"/>
+    <w:lsdException w:name="Colorful List" w:semiHidden="0" w:uiPriority="72" w:unhideWhenUsed="0"/>
+    <w:lsdException w:name="Colorful Grid" w:semiHidden="0" w:uiPriority="73" w:unhideWhenUsed="0"/>
+    <w:lsdException w:name="Light Shading Accent 1" w:semiHidden="0" w:uiPriority="60" w:unhideWhenUsed="0"/>
+    <w:lsdException w:name="Light List Accent 1" w:semiHidden="0" w:uiPriority="61" w:unhideWhenUsed="0"/>
+    <w:lsdException w:name="Light Grid Accent 1" w:semiHidden="0" w:uiPriority="62" w:unhideWhenUsed="0"/>
+    <w:lsdException w:name="Medium Shading 1 Accent 1" w:semiHidden="0" w:uiPriority="63" w:unhideWhenUsed="0"/>
+    <w:lsdException w:name="Medium Shading 2 Accent 1" w:semiHidden="0" w:uiPriority="64" w:unhideWhenUsed="0"/>
+    <w:lsdException w:name="Medium List 1 Accent 1" w:semiHidden="0" w:uiPriority="65" w:unhideWhenUsed="0"/>
+    <w:lsdException w:name="Revision" w:unhideWhenUsed="0"/>
+    <w:lsdException w:name="List Paragraph" w:semiHidden="0" w:uiPriority="34" w:unhideWhenUsed="0" w:qFormat="1"/>
+    <w:lsdException w:name="Quote" w:semiHidden="0" w:uiPriority="29" w:unhideWhenUsed="0" w:qFormat="1"/>
+    <w:lsdException w:name="Intense Quote" w:semiHidden="0" w:uiPriority="30" w:unhideWhenUsed="0" w:qFormat="1"/>
+    <w:lsdException w:name="Medium List 2 Accent 1" w:semiHidden="0" w:uiPriority="66" w:unhideWhenUsed="0"/>
+    <w:lsdException w:name="Medium Grid 1 Accent 1" w:semiHidden="0" w:uiPriority="67" w:unhideWhenUsed="0"/>
+    <w:lsdException w:name="Medium Grid 2 Accent 1" w:semiHidden="0" w:uiPriority="68" w:unhideWhenUsed="0"/>
+    <w:lsdException w:name="Medium Grid 3 Accent 1" w:semiHidden="0" w:uiPriority="69" w:unhideWhenUsed="0"/>
+    <w:lsdException w:name="Dark List Accent 1" w:semiHidden="0" w:uiPriority="70" w:unhideWhenUsed="0"/>
+    <w:lsdException w:name="Colorful Shading Accent 1" w:semiHidden="0" w:uiPriority="71" w:unhideWhenUsed="0"/>
+    <w:lsdException w:name="Colorful List Accent 1" w:semiHidden="0" w:uiPriority="72" w:unhideWhenUsed="0"/>
+    <w:lsdException w:name="Colorful Grid Accent 1" w:semiHidden="0" w:uiPriority="73" w:unhideWhenUsed="0"/>
+    <w:lsdException w:name="Light Shading Accent 2" w:semiHidden="0" w:uiPriority="60" w:unhideWhenUsed="0"/>
+    <w:lsdException w:name="Light List Accent 2" w:semiHidden="0" w:uiPriority="61" w:unhideWhenUsed="0"/>
+    <w:lsdException w:name="Light Grid Accent 2" w:semiHidden="0" w:uiPriority="62" w:unhideWhenUsed="0"/>
+    <w:lsdException w:name="Medium Shading 1 Accent 2" w:semiHidden="0" w:uiPriority="63" w:unhideWhenUsed="0"/>
+    <w:lsdException w:name="Medium Shading 2 Accent 2" w:semiHidden="0" w:uiPriority="64" w:unhideWhenUsed="0"/>
+    <w:lsdException w:name="Medium List 1 Accent 2" w:semiHidden="0" w:uiPriority="65" w:unhideWhenUsed="0"/>
+    <w:lsdException w:name="Medium List 2 Accent 2" w:semiHidden="0" w:uiPriority="66" w:unhideWhenUsed="0"/>
+    <w:lsdException w:name="Medium Grid 1 Accent 2" w:semiHidden="0" w:uiPriority="67" w:unhideWhenUsed="0"/>
+    <w:lsdException w:name="Medium Grid 2 Accent 2" w:semiHidden="0" w:uiPriority="68" w:unhideWhenUsed="0"/>
+    <w:lsdException w:name="Medium Grid 3 Accent 2" w:semiHidden="0" w:uiPriority="69" w:unhideWhenUsed="0"/>
+    <w:lsdException w:name="Dark List Accent 2" w:semiHidden="0" w:uiPriority="70" w:unhideWhenUsed="0"/>
+    <w:lsdException w:name="Colorful Shading Accent 2" w:semiHidden="0" w:uiPriority="71" w:unhideWhenUsed="0"/>
+    <w:lsdException w:name="Colorful List Accent 2" w:semiHidden="0" w:uiPriority="72" w:unhideWhenUsed="0"/>
+    <w:lsdException w:name="Colorful Grid Accent 2" w:semiHidden="0" w:uiPriority="73" w:unhideWhenUsed="0"/>
+    <w:lsdException w:name="Light Shading Accent 3" w:semiHidden="0" w:uiPriority="60" w:unhideWhenUsed="0"/>
+    <w:lsdException w:name="Light List Accent 3" w:semiHidden="0" w:uiPriority="61" w:unhideWhenUsed="0"/>
+    <w:lsdException w:name="Light Grid Accent 3" w:semiHidden="0" w:uiPriority="62" w:unhideWhenUsed="0"/>
+    <w:lsdException w:name="Medium Shading 1 Accent 3" w:semiHidden="0" w:uiPriority="63" w:unhideWhenUsed="0"/>
+    <w:lsdException w:name="Medium Shading 2 Accent 3" w:semiHidden="0" w:uiPriority="64" w:unhideWhenUsed="0"/>
+    <w:lsdException w:name="Medium List 1 Accent 3" w:semiHidden="0" w:uiPriority="65" w:unhideWhenUsed="0"/>
+    <w:lsdException w:name="Medium List 2 Accent 3" w:semiHidden="0" w:uiPriority="66" w:unhideWhenUsed="0"/>
+    <w:lsdException w:name="Medium Grid 1 Accent 3" w:semiHidden="0" w:uiPriority="67" w:unhideWhenUsed="0"/>
+    <w:lsdException w:name="Medium Grid 2 Accent 3" w:semiHidden="0" w:uiPriority="68" w:unhideWhenUsed="0"/>
+    <w:lsdException w:name="Medium Grid 3 Accent 3" w:semiHidden="0" w:uiPriority="69" w:unhideWhenUsed="0"/>
+    <w:lsdException w:name="Dark List Accent 3" w:semiHidden="0" w:uiPriority="70" w:unhideWhenUsed="0"/>
+    <w:lsdException w:name="Colorful Shading Accent 3" w:semiHidden="0" w:uiPriority="71" w:unhideWhenUsed="0"/>
+    <w:lsdException w:name="Colorful List Accent 3" w:semiHidden="0" w:uiPriority="72" w:unhideWhenUsed="0"/>
+    <w:lsdException w:name="Colorful Grid Accent 3" w:semiHidden="0" w:uiPriority="73" w:unhideWhenUsed="0"/>
+    <w:lsdException w:name="Light Shading Accent 4" w:semiHidden="0" w:uiPriority="60" w:unhideWhenUsed="0"/>
+    <w:lsdException w:name="Light List Accent 4" w:semiHidden="0" w:uiPriority="61" w:unhideWhenUsed="0"/>
+    <w:lsdException w:name="Light Grid Accent 4" w:semiHidden="0" w:uiPriority="62" w:unhideWhenUsed="0"/>
+    <w:lsdException w:name="Medium Shading 1 Accent 4" w:semiHidden="0" w:uiPriority="63" w:unhideWhenUsed="0"/>
+    <w:lsdException w:name="Medium Shading 2 Accent 4" w:semiHidden="0" w:uiPriority="64" w:unhideWhenUsed="0"/>
+    <w:lsdException w:name="Medium List 1 Accent 4" w:semiHidden="0" w:uiPriority="65" w:unhideWhenUsed="0"/>
+    <w:lsdException w:name="Medium List 2 Accent 4" w:semiHidden="0" w:uiPriority="66" w:unhideWhenUsed="0"/>
+    <w:lsdException w:name="Medium Grid 1 Accent 4" w:semiHidden="0" w:uiPriority="67" w:unhideWhenUsed="0"/>
+    <w:lsdException w:name="Medium Grid 2 Accent 4" w:semiHidden="0" w:uiPriority="68" w:unhideWhenUsed="0"/>
+    <w:lsdException w:name="Medium Grid 3 Accent 4" w:semiHidden="0" w:uiPriority="69" w:unhideWhenUsed="0"/>
+    <w:lsdException w:name="Dark List Accent 4" w:semiHidden="0" w:uiPriority="70" w:unhideWhenUsed="0"/>
+    <w:lsdException w:name="Colorful Shading Accent 4" w:semiHidden="0" w:uiPriority="71" w:unhideWhenUsed="0"/>
+    <w:lsdException w:name="Colorful List Accent 4" w:semiHidden="0" w:uiPriority="72" w:unhideWhenUsed="0"/>
+    <w:lsdException w:name="Colorful Grid Accent 4" w:semiHidden="0" w:uiPriority="73" w:unhideWhenUsed="0"/>
+    <w:lsdException w:name="Light Shading Accent 5" w:semiHidden="0" w:uiPriority="60" w:unhideWhenUsed="0"/>
+    <w:lsdException w:name="Light List Accent 5" w:semiHidden="0" w:uiPriority="61" w:unhideWhenUsed="0"/>
+    <w:lsdException w:name="Light Grid Accent 5" w:semiHidden="0" w:uiPriority="62" w:unhideWhenUsed="0"/>
+    <w:lsdException w:name="Medium Shading 1 Accent 5" w:semiHidden="0" w:uiPriority="63" w:unhideWhenUsed="0"/>
+    <w:lsdException w:name="Medium Shading 2 Accent 5" w:semiHidden="0" w:uiPriority="64" w:unhideWhenUsed="0"/>
+    <w:lsdException w:name="Medium List 1 Accent 5" w:semiHidden="0" w:uiPriority="65" w:unhideWhenUsed="0"/>
+    <w:lsdException w:name="Medium List 2 Accent 5" w:semiHidden="0" w:uiPriority="66" w:unhideWhenUsed="0"/>
+    <w:lsdException w:name="Medium Grid 1 Accent 5" w:semiHidden="0" w:uiPriority="67" w:unhideWhenUsed="0"/>
+    <w:lsdException w:name="Medium Grid 2 Accent 5" w:semiHidden="0" w:uiPriority="68" w:unhideWhenUsed="0"/>
+    <w:lsdException w:name="Medium Grid 3 Accent 5" w:semiHidden="0" w:uiPriority="69" w:unhideWhenUsed="0"/>
+    <w:lsdException w:name="Dark List Accent 5" w:semiHidden="0" w:uiPriority="70" w:unhideWhenUsed="0"/>
+    <w:lsdException w:name="Colorful Shading Accent 5" w:semiHidden="0" w:uiPriority="71" w:unhideWhenUsed="0"/>
+    <w:lsdException w:name="Colorful List Accent 5" w:semiHidden="0" w:uiPriority="72" w:unhideWhenUsed="0"/>
+    <w:lsdException w:name="Colorful Grid Accent 5" w:semiHidden="0" w:uiPriority="73" w:unhideWhenUsed="0"/>
+    <w:lsdException w:name="Light Shading Accent 6" w:semiHidden="0" w:uiPriority="60" w:unhideWhenUsed="0"/>
+    <w:lsdException w:name="Light List Accent 6" w:semiHidden="0" w:uiPriority="61" w:unhideWhenUsed="0"/>
+    <w:lsdException w:name="Light Grid Accent 6" w:semiHidden="0" w:uiPriority="62" w:unhideWhenUsed="0"/>
+    <w:lsdException w:name="Medium Shading 1 Accent 6" w:semiHidden="0" w:uiPriority="63" w:unhideWhenUsed="0"/>
+    <w:lsdException w:name="Medium Shading 2 Accent 6" w:semiHidden="0" w:uiPriority="64" w:unhideWhenUsed="0"/>
+    <w:lsdException w:name="Medium List 1 Accent 6" w:semiHidden="0" w:uiPriority="65" w:unhideWhenUsed="0"/>
+    <w:lsdException w:name="Medium List 2 Accent 6" w:semiHidden="0" w:uiPriority="66" w:unhideWhenUsed="0"/>
+    <w:lsdException w:name="Medium Grid 1 Accent 6" w:semiHidden="0" w:uiPriority="67" w:unhideWhenUsed="0"/>
+    <w:lsdException w:name="Medium Grid 2 Accent 6" w:semiHidden="0" w:uiPriority="68" w:unhideWhenUsed="0"/>
+    <w:lsdException w:name="Medium Grid 3 Accent 6" w:semiHidden="0" w:uiPriority="69" w:unhideWhenUsed="0"/>
+    <w:lsdException w:name="Dark List Accent 6" w:semiHidden="0" w:uiPriority="70" w:unhideWhenUsed="0"/>
+    <w:lsdException w:name="Colorful Shading Accent 6" w:semiHidden="0" w:uiPriority="71" w:unhideWhenUsed="0"/>
+    <w:lsdException w:name="Colorful List Accent 6" w:semiHidden="0" w:uiPriority="72" w:unhideWhenUsed="0"/>
+    <w:lsdException w:name="Colorful Grid Accent 6" w:semiHidden="0" w:uiPriority="73" w:unhideWhenUsed="0"/>
+    <w:lsdException w:name="Subtle Emphasis" w:semiHidden="0" w:uiPriority="19" w:unhideWhenUsed="0" w:qFormat="1"/>
+    <w:lsdException w:name="Intense Emphasis" w:semiHidden="0" w:uiPriority="21" w:unhideWhenUsed="0" w:qFormat="1"/>
+    <w:lsdException w:name="Subtle Reference" w:semiHidden="0" w:uiPriority="31" w:unhideWhenUsed="0" w:qFormat="1"/>
+    <w:lsdException w:name="Intense Reference" w:semiHidden="0" w:uiPriority="32" w:unhideWhenUsed="0" w:qFormat="1"/>
+    <w:lsdException w:name="Book Title" w:semiHidden="0" w:uiPriority="33" w:unhideWhenUsed="0" w:qFormat="1"/>
+    <w:lsdException w:name="Bibliography" w:uiPriority="37"/>
+    <w:lsdException w:name="TOC Heading" w:uiPriority="39" w:qFormat="1"/>
   </w:latentStyles>
   <w:style w:type="paragraph" w:default="1" w:styleId="Normal">
     <w:name w:val="Normal"/>
@@ -30771,6 +31405,1276 @@
   </w:style>
   <w:style w:type="paragraph" w:styleId="ListParagraph">
     <w:name w:val="List Paragraph"/>
+    <w:uiPriority w:val="34"/>
+    <w:qFormat/>
+    <w:pPr>
+      <w:spacing w:after="200" w:line="276" w:lineRule="auto"/>
+      <w:ind w:left="720"/>
+    </w:pPr>
+    <w:rPr>
+      <w:rFonts w:ascii="Calibri" w:eastAsia="Calibri" w:hAnsi="Calibri" w:cs="Calibri"/>
+      <w:color w:val="000000"/>
+      <w:sz w:val="22"/>
+      <w:szCs w:val="22"/>
+      <w:u w:color="000000"/>
+      <w:lang w:val="en-US"/>
+    </w:rPr>
+  </w:style>
+  <w:style w:type="numbering" w:customStyle="1" w:styleId="List0">
+    <w:name w:val="List 0"/>
+    <w:basedOn w:val="ImportedStyle1"/>
+    <w:pPr>
+      <w:numPr>
+        <w:numId w:val="1"/>
+      </w:numPr>
+    </w:pPr>
+  </w:style>
+  <w:style w:type="numbering" w:customStyle="1" w:styleId="ImportedStyle1">
+    <w:name w:val="Imported Style 1"/>
+  </w:style>
+  <w:style w:type="numbering" w:customStyle="1" w:styleId="List1">
+    <w:name w:val="List 1"/>
+    <w:basedOn w:val="ImportedStyle2"/>
+    <w:pPr>
+      <w:numPr>
+        <w:numId w:val="2"/>
+      </w:numPr>
+    </w:pPr>
+  </w:style>
+  <w:style w:type="numbering" w:customStyle="1" w:styleId="ImportedStyle2">
+    <w:name w:val="Imported Style 2"/>
+  </w:style>
+  <w:style w:type="numbering" w:customStyle="1" w:styleId="List210">
+    <w:name w:val="List 21"/>
+    <w:basedOn w:val="ImportedStyle3"/>
+    <w:pPr>
+      <w:numPr>
+        <w:numId w:val="3"/>
+      </w:numPr>
+    </w:pPr>
+  </w:style>
+  <w:style w:type="numbering" w:customStyle="1" w:styleId="ImportedStyle3">
+    <w:name w:val="Imported Style 3"/>
+  </w:style>
+  <w:style w:type="numbering" w:customStyle="1" w:styleId="List310">
+    <w:name w:val="List 31"/>
+    <w:basedOn w:val="ImportedStyle4"/>
+    <w:pPr>
+      <w:numPr>
+        <w:numId w:val="4"/>
+      </w:numPr>
+    </w:pPr>
+  </w:style>
+  <w:style w:type="numbering" w:customStyle="1" w:styleId="ImportedStyle4">
+    <w:name w:val="Imported Style 4"/>
+  </w:style>
+  <w:style w:type="numbering" w:customStyle="1" w:styleId="List41">
+    <w:name w:val="List 41"/>
+    <w:basedOn w:val="ImportedStyle5"/>
+    <w:pPr>
+      <w:numPr>
+        <w:numId w:val="5"/>
+      </w:numPr>
+    </w:pPr>
+  </w:style>
+  <w:style w:type="numbering" w:customStyle="1" w:styleId="ImportedStyle5">
+    <w:name w:val="Imported Style 5"/>
+  </w:style>
+  <w:style w:type="numbering" w:customStyle="1" w:styleId="List51">
+    <w:name w:val="List 51"/>
+    <w:basedOn w:val="ImportedStyle6"/>
+    <w:pPr>
+      <w:numPr>
+        <w:numId w:val="6"/>
+      </w:numPr>
+    </w:pPr>
+  </w:style>
+  <w:style w:type="numbering" w:customStyle="1" w:styleId="ImportedStyle6">
+    <w:name w:val="Imported Style 6"/>
+  </w:style>
+  <w:style w:type="numbering" w:customStyle="1" w:styleId="List6">
+    <w:name w:val="List 6"/>
+    <w:basedOn w:val="ImportedStyle7"/>
+    <w:pPr>
+      <w:numPr>
+        <w:numId w:val="7"/>
+      </w:numPr>
+    </w:pPr>
+  </w:style>
+  <w:style w:type="numbering" w:customStyle="1" w:styleId="ImportedStyle7">
+    <w:name w:val="Imported Style 7"/>
+  </w:style>
+  <w:style w:type="numbering" w:customStyle="1" w:styleId="List7">
+    <w:name w:val="List 7"/>
+    <w:basedOn w:val="ImportedStyle8"/>
+    <w:pPr>
+      <w:numPr>
+        <w:numId w:val="8"/>
+      </w:numPr>
+    </w:pPr>
+  </w:style>
+  <w:style w:type="numbering" w:customStyle="1" w:styleId="ImportedStyle8">
+    <w:name w:val="Imported Style 8"/>
+  </w:style>
+  <w:style w:type="numbering" w:customStyle="1" w:styleId="List8">
+    <w:name w:val="List 8"/>
+    <w:basedOn w:val="ImportedStyle9"/>
+    <w:pPr>
+      <w:numPr>
+        <w:numId w:val="9"/>
+      </w:numPr>
+    </w:pPr>
+  </w:style>
+  <w:style w:type="numbering" w:customStyle="1" w:styleId="ImportedStyle9">
+    <w:name w:val="Imported Style 9"/>
+  </w:style>
+  <w:style w:type="numbering" w:customStyle="1" w:styleId="List9">
+    <w:name w:val="List 9"/>
+    <w:basedOn w:val="ImportedStyle10"/>
+    <w:pPr>
+      <w:numPr>
+        <w:numId w:val="10"/>
+      </w:numPr>
+    </w:pPr>
+  </w:style>
+  <w:style w:type="numbering" w:customStyle="1" w:styleId="ImportedStyle10">
+    <w:name w:val="Imported Style 10"/>
+  </w:style>
+  <w:style w:type="numbering" w:customStyle="1" w:styleId="List10">
+    <w:name w:val="List 10"/>
+    <w:basedOn w:val="ImportedStyle11"/>
+    <w:pPr>
+      <w:numPr>
+        <w:numId w:val="11"/>
+      </w:numPr>
+    </w:pPr>
+  </w:style>
+  <w:style w:type="numbering" w:customStyle="1" w:styleId="ImportedStyle11">
+    <w:name w:val="Imported Style 11"/>
+  </w:style>
+  <w:style w:type="numbering" w:customStyle="1" w:styleId="List11">
+    <w:name w:val="List 11"/>
+    <w:basedOn w:val="ImportedStyle12"/>
+    <w:pPr>
+      <w:numPr>
+        <w:numId w:val="12"/>
+      </w:numPr>
+    </w:pPr>
+  </w:style>
+  <w:style w:type="numbering" w:customStyle="1" w:styleId="ImportedStyle12">
+    <w:name w:val="Imported Style 12"/>
+  </w:style>
+  <w:style w:type="numbering" w:customStyle="1" w:styleId="List12">
+    <w:name w:val="List 12"/>
+    <w:basedOn w:val="ImportedStyle13"/>
+    <w:pPr>
+      <w:numPr>
+        <w:numId w:val="13"/>
+      </w:numPr>
+    </w:pPr>
+  </w:style>
+  <w:style w:type="numbering" w:customStyle="1" w:styleId="ImportedStyle13">
+    <w:name w:val="Imported Style 13"/>
+  </w:style>
+  <w:style w:type="numbering" w:customStyle="1" w:styleId="List13">
+    <w:name w:val="List 13"/>
+    <w:basedOn w:val="ImportedStyle14"/>
+    <w:pPr>
+      <w:numPr>
+        <w:numId w:val="14"/>
+      </w:numPr>
+    </w:pPr>
+  </w:style>
+  <w:style w:type="numbering" w:customStyle="1" w:styleId="ImportedStyle14">
+    <w:name w:val="Imported Style 14"/>
+  </w:style>
+  <w:style w:type="numbering" w:customStyle="1" w:styleId="List14">
+    <w:name w:val="List 14"/>
+    <w:basedOn w:val="ImportedStyle15"/>
+    <w:pPr>
+      <w:numPr>
+        <w:numId w:val="15"/>
+      </w:numPr>
+    </w:pPr>
+  </w:style>
+  <w:style w:type="numbering" w:customStyle="1" w:styleId="ImportedStyle15">
+    <w:name w:val="Imported Style 15"/>
+  </w:style>
+  <w:style w:type="numbering" w:customStyle="1" w:styleId="List15">
+    <w:name w:val="List 15"/>
+    <w:basedOn w:val="ImportedStyle16"/>
+    <w:pPr>
+      <w:numPr>
+        <w:numId w:val="16"/>
+      </w:numPr>
+    </w:pPr>
+  </w:style>
+  <w:style w:type="numbering" w:customStyle="1" w:styleId="ImportedStyle16">
+    <w:name w:val="Imported Style 16"/>
+  </w:style>
+  <w:style w:type="numbering" w:customStyle="1" w:styleId="List16">
+    <w:name w:val="List 16"/>
+    <w:basedOn w:val="ImportedStyle17"/>
+    <w:pPr>
+      <w:numPr>
+        <w:numId w:val="17"/>
+      </w:numPr>
+    </w:pPr>
+  </w:style>
+  <w:style w:type="numbering" w:customStyle="1" w:styleId="ImportedStyle17">
+    <w:name w:val="Imported Style 17"/>
+  </w:style>
+  <w:style w:type="numbering" w:customStyle="1" w:styleId="List17">
+    <w:name w:val="List 17"/>
+    <w:basedOn w:val="ImportedStyle18"/>
+    <w:pPr>
+      <w:numPr>
+        <w:numId w:val="18"/>
+      </w:numPr>
+    </w:pPr>
+  </w:style>
+  <w:style w:type="numbering" w:customStyle="1" w:styleId="ImportedStyle18">
+    <w:name w:val="Imported Style 18"/>
+  </w:style>
+  <w:style w:type="numbering" w:customStyle="1" w:styleId="List18">
+    <w:name w:val="List 18"/>
+    <w:basedOn w:val="ImportedStyle19"/>
+    <w:pPr>
+      <w:numPr>
+        <w:numId w:val="19"/>
+      </w:numPr>
+    </w:pPr>
+  </w:style>
+  <w:style w:type="numbering" w:customStyle="1" w:styleId="ImportedStyle19">
+    <w:name w:val="Imported Style 19"/>
+  </w:style>
+  <w:style w:type="numbering" w:customStyle="1" w:styleId="List19">
+    <w:name w:val="List 19"/>
+    <w:basedOn w:val="ImportedStyle20"/>
+    <w:pPr>
+      <w:numPr>
+        <w:numId w:val="20"/>
+      </w:numPr>
+    </w:pPr>
+  </w:style>
+  <w:style w:type="numbering" w:customStyle="1" w:styleId="ImportedStyle20">
+    <w:name w:val="Imported Style 20"/>
+  </w:style>
+  <w:style w:type="numbering" w:customStyle="1" w:styleId="List20">
+    <w:name w:val="List 20"/>
+    <w:basedOn w:val="ImportedStyle21"/>
+    <w:pPr>
+      <w:numPr>
+        <w:numId w:val="21"/>
+      </w:numPr>
+    </w:pPr>
+  </w:style>
+  <w:style w:type="numbering" w:customStyle="1" w:styleId="ImportedStyle21">
+    <w:name w:val="Imported Style 21"/>
+  </w:style>
+  <w:style w:type="numbering" w:customStyle="1" w:styleId="List21">
+    <w:name w:val="List 21"/>
+    <w:basedOn w:val="ImportedStyle22"/>
+    <w:pPr>
+      <w:numPr>
+        <w:numId w:val="22"/>
+      </w:numPr>
+    </w:pPr>
+  </w:style>
+  <w:style w:type="numbering" w:customStyle="1" w:styleId="ImportedStyle22">
+    <w:name w:val="Imported Style 22"/>
+  </w:style>
+  <w:style w:type="numbering" w:customStyle="1" w:styleId="List22">
+    <w:name w:val="List 22"/>
+    <w:basedOn w:val="ImportedStyle23"/>
+    <w:pPr>
+      <w:numPr>
+        <w:numId w:val="23"/>
+      </w:numPr>
+    </w:pPr>
+  </w:style>
+  <w:style w:type="numbering" w:customStyle="1" w:styleId="ImportedStyle23">
+    <w:name w:val="Imported Style 23"/>
+  </w:style>
+  <w:style w:type="numbering" w:customStyle="1" w:styleId="List23">
+    <w:name w:val="List 23"/>
+    <w:basedOn w:val="ImportedStyle24"/>
+    <w:pPr>
+      <w:numPr>
+        <w:numId w:val="24"/>
+      </w:numPr>
+    </w:pPr>
+  </w:style>
+  <w:style w:type="numbering" w:customStyle="1" w:styleId="ImportedStyle24">
+    <w:name w:val="Imported Style 24"/>
+  </w:style>
+  <w:style w:type="numbering" w:customStyle="1" w:styleId="List24">
+    <w:name w:val="List 24"/>
+    <w:basedOn w:val="ImportedStyle25"/>
+    <w:pPr>
+      <w:numPr>
+        <w:numId w:val="25"/>
+      </w:numPr>
+    </w:pPr>
+  </w:style>
+  <w:style w:type="numbering" w:customStyle="1" w:styleId="ImportedStyle25">
+    <w:name w:val="Imported Style 25"/>
+  </w:style>
+  <w:style w:type="numbering" w:customStyle="1" w:styleId="List25">
+    <w:name w:val="List 25"/>
+    <w:basedOn w:val="ImportedStyle26"/>
+    <w:pPr>
+      <w:numPr>
+        <w:numId w:val="26"/>
+      </w:numPr>
+    </w:pPr>
+  </w:style>
+  <w:style w:type="numbering" w:customStyle="1" w:styleId="ImportedStyle26">
+    <w:name w:val="Imported Style 26"/>
+  </w:style>
+  <w:style w:type="numbering" w:customStyle="1" w:styleId="List26">
+    <w:name w:val="List 26"/>
+    <w:basedOn w:val="ImportedStyle27"/>
+    <w:pPr>
+      <w:numPr>
+        <w:numId w:val="27"/>
+      </w:numPr>
+    </w:pPr>
+  </w:style>
+  <w:style w:type="numbering" w:customStyle="1" w:styleId="ImportedStyle27">
+    <w:name w:val="Imported Style 27"/>
+  </w:style>
+  <w:style w:type="numbering" w:customStyle="1" w:styleId="List27">
+    <w:name w:val="List 27"/>
+    <w:basedOn w:val="ImportedStyle28"/>
+    <w:pPr>
+      <w:numPr>
+        <w:numId w:val="28"/>
+      </w:numPr>
+    </w:pPr>
+  </w:style>
+  <w:style w:type="numbering" w:customStyle="1" w:styleId="ImportedStyle28">
+    <w:name w:val="Imported Style 28"/>
+  </w:style>
+  <w:style w:type="numbering" w:customStyle="1" w:styleId="List28">
+    <w:name w:val="List 28"/>
+    <w:basedOn w:val="ImportedStyle29"/>
+    <w:pPr>
+      <w:numPr>
+        <w:numId w:val="29"/>
+      </w:numPr>
+    </w:pPr>
+  </w:style>
+  <w:style w:type="numbering" w:customStyle="1" w:styleId="ImportedStyle29">
+    <w:name w:val="Imported Style 29"/>
+  </w:style>
+  <w:style w:type="numbering" w:customStyle="1" w:styleId="List29">
+    <w:name w:val="List 29"/>
+    <w:basedOn w:val="ImportedStyle30"/>
+    <w:pPr>
+      <w:numPr>
+        <w:numId w:val="30"/>
+      </w:numPr>
+    </w:pPr>
+  </w:style>
+  <w:style w:type="numbering" w:customStyle="1" w:styleId="ImportedStyle30">
+    <w:name w:val="Imported Style 30"/>
+  </w:style>
+  <w:style w:type="numbering" w:customStyle="1" w:styleId="List30">
+    <w:name w:val="List 30"/>
+    <w:basedOn w:val="ImportedStyle31"/>
+    <w:pPr>
+      <w:numPr>
+        <w:numId w:val="31"/>
+      </w:numPr>
+    </w:pPr>
+  </w:style>
+  <w:style w:type="numbering" w:customStyle="1" w:styleId="ImportedStyle31">
+    <w:name w:val="Imported Style 31"/>
+  </w:style>
+  <w:style w:type="numbering" w:customStyle="1" w:styleId="List31">
+    <w:name w:val="List 31"/>
+    <w:basedOn w:val="ImportedStyle32"/>
+    <w:pPr>
+      <w:numPr>
+        <w:numId w:val="32"/>
+      </w:numPr>
+    </w:pPr>
+  </w:style>
+  <w:style w:type="numbering" w:customStyle="1" w:styleId="ImportedStyle32">
+    <w:name w:val="Imported Style 32"/>
+  </w:style>
+  <w:style w:type="numbering" w:customStyle="1" w:styleId="List32">
+    <w:name w:val="List 32"/>
+    <w:basedOn w:val="ImportedStyle33"/>
+    <w:pPr>
+      <w:numPr>
+        <w:numId w:val="33"/>
+      </w:numPr>
+    </w:pPr>
+  </w:style>
+  <w:style w:type="numbering" w:customStyle="1" w:styleId="ImportedStyle33">
+    <w:name w:val="Imported Style 33"/>
+  </w:style>
+  <w:style w:type="numbering" w:customStyle="1" w:styleId="List33">
+    <w:name w:val="List 33"/>
+    <w:basedOn w:val="ImportedStyle34"/>
+    <w:pPr>
+      <w:numPr>
+        <w:numId w:val="34"/>
+      </w:numPr>
+    </w:pPr>
+  </w:style>
+  <w:style w:type="numbering" w:customStyle="1" w:styleId="ImportedStyle34">
+    <w:name w:val="Imported Style 34"/>
+  </w:style>
+  <w:style w:type="numbering" w:customStyle="1" w:styleId="List34">
+    <w:name w:val="List 34"/>
+    <w:basedOn w:val="ImportedStyle35"/>
+    <w:pPr>
+      <w:numPr>
+        <w:numId w:val="35"/>
+      </w:numPr>
+    </w:pPr>
+  </w:style>
+  <w:style w:type="numbering" w:customStyle="1" w:styleId="ImportedStyle35">
+    <w:name w:val="Imported Style 35"/>
+  </w:style>
+  <w:style w:type="numbering" w:customStyle="1" w:styleId="List35">
+    <w:name w:val="List 35"/>
+    <w:basedOn w:val="ImportedStyle36"/>
+    <w:pPr>
+      <w:numPr>
+        <w:numId w:val="36"/>
+      </w:numPr>
+    </w:pPr>
+  </w:style>
+  <w:style w:type="numbering" w:customStyle="1" w:styleId="ImportedStyle36">
+    <w:name w:val="Imported Style 36"/>
+  </w:style>
+  <w:style w:type="numbering" w:customStyle="1" w:styleId="List36">
+    <w:name w:val="List 36"/>
+    <w:basedOn w:val="ImportedStyle37"/>
+    <w:pPr>
+      <w:numPr>
+        <w:numId w:val="37"/>
+      </w:numPr>
+    </w:pPr>
+  </w:style>
+  <w:style w:type="numbering" w:customStyle="1" w:styleId="ImportedStyle37">
+    <w:name w:val="Imported Style 37"/>
+  </w:style>
+  <w:style w:type="numbering" w:customStyle="1" w:styleId="List37">
+    <w:name w:val="List 37"/>
+    <w:basedOn w:val="ImportedStyle38"/>
+    <w:pPr>
+      <w:numPr>
+        <w:numId w:val="38"/>
+      </w:numPr>
+    </w:pPr>
+  </w:style>
+  <w:style w:type="numbering" w:customStyle="1" w:styleId="ImportedStyle38">
+    <w:name w:val="Imported Style 38"/>
+  </w:style>
+  <w:style w:type="numbering" w:customStyle="1" w:styleId="List38">
+    <w:name w:val="List 38"/>
+    <w:basedOn w:val="ImportedStyle39"/>
+    <w:pPr>
+      <w:numPr>
+        <w:numId w:val="39"/>
+      </w:numPr>
+    </w:pPr>
+  </w:style>
+  <w:style w:type="numbering" w:customStyle="1" w:styleId="ImportedStyle39">
+    <w:name w:val="Imported Style 39"/>
+  </w:style>
+  <w:style w:type="numbering" w:customStyle="1" w:styleId="List39">
+    <w:name w:val="List 39"/>
+    <w:basedOn w:val="ImportedStyle40"/>
+    <w:pPr>
+      <w:numPr>
+        <w:numId w:val="40"/>
+      </w:numPr>
+    </w:pPr>
+  </w:style>
+  <w:style w:type="numbering" w:customStyle="1" w:styleId="ImportedStyle40">
+    <w:name w:val="Imported Style 40"/>
+  </w:style>
+  <w:style w:type="paragraph" w:customStyle="1" w:styleId="Body">
+    <w:name w:val="Body"/>
+    <w:rPr>
+      <w:rFonts w:eastAsia="Times New Roman"/>
+      <w:color w:val="000000"/>
+      <w:sz w:val="24"/>
+      <w:szCs w:val="24"/>
+      <w:u w:color="000000"/>
+    </w:rPr>
+  </w:style>
+  <w:style w:type="numbering" w:customStyle="1" w:styleId="List40">
+    <w:name w:val="List 40"/>
+    <w:basedOn w:val="ImportedStyle10"/>
+    <w:pPr>
+      <w:numPr>
+        <w:numId w:val="41"/>
+      </w:numPr>
+    </w:pPr>
+  </w:style>
+  <w:style w:type="numbering" w:customStyle="1" w:styleId="List410">
+    <w:name w:val="List 41"/>
+    <w:basedOn w:val="ImportedStyle11"/>
+    <w:pPr>
+      <w:numPr>
+        <w:numId w:val="42"/>
+      </w:numPr>
+    </w:pPr>
+  </w:style>
+  <w:style w:type="table" w:styleId="MediumGrid3-Accent5">
+    <w:name w:val="Medium Grid 3 Accent 5"/>
+    <w:basedOn w:val="TableNormal"/>
+    <w:uiPriority w:val="69"/>
+    <w:rsid w:val="00191D36"/>
+    <w:pPr>
+      <w:pBdr>
+        <w:top w:val="none" w:sz="0" w:space="0" w:color="auto"/>
+        <w:left w:val="none" w:sz="0" w:space="0" w:color="auto"/>
+        <w:bottom w:val="none" w:sz="0" w:space="0" w:color="auto"/>
+        <w:right w:val="none" w:sz="0" w:space="0" w:color="auto"/>
+        <w:between w:val="none" w:sz="0" w:space="0" w:color="auto"/>
+        <w:bar w:val="none" w:sz="0" w:color="auto"/>
+      </w:pBdr>
+    </w:pPr>
+    <w:rPr>
+      <w:rFonts w:asciiTheme="minorHAnsi" w:eastAsiaTheme="minorHAnsi" w:hAnsiTheme="minorHAnsi" w:cstheme="minorBidi"/>
+      <w:sz w:val="22"/>
+      <w:szCs w:val="22"/>
+      <w:bdr w:val="none" w:sz="0" w:space="0" w:color="auto"/>
+      <w:lang w:eastAsia="en-US"/>
+    </w:rPr>
+    <w:tblPr>
+      <w:tblStyleRowBandSize w:val="1"/>
+      <w:tblStyleColBandSize w:val="1"/>
+      <w:tblBorders>
+        <w:top w:val="single" w:sz="8" w:space="0" w:color="FFFFFF" w:themeColor="background1"/>
+        <w:left w:val="single" w:sz="8" w:space="0" w:color="FFFFFF" w:themeColor="background1"/>
+        <w:bottom w:val="single" w:sz="8" w:space="0" w:color="FFFFFF" w:themeColor="background1"/>
+        <w:right w:val="single" w:sz="8" w:space="0" w:color="FFFFFF" w:themeColor="background1"/>
+        <w:insideH w:val="single" w:sz="6" w:space="0" w:color="FFFFFF" w:themeColor="background1"/>
+        <w:insideV w:val="single" w:sz="6" w:space="0" w:color="FFFFFF" w:themeColor="background1"/>
+      </w:tblBorders>
+    </w:tblPr>
+    <w:tcPr>
+      <w:shd w:val="clear" w:color="auto" w:fill="FFCAC8" w:themeFill="accent5" w:themeFillTint="3F"/>
+    </w:tcPr>
+    <w:tblStylePr w:type="firstRow">
+      <w:rPr>
+        <w:b/>
+        <w:bCs/>
+        <w:i w:val="0"/>
+        <w:iCs w:val="0"/>
+        <w:color w:val="FFFFFF" w:themeColor="background1"/>
+      </w:rPr>
+      <w:tblPr/>
+      <w:tcPr>
+        <w:tcBorders>
+          <w:top w:val="single" w:sz="8" w:space="0" w:color="FFFFFF" w:themeColor="background1"/>
+          <w:left w:val="single" w:sz="8" w:space="0" w:color="FFFFFF" w:themeColor="background1"/>
+          <w:bottom w:val="single" w:sz="24" w:space="0" w:color="FFFFFF" w:themeColor="background1"/>
+          <w:right w:val="single" w:sz="8" w:space="0" w:color="FFFFFF" w:themeColor="background1"/>
+          <w:insideH w:val="nil"/>
+          <w:insideV w:val="single" w:sz="8" w:space="0" w:color="FFFFFF" w:themeColor="background1"/>
+        </w:tcBorders>
+        <w:shd w:val="clear" w:color="auto" w:fill="FF2D21" w:themeFill="accent5"/>
+      </w:tcPr>
+    </w:tblStylePr>
+    <w:tblStylePr w:type="lastRow">
+      <w:rPr>
+        <w:b/>
+        <w:bCs/>
+        <w:i w:val="0"/>
+        <w:iCs w:val="0"/>
+        <w:color w:val="FFFFFF" w:themeColor="background1"/>
+      </w:rPr>
+      <w:tblPr/>
+      <w:tcPr>
+        <w:tcBorders>
+          <w:top w:val="single" w:sz="24" w:space="0" w:color="FFFFFF" w:themeColor="background1"/>
+          <w:left w:val="single" w:sz="8" w:space="0" w:color="FFFFFF" w:themeColor="background1"/>
+          <w:bottom w:val="single" w:sz="8" w:space="0" w:color="FFFFFF" w:themeColor="background1"/>
+          <w:right w:val="single" w:sz="8" w:space="0" w:color="FFFFFF" w:themeColor="background1"/>
+          <w:insideH w:val="nil"/>
+          <w:insideV w:val="single" w:sz="8" w:space="0" w:color="FFFFFF" w:themeColor="background1"/>
+        </w:tcBorders>
+        <w:shd w:val="clear" w:color="auto" w:fill="FF2D21" w:themeFill="accent5"/>
+      </w:tcPr>
+    </w:tblStylePr>
+    <w:tblStylePr w:type="firstCol">
+      <w:rPr>
+        <w:b/>
+        <w:bCs/>
+        <w:i w:val="0"/>
+        <w:iCs w:val="0"/>
+        <w:color w:val="FFFFFF" w:themeColor="background1"/>
+      </w:rPr>
+      <w:tblPr/>
+      <w:tcPr>
+        <w:tcBorders>
+          <w:left w:val="single" w:sz="8" w:space="0" w:color="FFFFFF" w:themeColor="background1"/>
+          <w:right w:val="single" w:sz="24" w:space="0" w:color="FFFFFF" w:themeColor="background1"/>
+          <w:insideH w:val="nil"/>
+          <w:insideV w:val="nil"/>
+        </w:tcBorders>
+        <w:shd w:val="clear" w:color="auto" w:fill="FF2D21" w:themeFill="accent5"/>
+      </w:tcPr>
+    </w:tblStylePr>
+    <w:tblStylePr w:type="lastCol">
+      <w:rPr>
+        <w:b/>
+        <w:bCs/>
+        <w:i w:val="0"/>
+        <w:iCs w:val="0"/>
+        <w:color w:val="FFFFFF" w:themeColor="background1"/>
+      </w:rPr>
+      <w:tblPr/>
+      <w:tcPr>
+        <w:tcBorders>
+          <w:top w:val="nil"/>
+          <w:left w:val="single" w:sz="24" w:space="0" w:color="FFFFFF" w:themeColor="background1"/>
+          <w:bottom w:val="nil"/>
+          <w:right w:val="nil"/>
+          <w:insideH w:val="nil"/>
+          <w:insideV w:val="nil"/>
+        </w:tcBorders>
+        <w:shd w:val="clear" w:color="auto" w:fill="FF2D21" w:themeFill="accent5"/>
+      </w:tcPr>
+    </w:tblStylePr>
+    <w:tblStylePr w:type="band1Vert">
+      <w:tblPr/>
+      <w:tcPr>
+        <w:tcBorders>
+          <w:top w:val="single" w:sz="8" w:space="0" w:color="FFFFFF" w:themeColor="background1"/>
+          <w:left w:val="single" w:sz="8" w:space="0" w:color="FFFFFF" w:themeColor="background1"/>
+          <w:bottom w:val="single" w:sz="8" w:space="0" w:color="FFFFFF" w:themeColor="background1"/>
+          <w:right w:val="single" w:sz="8" w:space="0" w:color="FFFFFF" w:themeColor="background1"/>
+          <w:insideH w:val="nil"/>
+          <w:insideV w:val="nil"/>
+        </w:tcBorders>
+        <w:shd w:val="clear" w:color="auto" w:fill="FF9590" w:themeFill="accent5" w:themeFillTint="7F"/>
+      </w:tcPr>
+    </w:tblStylePr>
+    <w:tblStylePr w:type="band1Horz">
+      <w:tblPr/>
+      <w:tcPr>
+        <w:tcBorders>
+          <w:top w:val="single" w:sz="8" w:space="0" w:color="FFFFFF" w:themeColor="background1"/>
+          <w:left w:val="single" w:sz="8" w:space="0" w:color="FFFFFF" w:themeColor="background1"/>
+          <w:bottom w:val="single" w:sz="8" w:space="0" w:color="FFFFFF" w:themeColor="background1"/>
+          <w:right w:val="single" w:sz="8" w:space="0" w:color="FFFFFF" w:themeColor="background1"/>
+          <w:insideH w:val="single" w:sz="8" w:space="0" w:color="FFFFFF" w:themeColor="background1"/>
+          <w:insideV w:val="single" w:sz="8" w:space="0" w:color="FFFFFF" w:themeColor="background1"/>
+        </w:tcBorders>
+        <w:shd w:val="clear" w:color="auto" w:fill="FF9590" w:themeFill="accent5" w:themeFillTint="7F"/>
+      </w:tcPr>
+    </w:tblStylePr>
+  </w:style>
+  <w:style w:type="table" w:customStyle="1" w:styleId="GridTable5Dark-Accent11">
+    <w:name w:val="Grid Table 5 Dark - Accent 11"/>
+    <w:basedOn w:val="TableNormal"/>
+    <w:uiPriority w:val="50"/>
+    <w:rsid w:val="00191D36"/>
+    <w:tblPr>
+      <w:tblStyleRowBandSize w:val="1"/>
+      <w:tblStyleColBandSize w:val="1"/>
+      <w:tblBorders>
+        <w:top w:val="single" w:sz="4" w:space="0" w:color="FFFFFF" w:themeColor="background1"/>
+        <w:left w:val="single" w:sz="4" w:space="0" w:color="FFFFFF" w:themeColor="background1"/>
+        <w:bottom w:val="single" w:sz="4" w:space="0" w:color="FFFFFF" w:themeColor="background1"/>
+        <w:right w:val="single" w:sz="4" w:space="0" w:color="FFFFFF" w:themeColor="background1"/>
+        <w:insideH w:val="single" w:sz="4" w:space="0" w:color="FFFFFF" w:themeColor="background1"/>
+        <w:insideV w:val="single" w:sz="4" w:space="0" w:color="FFFFFF" w:themeColor="background1"/>
+      </w:tblBorders>
+    </w:tblPr>
+    <w:tcPr>
+      <w:shd w:val="clear" w:color="auto" w:fill="DAEAF4" w:themeFill="accent1" w:themeFillTint="33"/>
+    </w:tcPr>
+    <w:tblStylePr w:type="firstRow">
+      <w:rPr>
+        <w:b/>
+        <w:bCs/>
+        <w:color w:val="FFFFFF" w:themeColor="background1"/>
+      </w:rPr>
+      <w:tblPr/>
+      <w:tcPr>
+        <w:tcBorders>
+          <w:top w:val="single" w:sz="4" w:space="0" w:color="FFFFFF" w:themeColor="background1"/>
+          <w:left w:val="single" w:sz="4" w:space="0" w:color="FFFFFF" w:themeColor="background1"/>
+          <w:right w:val="single" w:sz="4" w:space="0" w:color="FFFFFF" w:themeColor="background1"/>
+          <w:insideH w:val="nil"/>
+          <w:insideV w:val="nil"/>
+        </w:tcBorders>
+        <w:shd w:val="clear" w:color="auto" w:fill="499BC9" w:themeFill="accent1"/>
+      </w:tcPr>
+    </w:tblStylePr>
+    <w:tblStylePr w:type="lastRow">
+      <w:rPr>
+        <w:b/>
+        <w:bCs/>
+        <w:color w:val="FFFFFF" w:themeColor="background1"/>
+      </w:rPr>
+      <w:tblPr/>
+      <w:tcPr>
+        <w:tcBorders>
+          <w:left w:val="single" w:sz="4" w:space="0" w:color="FFFFFF" w:themeColor="background1"/>
+          <w:bottom w:val="single" w:sz="4" w:space="0" w:color="FFFFFF" w:themeColor="background1"/>
+          <w:right w:val="single" w:sz="4" w:space="0" w:color="FFFFFF" w:themeColor="background1"/>
+          <w:insideH w:val="nil"/>
+          <w:insideV w:val="nil"/>
+        </w:tcBorders>
+        <w:shd w:val="clear" w:color="auto" w:fill="499BC9" w:themeFill="accent1"/>
+      </w:tcPr>
+    </w:tblStylePr>
+    <w:tblStylePr w:type="firstCol">
+      <w:rPr>
+        <w:b/>
+        <w:bCs/>
+        <w:color w:val="FFFFFF" w:themeColor="background1"/>
+      </w:rPr>
+      <w:tblPr/>
+      <w:tcPr>
+        <w:tcBorders>
+          <w:top w:val="single" w:sz="4" w:space="0" w:color="FFFFFF" w:themeColor="background1"/>
+          <w:left w:val="single" w:sz="4" w:space="0" w:color="FFFFFF" w:themeColor="background1"/>
+          <w:bottom w:val="single" w:sz="4" w:space="0" w:color="FFFFFF" w:themeColor="background1"/>
+          <w:insideV w:val="nil"/>
+        </w:tcBorders>
+        <w:shd w:val="clear" w:color="auto" w:fill="499BC9" w:themeFill="accent1"/>
+      </w:tcPr>
+    </w:tblStylePr>
+    <w:tblStylePr w:type="lastCol">
+      <w:rPr>
+        <w:b/>
+        <w:bCs/>
+        <w:color w:val="FFFFFF" w:themeColor="background1"/>
+      </w:rPr>
+      <w:tblPr/>
+      <w:tcPr>
+        <w:tcBorders>
+          <w:top w:val="single" w:sz="4" w:space="0" w:color="FFFFFF" w:themeColor="background1"/>
+          <w:bottom w:val="single" w:sz="4" w:space="0" w:color="FFFFFF" w:themeColor="background1"/>
+          <w:right w:val="single" w:sz="4" w:space="0" w:color="FFFFFF" w:themeColor="background1"/>
+          <w:insideV w:val="nil"/>
+        </w:tcBorders>
+        <w:shd w:val="clear" w:color="auto" w:fill="499BC9" w:themeFill="accent1"/>
+      </w:tcPr>
+    </w:tblStylePr>
+    <w:tblStylePr w:type="band1Vert">
+      <w:tblPr/>
+      <w:tcPr>
+        <w:shd w:val="clear" w:color="auto" w:fill="B6D6E9" w:themeFill="accent1" w:themeFillTint="66"/>
+      </w:tcPr>
+    </w:tblStylePr>
+    <w:tblStylePr w:type="band1Horz">
+      <w:tblPr/>
+      <w:tcPr>
+        <w:shd w:val="clear" w:color="auto" w:fill="B6D6E9" w:themeFill="accent1" w:themeFillTint="66"/>
+      </w:tcPr>
+    </w:tblStylePr>
+  </w:style>
+  <w:style w:type="table" w:styleId="MediumGrid3-Accent1">
+    <w:name w:val="Medium Grid 3 Accent 1"/>
+    <w:basedOn w:val="TableNormal"/>
+    <w:uiPriority w:val="69"/>
+    <w:rsid w:val="00095739"/>
+    <w:tblPr>
+      <w:tblStyleRowBandSize w:val="1"/>
+      <w:tblStyleColBandSize w:val="1"/>
+      <w:tblBorders>
+        <w:top w:val="single" w:sz="8" w:space="0" w:color="FFFFFF" w:themeColor="background1"/>
+        <w:left w:val="single" w:sz="8" w:space="0" w:color="FFFFFF" w:themeColor="background1"/>
+        <w:bottom w:val="single" w:sz="8" w:space="0" w:color="FFFFFF" w:themeColor="background1"/>
+        <w:right w:val="single" w:sz="8" w:space="0" w:color="FFFFFF" w:themeColor="background1"/>
+        <w:insideH w:val="single" w:sz="6" w:space="0" w:color="FFFFFF" w:themeColor="background1"/>
+        <w:insideV w:val="single" w:sz="6" w:space="0" w:color="FFFFFF" w:themeColor="background1"/>
+      </w:tblBorders>
+    </w:tblPr>
+    <w:tcPr>
+      <w:shd w:val="clear" w:color="auto" w:fill="D2E6F1" w:themeFill="accent1" w:themeFillTint="3F"/>
+    </w:tcPr>
+    <w:tblStylePr w:type="firstRow">
+      <w:rPr>
+        <w:b/>
+        <w:bCs/>
+        <w:i w:val="0"/>
+        <w:iCs w:val="0"/>
+        <w:color w:val="FFFFFF" w:themeColor="background1"/>
+      </w:rPr>
+      <w:tblPr/>
+      <w:tcPr>
+        <w:tcBorders>
+          <w:top w:val="single" w:sz="8" w:space="0" w:color="FFFFFF" w:themeColor="background1"/>
+          <w:left w:val="single" w:sz="8" w:space="0" w:color="FFFFFF" w:themeColor="background1"/>
+          <w:bottom w:val="single" w:sz="24" w:space="0" w:color="FFFFFF" w:themeColor="background1"/>
+          <w:right w:val="single" w:sz="8" w:space="0" w:color="FFFFFF" w:themeColor="background1"/>
+          <w:insideH w:val="nil"/>
+          <w:insideV w:val="single" w:sz="8" w:space="0" w:color="FFFFFF" w:themeColor="background1"/>
+        </w:tcBorders>
+        <w:shd w:val="clear" w:color="auto" w:fill="499BC9" w:themeFill="accent1"/>
+      </w:tcPr>
+    </w:tblStylePr>
+    <w:tblStylePr w:type="lastRow">
+      <w:rPr>
+        <w:b/>
+        <w:bCs/>
+        <w:i w:val="0"/>
+        <w:iCs w:val="0"/>
+        <w:color w:val="FFFFFF" w:themeColor="background1"/>
+      </w:rPr>
+      <w:tblPr/>
+      <w:tcPr>
+        <w:tcBorders>
+          <w:top w:val="single" w:sz="24" w:space="0" w:color="FFFFFF" w:themeColor="background1"/>
+          <w:left w:val="single" w:sz="8" w:space="0" w:color="FFFFFF" w:themeColor="background1"/>
+          <w:bottom w:val="single" w:sz="8" w:space="0" w:color="FFFFFF" w:themeColor="background1"/>
+          <w:right w:val="single" w:sz="8" w:space="0" w:color="FFFFFF" w:themeColor="background1"/>
+          <w:insideH w:val="nil"/>
+          <w:insideV w:val="single" w:sz="8" w:space="0" w:color="FFFFFF" w:themeColor="background1"/>
+        </w:tcBorders>
+        <w:shd w:val="clear" w:color="auto" w:fill="499BC9" w:themeFill="accent1"/>
+      </w:tcPr>
+    </w:tblStylePr>
+    <w:tblStylePr w:type="firstCol">
+      <w:rPr>
+        <w:b/>
+        <w:bCs/>
+        <w:i w:val="0"/>
+        <w:iCs w:val="0"/>
+        <w:color w:val="FFFFFF" w:themeColor="background1"/>
+      </w:rPr>
+      <w:tblPr/>
+      <w:tcPr>
+        <w:tcBorders>
+          <w:left w:val="single" w:sz="8" w:space="0" w:color="FFFFFF" w:themeColor="background1"/>
+          <w:right w:val="single" w:sz="24" w:space="0" w:color="FFFFFF" w:themeColor="background1"/>
+          <w:insideH w:val="nil"/>
+          <w:insideV w:val="nil"/>
+        </w:tcBorders>
+        <w:shd w:val="clear" w:color="auto" w:fill="499BC9" w:themeFill="accent1"/>
+      </w:tcPr>
+    </w:tblStylePr>
+    <w:tblStylePr w:type="lastCol">
+      <w:rPr>
+        <w:b/>
+        <w:bCs/>
+        <w:i w:val="0"/>
+        <w:iCs w:val="0"/>
+        <w:color w:val="FFFFFF" w:themeColor="background1"/>
+      </w:rPr>
+      <w:tblPr/>
+      <w:tcPr>
+        <w:tcBorders>
+          <w:top w:val="nil"/>
+          <w:left w:val="single" w:sz="24" w:space="0" w:color="FFFFFF" w:themeColor="background1"/>
+          <w:bottom w:val="nil"/>
+          <w:right w:val="nil"/>
+          <w:insideH w:val="nil"/>
+          <w:insideV w:val="nil"/>
+        </w:tcBorders>
+        <w:shd w:val="clear" w:color="auto" w:fill="499BC9" w:themeFill="accent1"/>
+      </w:tcPr>
+    </w:tblStylePr>
+    <w:tblStylePr w:type="band1Vert">
+      <w:tblPr/>
+      <w:tcPr>
+        <w:tcBorders>
+          <w:top w:val="single" w:sz="8" w:space="0" w:color="FFFFFF" w:themeColor="background1"/>
+          <w:left w:val="single" w:sz="8" w:space="0" w:color="FFFFFF" w:themeColor="background1"/>
+          <w:bottom w:val="single" w:sz="8" w:space="0" w:color="FFFFFF" w:themeColor="background1"/>
+          <w:right w:val="single" w:sz="8" w:space="0" w:color="FFFFFF" w:themeColor="background1"/>
+          <w:insideH w:val="nil"/>
+          <w:insideV w:val="nil"/>
+        </w:tcBorders>
+        <w:shd w:val="clear" w:color="auto" w:fill="A4CDE4" w:themeFill="accent1" w:themeFillTint="7F"/>
+      </w:tcPr>
+    </w:tblStylePr>
+    <w:tblStylePr w:type="band1Horz">
+      <w:tblPr/>
+      <w:tcPr>
+        <w:tcBorders>
+          <w:top w:val="single" w:sz="8" w:space="0" w:color="FFFFFF" w:themeColor="background1"/>
+          <w:left w:val="single" w:sz="8" w:space="0" w:color="FFFFFF" w:themeColor="background1"/>
+          <w:bottom w:val="single" w:sz="8" w:space="0" w:color="FFFFFF" w:themeColor="background1"/>
+          <w:right w:val="single" w:sz="8" w:space="0" w:color="FFFFFF" w:themeColor="background1"/>
+          <w:insideH w:val="single" w:sz="8" w:space="0" w:color="FFFFFF" w:themeColor="background1"/>
+          <w:insideV w:val="single" w:sz="8" w:space="0" w:color="FFFFFF" w:themeColor="background1"/>
+        </w:tcBorders>
+        <w:shd w:val="clear" w:color="auto" w:fill="A4CDE4" w:themeFill="accent1" w:themeFillTint="7F"/>
+      </w:tcPr>
+    </w:tblStylePr>
+  </w:style>
+  <w:style w:type="paragraph" w:styleId="NoSpacing">
+    <w:name w:val="No Spacing"/>
+    <w:uiPriority w:val="1"/>
+    <w:qFormat/>
+    <w:rsid w:val="00A55D7A"/>
+    <w:rPr>
+      <w:sz w:val="24"/>
+      <w:szCs w:val="24"/>
+      <w:lang w:val="en-US" w:eastAsia="en-US"/>
+    </w:rPr>
+  </w:style>
+  <w:style w:type="paragraph" w:styleId="Title">
+    <w:name w:val="Title"/>
+    <w:basedOn w:val="Normal"/>
+    <w:next w:val="Normal"/>
+    <w:link w:val="TitleChar"/>
+    <w:uiPriority w:val="10"/>
+    <w:qFormat/>
+    <w:rsid w:val="00A55D7A"/>
+    <w:pPr>
+      <w:contextualSpacing/>
+    </w:pPr>
+    <w:rPr>
+      <w:rFonts w:asciiTheme="majorHAnsi" w:eastAsiaTheme="majorEastAsia" w:hAnsiTheme="majorHAnsi" w:cstheme="majorBidi"/>
+      <w:spacing w:val="-10"/>
+      <w:kern w:val="28"/>
+      <w:sz w:val="56"/>
+      <w:szCs w:val="56"/>
+    </w:rPr>
+  </w:style>
+  <w:style w:type="character" w:customStyle="1" w:styleId="TitleChar">
+    <w:name w:val="Title Char"/>
+    <w:basedOn w:val="DefaultParagraphFont"/>
+    <w:link w:val="Title"/>
+    <w:uiPriority w:val="10"/>
+    <w:rsid w:val="00A55D7A"/>
+    <w:rPr>
+      <w:rFonts w:asciiTheme="majorHAnsi" w:eastAsiaTheme="majorEastAsia" w:hAnsiTheme="majorHAnsi" w:cstheme="majorBidi"/>
+      <w:spacing w:val="-10"/>
+      <w:kern w:val="28"/>
+      <w:sz w:val="56"/>
+      <w:szCs w:val="56"/>
+      <w:lang w:val="en-US" w:eastAsia="en-US"/>
+    </w:rPr>
+  </w:style>
+  <w:style w:type="character" w:customStyle="1" w:styleId="Heading1Char">
+    <w:name w:val="Heading 1 Char"/>
+    <w:basedOn w:val="DefaultParagraphFont"/>
+    <w:link w:val="Heading1"/>
+    <w:uiPriority w:val="9"/>
+    <w:rsid w:val="00A55D7A"/>
+    <w:rPr>
+      <w:rFonts w:asciiTheme="majorHAnsi" w:eastAsiaTheme="majorEastAsia" w:hAnsiTheme="majorHAnsi" w:cstheme="majorBidi"/>
+      <w:color w:val="2F759E" w:themeColor="accent1" w:themeShade="BF"/>
+      <w:sz w:val="32"/>
+      <w:szCs w:val="32"/>
+      <w:lang w:val="en-US" w:eastAsia="en-US"/>
+    </w:rPr>
+  </w:style>
+  <w:style w:type="character" w:customStyle="1" w:styleId="Heading2Char">
+    <w:name w:val="Heading 2 Char"/>
+    <w:basedOn w:val="DefaultParagraphFont"/>
+    <w:link w:val="Heading2"/>
+    <w:uiPriority w:val="9"/>
+    <w:rsid w:val="00A55D7A"/>
+    <w:rPr>
+      <w:rFonts w:asciiTheme="majorHAnsi" w:eastAsiaTheme="majorEastAsia" w:hAnsiTheme="majorHAnsi" w:cstheme="majorBidi"/>
+      <w:color w:val="2F759E" w:themeColor="accent1" w:themeShade="BF"/>
+      <w:sz w:val="26"/>
+      <w:szCs w:val="26"/>
+      <w:lang w:val="en-US" w:eastAsia="en-US"/>
+    </w:rPr>
+  </w:style>
+  <w:style w:type="paragraph" w:customStyle="1" w:styleId="BodyB">
+    <w:name w:val="Body B"/>
+    <w:rsid w:val="00614FC9"/>
+    <w:rPr>
+      <w:rFonts w:hAnsi="Arial Unicode MS" w:cs="Arial Unicode MS"/>
+      <w:color w:val="000000"/>
+      <w:sz w:val="24"/>
+      <w:szCs w:val="24"/>
+      <w:u w:color="000000"/>
+      <w:lang w:val="en-US" w:eastAsia="en-US"/>
+    </w:rPr>
+  </w:style>
+</w:styles>
+</file>
+
+<file path=word/stylesWithEffects.xml><?xml version="1.0" encoding="utf-8"?>
+<w:styles xmlns:wpc="http://schemas.microsoft.com/office/word/2010/wordprocessingCanvas" xmlns:mc="http://schemas.openxmlformats.org/markup-compatibility/2006" xmlns:o="urn:schemas-microsoft-com:office:office" xmlns:r="http://schemas.openxmlformats.org/officeDocument/2006/relationships" xmlns:m="http://schemas.openxmlformats.org/officeDocument/2006/math" xmlns:v="urn:schemas-microsoft-com:vml" xmlns:wp14="http://schemas.microsoft.com/office/word/2010/wordprocessingDrawing" xmlns:wp="http://schemas.openxmlformats.org/drawingml/2006/wordprocessingDrawing" xmlns:w10="urn:schemas-microsoft-com:office:word" xmlns:w="http://schemas.openxmlformats.org/wordprocessingml/2006/main" xmlns:w14="http://schemas.microsoft.com/office/word/2010/wordml" xmlns:wpg="http://schemas.microsoft.com/office/word/2010/wordprocessingGroup" xmlns:wpi="http://schemas.microsoft.com/office/word/2010/wordprocessingInk" xmlns:wne="http://schemas.microsoft.com/office/word/2006/wordml" xmlns:wps="http://schemas.microsoft.com/office/word/2010/wordprocessingShape" mc:Ignorable="w14 wp14">
+  <w:docDefaults>
+    <w:rPrDefault>
+      <w:rPr>
+        <w:rFonts w:ascii="Times New Roman" w:eastAsia="Arial Unicode MS" w:hAnsi="Times New Roman" w:cs="Times New Roman"/>
+        <w:bdr w:val="nil"/>
+        <w:lang w:val="en-IN" w:eastAsia="en-IN" w:bidi="ar-SA"/>
+      </w:rPr>
+    </w:rPrDefault>
+    <w:pPrDefault>
+      <w:pPr>
+        <w:pBdr>
+          <w:top w:val="nil"/>
+          <w:left w:val="nil"/>
+          <w:bottom w:val="nil"/>
+          <w:right w:val="nil"/>
+          <w:between w:val="nil"/>
+          <w:bar w:val="nil"/>
+        </w:pBdr>
+      </w:pPr>
+    </w:pPrDefault>
+  </w:docDefaults>
+  <w:latentStyles w:defLockedState="0" w:defUIPriority="99" w:defSemiHidden="1" w:defUnhideWhenUsed="1" w:defQFormat="0" w:count="267">
+    <w:lsdException w:name="Normal" w:semiHidden="0" w:uiPriority="0" w:unhideWhenUsed="0" w:qFormat="1"/>
+    <w:lsdException w:name="heading 1" w:semiHidden="0" w:uiPriority="9" w:unhideWhenUsed="0" w:qFormat="1"/>
+    <w:lsdException w:name="heading 2" w:uiPriority="9" w:qFormat="1"/>
+    <w:lsdException w:name="heading 3" w:uiPriority="9" w:qFormat="1"/>
+    <w:lsdException w:name="heading 4" w:uiPriority="9" w:qFormat="1"/>
+    <w:lsdException w:name="heading 5" w:uiPriority="9" w:qFormat="1"/>
+    <w:lsdException w:name="heading 6" w:uiPriority="9" w:qFormat="1"/>
+    <w:lsdException w:name="heading 7" w:uiPriority="9" w:qFormat="1"/>
+    <w:lsdException w:name="heading 8" w:uiPriority="9" w:qFormat="1"/>
+    <w:lsdException w:name="heading 9" w:uiPriority="9" w:qFormat="1"/>
+    <w:lsdException w:name="toc 1" w:uiPriority="39"/>
+    <w:lsdException w:name="toc 2" w:uiPriority="39"/>
+    <w:lsdException w:name="toc 3" w:uiPriority="39"/>
+    <w:lsdException w:name="toc 4" w:uiPriority="39"/>
+    <w:lsdException w:name="toc 5" w:uiPriority="39"/>
+    <w:lsdException w:name="toc 6" w:uiPriority="39"/>
+    <w:lsdException w:name="toc 7" w:uiPriority="39"/>
+    <w:lsdException w:name="toc 8" w:uiPriority="39"/>
+    <w:lsdException w:name="toc 9" w:uiPriority="39"/>
+    <w:lsdException w:name="caption" w:uiPriority="35" w:qFormat="1"/>
+    <w:lsdException w:name="Title" w:semiHidden="0" w:uiPriority="10" w:unhideWhenUsed="0" w:qFormat="1"/>
+    <w:lsdException w:name="Default Paragraph Font" w:uiPriority="1"/>
+    <w:lsdException w:name="Subtitle" w:semiHidden="0" w:uiPriority="11" w:unhideWhenUsed="0" w:qFormat="1"/>
+    <w:lsdException w:name="Strong" w:semiHidden="0" w:uiPriority="22" w:unhideWhenUsed="0" w:qFormat="1"/>
+    <w:lsdException w:name="Emphasis" w:semiHidden="0" w:uiPriority="20" w:unhideWhenUsed="0" w:qFormat="1"/>
+    <w:lsdException w:name="Table Grid" w:semiHidden="0" w:uiPriority="59" w:unhideWhenUsed="0"/>
+    <w:lsdException w:name="Placeholder Text" w:unhideWhenUsed="0"/>
+    <w:lsdException w:name="No Spacing" w:semiHidden="0" w:uiPriority="1" w:unhideWhenUsed="0" w:qFormat="1"/>
+    <w:lsdException w:name="Light Shading" w:semiHidden="0" w:uiPriority="60" w:unhideWhenUsed="0"/>
+    <w:lsdException w:name="Light List" w:semiHidden="0" w:uiPriority="61" w:unhideWhenUsed="0"/>
+    <w:lsdException w:name="Light Grid" w:semiHidden="0" w:uiPriority="62" w:unhideWhenUsed="0"/>
+    <w:lsdException w:name="Medium Shading 1" w:semiHidden="0" w:uiPriority="63" w:unhideWhenUsed="0"/>
+    <w:lsdException w:name="Medium Shading 2" w:semiHidden="0" w:uiPriority="64" w:unhideWhenUsed="0"/>
+    <w:lsdException w:name="Medium List 1" w:semiHidden="0" w:uiPriority="65" w:unhideWhenUsed="0"/>
+    <w:lsdException w:name="Medium List 2" w:semiHidden="0" w:uiPriority="66" w:unhideWhenUsed="0"/>
+    <w:lsdException w:name="Medium Grid 1" w:semiHidden="0" w:uiPriority="67" w:unhideWhenUsed="0"/>
+    <w:lsdException w:name="Medium Grid 2" w:semiHidden="0" w:uiPriority="68" w:unhideWhenUsed="0"/>
+    <w:lsdException w:name="Medium Grid 3" w:semiHidden="0" w:uiPriority="69" w:unhideWhenUsed="0"/>
+    <w:lsdException w:name="Dark List" w:semiHidden="0" w:uiPriority="70" w:unhideWhenUsed="0"/>
+    <w:lsdException w:name="Colorful Shading" w:semiHidden="0" w:uiPriority="71" w:unhideWhenUsed="0"/>
+    <w:lsdException w:name="Colorful List" w:semiHidden="0" w:uiPriority="72" w:unhideWhenUsed="0"/>
+    <w:lsdException w:name="Colorful Grid" w:semiHidden="0" w:uiPriority="73" w:unhideWhenUsed="0"/>
+    <w:lsdException w:name="Light Shading Accent 1" w:semiHidden="0" w:uiPriority="60" w:unhideWhenUsed="0"/>
+    <w:lsdException w:name="Light List Accent 1" w:semiHidden="0" w:uiPriority="61" w:unhideWhenUsed="0"/>
+    <w:lsdException w:name="Light Grid Accent 1" w:semiHidden="0" w:uiPriority="62" w:unhideWhenUsed="0"/>
+    <w:lsdException w:name="Medium Shading 1 Accent 1" w:semiHidden="0" w:uiPriority="63" w:unhideWhenUsed="0"/>
+    <w:lsdException w:name="Medium Shading 2 Accent 1" w:semiHidden="0" w:uiPriority="64" w:unhideWhenUsed="0"/>
+    <w:lsdException w:name="Medium List 1 Accent 1" w:semiHidden="0" w:uiPriority="65" w:unhideWhenUsed="0"/>
+    <w:lsdException w:name="Revision" w:unhideWhenUsed="0"/>
+    <w:lsdException w:name="List Paragraph" w:semiHidden="0" w:uiPriority="34" w:unhideWhenUsed="0" w:qFormat="1"/>
+    <w:lsdException w:name="Quote" w:semiHidden="0" w:uiPriority="29" w:unhideWhenUsed="0" w:qFormat="1"/>
+    <w:lsdException w:name="Intense Quote" w:semiHidden="0" w:uiPriority="30" w:unhideWhenUsed="0" w:qFormat="1"/>
+    <w:lsdException w:name="Medium List 2 Accent 1" w:semiHidden="0" w:uiPriority="66" w:unhideWhenUsed="0"/>
+    <w:lsdException w:name="Medium Grid 1 Accent 1" w:semiHidden="0" w:uiPriority="67" w:unhideWhenUsed="0"/>
+    <w:lsdException w:name="Medium Grid 2 Accent 1" w:semiHidden="0" w:uiPriority="68" w:unhideWhenUsed="0"/>
+    <w:lsdException w:name="Medium Grid 3 Accent 1" w:semiHidden="0" w:uiPriority="69" w:unhideWhenUsed="0"/>
+    <w:lsdException w:name="Dark List Accent 1" w:semiHidden="0" w:uiPriority="70" w:unhideWhenUsed="0"/>
+    <w:lsdException w:name="Colorful Shading Accent 1" w:semiHidden="0" w:uiPriority="71" w:unhideWhenUsed="0"/>
+    <w:lsdException w:name="Colorful List Accent 1" w:semiHidden="0" w:uiPriority="72" w:unhideWhenUsed="0"/>
+    <w:lsdException w:name="Colorful Grid Accent 1" w:semiHidden="0" w:uiPriority="73" w:unhideWhenUsed="0"/>
+    <w:lsdException w:name="Light Shading Accent 2" w:semiHidden="0" w:uiPriority="60" w:unhideWhenUsed="0"/>
+    <w:lsdException w:name="Light List Accent 2" w:semiHidden="0" w:uiPriority="61" w:unhideWhenUsed="0"/>
+    <w:lsdException w:name="Light Grid Accent 2" w:semiHidden="0" w:uiPriority="62" w:unhideWhenUsed="0"/>
+    <w:lsdException w:name="Medium Shading 1 Accent 2" w:semiHidden="0" w:uiPriority="63" w:unhideWhenUsed="0"/>
+    <w:lsdException w:name="Medium Shading 2 Accent 2" w:semiHidden="0" w:uiPriority="64" w:unhideWhenUsed="0"/>
+    <w:lsdException w:name="Medium List 1 Accent 2" w:semiHidden="0" w:uiPriority="65" w:unhideWhenUsed="0"/>
+    <w:lsdException w:name="Medium List 2 Accent 2" w:semiHidden="0" w:uiPriority="66" w:unhideWhenUsed="0"/>
+    <w:lsdException w:name="Medium Grid 1 Accent 2" w:semiHidden="0" w:uiPriority="67" w:unhideWhenUsed="0"/>
+    <w:lsdException w:name="Medium Grid 2 Accent 2" w:semiHidden="0" w:uiPriority="68" w:unhideWhenUsed="0"/>
+    <w:lsdException w:name="Medium Grid 3 Accent 2" w:semiHidden="0" w:uiPriority="69" w:unhideWhenUsed="0"/>
+    <w:lsdException w:name="Dark List Accent 2" w:semiHidden="0" w:uiPriority="70" w:unhideWhenUsed="0"/>
+    <w:lsdException w:name="Colorful Shading Accent 2" w:semiHidden="0" w:uiPriority="71" w:unhideWhenUsed="0"/>
+    <w:lsdException w:name="Colorful List Accent 2" w:semiHidden="0" w:uiPriority="72" w:unhideWhenUsed="0"/>
+    <w:lsdException w:name="Colorful Grid Accent 2" w:semiHidden="0" w:uiPriority="73" w:unhideWhenUsed="0"/>
+    <w:lsdException w:name="Light Shading Accent 3" w:semiHidden="0" w:uiPriority="60" w:unhideWhenUsed="0"/>
+    <w:lsdException w:name="Light List Accent 3" w:semiHidden="0" w:uiPriority="61" w:unhideWhenUsed="0"/>
+    <w:lsdException w:name="Light Grid Accent 3" w:semiHidden="0" w:uiPriority="62" w:unhideWhenUsed="0"/>
+    <w:lsdException w:name="Medium Shading 1 Accent 3" w:semiHidden="0" w:uiPriority="63" w:unhideWhenUsed="0"/>
+    <w:lsdException w:name="Medium Shading 2 Accent 3" w:semiHidden="0" w:uiPriority="64" w:unhideWhenUsed="0"/>
+    <w:lsdException w:name="Medium List 1 Accent 3" w:semiHidden="0" w:uiPriority="65" w:unhideWhenUsed="0"/>
+    <w:lsdException w:name="Medium List 2 Accent 3" w:semiHidden="0" w:uiPriority="66" w:unhideWhenUsed="0"/>
+    <w:lsdException w:name="Medium Grid 1 Accent 3" w:semiHidden="0" w:uiPriority="67" w:unhideWhenUsed="0"/>
+    <w:lsdException w:name="Medium Grid 2 Accent 3" w:semiHidden="0" w:uiPriority="68" w:unhideWhenUsed="0"/>
+    <w:lsdException w:name="Medium Grid 3 Accent 3" w:semiHidden="0" w:uiPriority="69" w:unhideWhenUsed="0"/>
+    <w:lsdException w:name="Dark List Accent 3" w:semiHidden="0" w:uiPriority="70" w:unhideWhenUsed="0"/>
+    <w:lsdException w:name="Colorful Shading Accent 3" w:semiHidden="0" w:uiPriority="71" w:unhideWhenUsed="0"/>
+    <w:lsdException w:name="Colorful List Accent 3" w:semiHidden="0" w:uiPriority="72" w:unhideWhenUsed="0"/>
+    <w:lsdException w:name="Colorful Grid Accent 3" w:semiHidden="0" w:uiPriority="73" w:unhideWhenUsed="0"/>
+    <w:lsdException w:name="Light Shading Accent 4" w:semiHidden="0" w:uiPriority="60" w:unhideWhenUsed="0"/>
+    <w:lsdException w:name="Light List Accent 4" w:semiHidden="0" w:uiPriority="61" w:unhideWhenUsed="0"/>
+    <w:lsdException w:name="Light Grid Accent 4" w:semiHidden="0" w:uiPriority="62" w:unhideWhenUsed="0"/>
+    <w:lsdException w:name="Medium Shading 1 Accent 4" w:semiHidden="0" w:uiPriority="63" w:unhideWhenUsed="0"/>
+    <w:lsdException w:name="Medium Shading 2 Accent 4" w:semiHidden="0" w:uiPriority="64" w:unhideWhenUsed="0"/>
+    <w:lsdException w:name="Medium List 1 Accent 4" w:semiHidden="0" w:uiPriority="65" w:unhideWhenUsed="0"/>
+    <w:lsdException w:name="Medium List 2 Accent 4" w:semiHidden="0" w:uiPriority="66" w:unhideWhenUsed="0"/>
+    <w:lsdException w:name="Medium Grid 1 Accent 4" w:semiHidden="0" w:uiPriority="67" w:unhideWhenUsed="0"/>
+    <w:lsdException w:name="Medium Grid 2 Accent 4" w:semiHidden="0" w:uiPriority="68" w:unhideWhenUsed="0"/>
+    <w:lsdException w:name="Medium Grid 3 Accent 4" w:semiHidden="0" w:uiPriority="69" w:unhideWhenUsed="0"/>
+    <w:lsdException w:name="Dark List Accent 4" w:semiHidden="0" w:uiPriority="70" w:unhideWhenUsed="0"/>
+    <w:lsdException w:name="Colorful Shading Accent 4" w:semiHidden="0" w:uiPriority="71" w:unhideWhenUsed="0"/>
+    <w:lsdException w:name="Colorful List Accent 4" w:semiHidden="0" w:uiPriority="72" w:unhideWhenUsed="0"/>
+    <w:lsdException w:name="Colorful Grid Accent 4" w:semiHidden="0" w:uiPriority="73" w:unhideWhenUsed="0"/>
+    <w:lsdException w:name="Light Shading Accent 5" w:semiHidden="0" w:uiPriority="60" w:unhideWhenUsed="0"/>
+    <w:lsdException w:name="Light List Accent 5" w:semiHidden="0" w:uiPriority="61" w:unhideWhenUsed="0"/>
+    <w:lsdException w:name="Light Grid Accent 5" w:semiHidden="0" w:uiPriority="62" w:unhideWhenUsed="0"/>
+    <w:lsdException w:name="Medium Shading 1 Accent 5" w:semiHidden="0" w:uiPriority="63" w:unhideWhenUsed="0"/>
+    <w:lsdException w:name="Medium Shading 2 Accent 5" w:semiHidden="0" w:uiPriority="64" w:unhideWhenUsed="0"/>
+    <w:lsdException w:name="Medium List 1 Accent 5" w:semiHidden="0" w:uiPriority="65" w:unhideWhenUsed="0"/>
+    <w:lsdException w:name="Medium List 2 Accent 5" w:semiHidden="0" w:uiPriority="66" w:unhideWhenUsed="0"/>
+    <w:lsdException w:name="Medium Grid 1 Accent 5" w:semiHidden="0" w:uiPriority="67" w:unhideWhenUsed="0"/>
+    <w:lsdException w:name="Medium Grid 2 Accent 5" w:semiHidden="0" w:uiPriority="68" w:unhideWhenUsed="0"/>
+    <w:lsdException w:name="Medium Grid 3 Accent 5" w:semiHidden="0" w:uiPriority="69" w:unhideWhenUsed="0"/>
+    <w:lsdException w:name="Dark List Accent 5" w:semiHidden="0" w:uiPriority="70" w:unhideWhenUsed="0"/>
+    <w:lsdException w:name="Colorful Shading Accent 5" w:semiHidden="0" w:uiPriority="71" w:unhideWhenUsed="0"/>
+    <w:lsdException w:name="Colorful List Accent 5" w:semiHidden="0" w:uiPriority="72" w:unhideWhenUsed="0"/>
+    <w:lsdException w:name="Colorful Grid Accent 5" w:semiHidden="0" w:uiPriority="73" w:unhideWhenUsed="0"/>
+    <w:lsdException w:name="Light Shading Accent 6" w:semiHidden="0" w:uiPriority="60" w:unhideWhenUsed="0"/>
+    <w:lsdException w:name="Light List Accent 6" w:semiHidden="0" w:uiPriority="61" w:unhideWhenUsed="0"/>
+    <w:lsdException w:name="Light Grid Accent 6" w:semiHidden="0" w:uiPriority="62" w:unhideWhenUsed="0"/>
+    <w:lsdException w:name="Medium Shading 1 Accent 6" w:semiHidden="0" w:uiPriority="63" w:unhideWhenUsed="0"/>
+    <w:lsdException w:name="Medium Shading 2 Accent 6" w:semiHidden="0" w:uiPriority="64" w:unhideWhenUsed="0"/>
+    <w:lsdException w:name="Medium List 1 Accent 6" w:semiHidden="0" w:uiPriority="65" w:unhideWhenUsed="0"/>
+    <w:lsdException w:name="Medium List 2 Accent 6" w:semiHidden="0" w:uiPriority="66" w:unhideWhenUsed="0"/>
+    <w:lsdException w:name="Medium Grid 1 Accent 6" w:semiHidden="0" w:uiPriority="67" w:unhideWhenUsed="0"/>
+    <w:lsdException w:name="Medium Grid 2 Accent 6" w:semiHidden="0" w:uiPriority="68" w:unhideWhenUsed="0"/>
+    <w:lsdException w:name="Medium Grid 3 Accent 6" w:semiHidden="0" w:uiPriority="69" w:unhideWhenUsed="0"/>
+    <w:lsdException w:name="Dark List Accent 6" w:semiHidden="0" w:uiPriority="70" w:unhideWhenUsed="0"/>
+    <w:lsdException w:name="Colorful Shading Accent 6" w:semiHidden="0" w:uiPriority="71" w:unhideWhenUsed="0"/>
+    <w:lsdException w:name="Colorful List Accent 6" w:semiHidden="0" w:uiPriority="72" w:unhideWhenUsed="0"/>
+    <w:lsdException w:name="Colorful Grid Accent 6" w:semiHidden="0" w:uiPriority="73" w:unhideWhenUsed="0"/>
+    <w:lsdException w:name="Subtle Emphasis" w:semiHidden="0" w:uiPriority="19" w:unhideWhenUsed="0" w:qFormat="1"/>
+    <w:lsdException w:name="Intense Emphasis" w:semiHidden="0" w:uiPriority="21" w:unhideWhenUsed="0" w:qFormat="1"/>
+    <w:lsdException w:name="Subtle Reference" w:semiHidden="0" w:uiPriority="31" w:unhideWhenUsed="0" w:qFormat="1"/>
+    <w:lsdException w:name="Intense Reference" w:semiHidden="0" w:uiPriority="32" w:unhideWhenUsed="0" w:qFormat="1"/>
+    <w:lsdException w:name="Book Title" w:semiHidden="0" w:uiPriority="33" w:unhideWhenUsed="0" w:qFormat="1"/>
+    <w:lsdException w:name="Bibliography" w:uiPriority="37"/>
+    <w:lsdException w:name="TOC Heading" w:uiPriority="39" w:qFormat="1"/>
+  </w:latentStyles>
+  <w:style w:type="paragraph" w:default="1" w:styleId="Normal">
+    <w:name w:val="Normal"/>
+    <w:rPr>
+      <w:sz w:val="24"/>
+      <w:szCs w:val="24"/>
+      <w:lang w:val="en-US" w:eastAsia="en-US"/>
+    </w:rPr>
+  </w:style>
+  <w:style w:type="paragraph" w:styleId="Heading1">
+    <w:name w:val="heading 1"/>
+    <w:basedOn w:val="Normal"/>
+    <w:next w:val="Normal"/>
+    <w:link w:val="Heading1Char"/>
+    <w:uiPriority w:val="9"/>
+    <w:qFormat/>
+    <w:rsid w:val="00A55D7A"/>
+    <w:pPr>
+      <w:keepNext/>
+      <w:keepLines/>
+      <w:spacing w:before="240"/>
+      <w:outlineLvl w:val="0"/>
+    </w:pPr>
+    <w:rPr>
+      <w:rFonts w:asciiTheme="majorHAnsi" w:eastAsiaTheme="majorEastAsia" w:hAnsiTheme="majorHAnsi" w:cstheme="majorBidi"/>
+      <w:color w:val="2F759E" w:themeColor="accent1" w:themeShade="BF"/>
+      <w:sz w:val="32"/>
+      <w:szCs w:val="32"/>
+    </w:rPr>
+  </w:style>
+  <w:style w:type="paragraph" w:styleId="Heading2">
+    <w:name w:val="heading 2"/>
+    <w:basedOn w:val="Normal"/>
+    <w:next w:val="Normal"/>
+    <w:link w:val="Heading2Char"/>
+    <w:uiPriority w:val="9"/>
+    <w:unhideWhenUsed/>
+    <w:qFormat/>
+    <w:rsid w:val="00A55D7A"/>
+    <w:pPr>
+      <w:keepNext/>
+      <w:keepLines/>
+      <w:spacing w:before="40"/>
+      <w:outlineLvl w:val="1"/>
+    </w:pPr>
+    <w:rPr>
+      <w:rFonts w:asciiTheme="majorHAnsi" w:eastAsiaTheme="majorEastAsia" w:hAnsiTheme="majorHAnsi" w:cstheme="majorBidi"/>
+      <w:color w:val="2F759E" w:themeColor="accent1" w:themeShade="BF"/>
+      <w:sz w:val="26"/>
+      <w:szCs w:val="26"/>
+    </w:rPr>
+  </w:style>
+  <w:style w:type="character" w:default="1" w:styleId="DefaultParagraphFont">
+    <w:name w:val="Default Paragraph Font"/>
+    <w:uiPriority w:val="1"/>
+    <w:semiHidden/>
+    <w:unhideWhenUsed/>
+  </w:style>
+  <w:style w:type="table" w:default="1" w:styleId="TableNormal">
+    <w:name w:val="Normal Table"/>
+    <w:uiPriority w:val="99"/>
+    <w:semiHidden/>
+    <w:unhideWhenUsed/>
+    <w:tblPr>
+      <w:tblInd w:w="0" w:type="dxa"/>
+      <w:tblCellMar>
+        <w:top w:w="0" w:type="dxa"/>
+        <w:left w:w="108" w:type="dxa"/>
+        <w:bottom w:w="0" w:type="dxa"/>
+        <w:right w:w="108" w:type="dxa"/>
+      </w:tblCellMar>
+    </w:tblPr>
+  </w:style>
+  <w:style w:type="numbering" w:default="1" w:styleId="NoList">
+    <w:name w:val="No List"/>
+    <w:uiPriority w:val="99"/>
+    <w:semiHidden/>
+    <w:unhideWhenUsed/>
+  </w:style>
+  <w:style w:type="character" w:styleId="Hyperlink">
+    <w:name w:val="Hyperlink"/>
+    <w:rPr>
+      <w:u w:val="single"/>
+    </w:rPr>
+  </w:style>
+  <w:style w:type="paragraph" w:customStyle="1" w:styleId="HeaderFooter">
+    <w:name w:val="Header &amp; Footer"/>
+    <w:pPr>
+      <w:tabs>
+        <w:tab w:val="right" w:pos="9020"/>
+      </w:tabs>
+    </w:pPr>
+    <w:rPr>
+      <w:rFonts w:ascii="Helvetica" w:hAnsi="Arial Unicode MS" w:cs="Arial Unicode MS"/>
+      <w:color w:val="000000"/>
+      <w:sz w:val="24"/>
+      <w:szCs w:val="24"/>
+    </w:rPr>
+  </w:style>
+  <w:style w:type="paragraph" w:customStyle="1" w:styleId="BodyA">
+    <w:name w:val="Body A"/>
+    <w:pPr>
+      <w:spacing w:after="200" w:line="276" w:lineRule="auto"/>
+    </w:pPr>
+    <w:rPr>
+      <w:rFonts w:ascii="Calibri" w:eastAsia="Calibri" w:hAnsi="Calibri" w:cs="Calibri"/>
+      <w:color w:val="000000"/>
+      <w:sz w:val="22"/>
+      <w:szCs w:val="22"/>
+      <w:u w:color="000000"/>
+      <w:lang w:val="en-US"/>
+    </w:rPr>
+  </w:style>
+  <w:style w:type="paragraph" w:styleId="ListParagraph">
+    <w:name w:val="List Paragraph"/>
+    <w:uiPriority w:val="34"/>
     <w:qFormat/>
     <w:pPr>
       <w:spacing w:after="200" w:line="276" w:lineRule="auto"/>
@@ -33012,7 +34916,7 @@
 </file>
 
 <file path=customXml/itemProps1.xml><?xml version="1.0" encoding="utf-8"?>
-<ds:datastoreItem xmlns:ds="http://schemas.openxmlformats.org/officeDocument/2006/customXml" ds:itemID="{54C4BAFB-6575-4AF5-84AC-4D989E41A0B9}">
+<ds:datastoreItem xmlns:ds="http://schemas.openxmlformats.org/officeDocument/2006/customXml" ds:itemID="{653745C9-FE6B-4E5E-A24F-8809A182477A}">
   <ds:schemaRefs>
     <ds:schemaRef ds:uri="http://schemas.openxmlformats.org/officeDocument/2006/bibliography"/>
   </ds:schemaRefs>

</xml_diff>